<commit_message>
Revisión Actualización Guías DPDP
</commit_message>
<xml_diff>
--- a/PDRMYE/GUÍAS RÁPIDAS/DPCP/ASIGNACIÓN PRESUPUESTAL.docx
+++ b/PDRMYE/GUÍAS RÁPIDAS/DPCP/ASIGNACIÓN PRESUPUESTAL.docx
@@ -1,6 +1,6 @@
 
 <file path=word/document.xml><?xml version="1.0" encoding="utf-8"?>
-<w:document xmlns:wpc="http://schemas.microsoft.com/office/word/2010/wordprocessingCanvas" xmlns:cx="http://schemas.microsoft.com/office/drawing/2014/chartex" xmlns:mc="http://schemas.openxmlformats.org/markup-compatibility/2006" xmlns:o="urn:schemas-microsoft-com:office:office" xmlns:r="http://schemas.openxmlformats.org/officeDocument/2006/relationships" xmlns:m="http://schemas.openxmlformats.org/officeDocument/2006/math" xmlns:v="urn:schemas-microsoft-com:vml" xmlns:wp14="http://schemas.microsoft.com/office/word/2010/wordprocessingDrawing" xmlns:wp="http://schemas.openxmlformats.org/drawingml/2006/wordprocessingDrawing" xmlns:w10="urn:schemas-microsoft-com:office:word" xmlns:w="http://schemas.openxmlformats.org/wordprocessingml/2006/main" xmlns:w14="http://schemas.microsoft.com/office/word/2010/wordml" xmlns:w15="http://schemas.microsoft.com/office/word/2012/wordml" xmlns:w16se="http://schemas.microsoft.com/office/word/2015/wordml/symex" xmlns:wpg="http://schemas.microsoft.com/office/word/2010/wordprocessingGroup" xmlns:wpi="http://schemas.microsoft.com/office/word/2010/wordprocessingInk" xmlns:wne="http://schemas.microsoft.com/office/word/2006/wordml" xmlns:wps="http://schemas.microsoft.com/office/word/2010/wordprocessingShape" mc:Ignorable="w14 w15 w16se wp14">
+<w:document xmlns:wpc="http://schemas.microsoft.com/office/word/2010/wordprocessingCanvas" xmlns:mc="http://schemas.openxmlformats.org/markup-compatibility/2006" xmlns:o="urn:schemas-microsoft-com:office:office" xmlns:r="http://schemas.openxmlformats.org/officeDocument/2006/relationships" xmlns:m="http://schemas.openxmlformats.org/officeDocument/2006/math" xmlns:v="urn:schemas-microsoft-com:vml" xmlns:wp14="http://schemas.microsoft.com/office/word/2010/wordprocessingDrawing" xmlns:wp="http://schemas.openxmlformats.org/drawingml/2006/wordprocessingDrawing" xmlns:w10="urn:schemas-microsoft-com:office:word" xmlns:w="http://schemas.openxmlformats.org/wordprocessingml/2006/main" xmlns:w14="http://schemas.microsoft.com/office/word/2010/wordml" xmlns:w15="http://schemas.microsoft.com/office/word/2012/wordml" xmlns:wpg="http://schemas.microsoft.com/office/word/2010/wordprocessingGroup" xmlns:wpi="http://schemas.microsoft.com/office/word/2010/wordprocessingInk" xmlns:wne="http://schemas.microsoft.com/office/word/2006/wordml" xmlns:wps="http://schemas.microsoft.com/office/word/2010/wordprocessingShape" mc:Ignorable="w14 w15 wp14">
   <w:body>
     <w:p>
       <w:pPr>
@@ -100,7 +100,7 @@
               </wp:anchor>
             </w:drawing>
           </mc:Choice>
-          <mc:Fallback xmlns:cx1="http://schemas.microsoft.com/office/drawing/2015/9/8/chartex">
+          <mc:Fallback xmlns:cx="http://schemas.microsoft.com/office/drawing/2014/chartex" xmlns:w16se="http://schemas.microsoft.com/office/word/2015/wordml/symex" xmlns:cx1="http://schemas.microsoft.com/office/drawing/2015/9/8/chartex">
             <w:pict>
               <v:rect w14:anchorId="06FFA84B" id="Rectángulo 3" o:spid="_x0000_s1026" style="position:absolute;margin-left:0;margin-top:-55.8pt;width:582.7pt;height:760.2pt;z-index:-251512832;visibility:visible;mso-wrap-style:square;mso-width-percent:0;mso-height-percent:0;mso-wrap-distance-left:9pt;mso-wrap-distance-top:0;mso-wrap-distance-right:9pt;mso-wrap-distance-bottom:0;mso-position-horizontal:left;mso-position-horizontal-relative:page;mso-position-vertical:absolute;mso-position-vertical-relative:text;mso-width-percent:0;mso-height-percent:0;mso-width-relative:margin;mso-height-relative:margin;v-text-anchor:middle" o:gfxdata="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" fillcolor="#f2f2f2" stroked="f" strokeweight="1pt">
                 <v:shadow on="t" type="perspective" color="black" opacity="7208f" offset="0,0" matrix="66847f,,,66847f"/>
@@ -375,7 +375,7 @@
               </wp:anchor>
             </w:drawing>
           </mc:Choice>
-          <mc:Fallback>
+          <mc:Fallback xmlns:cx="http://schemas.microsoft.com/office/drawing/2014/chartex" xmlns:w16se="http://schemas.microsoft.com/office/word/2015/wordml/symex">
             <w:pict>
               <v:rect w14:anchorId="6E426A2F" id="Rectángulo 4" o:spid="_x0000_s1026" style="position:absolute;left:0;text-align:left;margin-left:-70.05pt;margin-top:29.75pt;width:579.3pt;height:94pt;z-index:251781120;visibility:visible;mso-wrap-style:square;mso-width-percent:0;mso-height-percent:0;mso-wrap-distance-left:9pt;mso-wrap-distance-top:0;mso-wrap-distance-right:9pt;mso-wrap-distance-bottom:0;mso-position-horizontal:absolute;mso-position-horizontal-relative:margin;mso-position-vertical:absolute;mso-position-vertical-relative:text;mso-width-percent:0;mso-height-percent:0;mso-width-relative:margin;mso-height-relative:margin;v-text-anchor:middle" o:gfxdata="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" fillcolor="#aaa [3030]" stroked="f">
                 <v:fill color2="#a3a3a3 [3174]" rotate="t" colors="0 #afafaf;.5 #a5a5a5;1 #929292" focus="100%" type="gradient">
@@ -815,7 +815,7 @@
               </wp:anchor>
             </w:drawing>
           </mc:Choice>
-          <mc:Fallback>
+          <mc:Fallback xmlns:cx="http://schemas.microsoft.com/office/drawing/2014/chartex" xmlns:w16se="http://schemas.microsoft.com/office/word/2015/wordml/symex">
             <w:pict>
               <v:rect w14:anchorId="63962291" id="Rectángulo 23" o:spid="_x0000_s1027" style="position:absolute;left:0;text-align:left;margin-left:0;margin-top:2.05pt;width:533.9pt;height:21.05pt;z-index:251801600;visibility:visible;mso-wrap-style:square;mso-width-percent:0;mso-height-percent:0;mso-wrap-distance-left:9pt;mso-wrap-distance-top:0;mso-wrap-distance-right:9pt;mso-wrap-distance-bottom:0;mso-position-horizontal:center;mso-position-horizontal-relative:margin;mso-position-vertical:absolute;mso-position-vertical-relative:text;mso-width-percent:0;mso-height-percent:0;mso-width-relative:margin;mso-height-relative:margin;v-text-anchor:middle" o:gfxdata="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" fillcolor="#aaa [3030]" stroked="f">
                 <v:fill color2="#a3a3a3 [3174]" rotate="t" colors="0 #afafaf;.5 #a5a5a5;1 #929292" focus="100%" type="gradient">
@@ -893,7 +893,7 @@
       <w:sdtContent>
         <w:p>
           <w:pPr>
-            <w:pStyle w:val="TtuloTDC"/>
+            <w:pStyle w:val="TtulodeTDC"/>
             <w:spacing w:line="276" w:lineRule="auto"/>
             <w:rPr>
               <w:rFonts w:ascii="Arial" w:hAnsi="Arial" w:cs="Arial"/>
@@ -1272,8 +1272,6 @@
           <w:sz w:val="24"/>
         </w:rPr>
       </w:pPr>
-      <w:bookmarkStart w:id="0" w:name="_GoBack"/>
-      <w:bookmarkEnd w:id="0"/>
     </w:p>
     <w:p>
       <w:pPr>
@@ -1511,7 +1509,7 @@
               </wp:anchor>
             </w:drawing>
           </mc:Choice>
-          <mc:Fallback>
+          <mc:Fallback xmlns:cx="http://schemas.microsoft.com/office/drawing/2014/chartex" xmlns:w16se="http://schemas.microsoft.com/office/word/2015/wordml/symex">
             <w:pict>
               <v:rect w14:anchorId="19E49FED" id="Rectángulo 15" o:spid="_x0000_s1028" style="position:absolute;margin-left:-38.85pt;margin-top:18.8pt;width:533.9pt;height:21.05pt;z-index:251782144;visibility:visible;mso-wrap-style:square;mso-width-percent:0;mso-height-percent:0;mso-wrap-distance-left:9pt;mso-wrap-distance-top:0;mso-wrap-distance-right:9pt;mso-wrap-distance-bottom:0;mso-position-horizontal:absolute;mso-position-horizontal-relative:margin;mso-position-vertical:absolute;mso-position-vertical-relative:text;mso-width-percent:0;mso-height-percent:0;mso-width-relative:margin;mso-height-relative:margin;v-text-anchor:middle" o:gfxdata="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" fillcolor="#aaa [3030]" stroked="f">
                 <v:fill color2="#a3a3a3 [3174]" rotate="t" colors="0 #afafaf;.5 #a5a5a5;1 #929292" focus="100%" type="gradient">
@@ -1715,7 +1713,7 @@
               </wp:anchor>
             </w:drawing>
           </mc:Choice>
-          <mc:Fallback>
+          <mc:Fallback xmlns:cx="http://schemas.microsoft.com/office/drawing/2014/chartex" xmlns:w16se="http://schemas.microsoft.com/office/word/2015/wordml/symex">
             <w:pict>
               <v:rect w14:anchorId="65862A9D" id="Rectángulo 17" o:spid="_x0000_s1029" style="position:absolute;margin-left:63.65pt;margin-top:21.25pt;width:346.4pt;height:89.3pt;z-index:251784192;visibility:visible;mso-wrap-style:square;mso-height-percent:0;mso-wrap-distance-left:9pt;mso-wrap-distance-top:0;mso-wrap-distance-right:9pt;mso-wrap-distance-bottom:0;mso-position-horizontal:absolute;mso-position-horizontal-relative:text;mso-position-vertical:absolute;mso-position-vertical-relative:text;mso-height-percent:0;mso-height-relative:margin;v-text-anchor:middle" o:gfxdata="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" fillcolor="white [3201]" strokecolor="#a5a5a5 [3206]" strokeweight="1pt">
                 <v:textbox>
@@ -1890,7 +1888,7 @@
               </wp:anchor>
             </w:drawing>
           </mc:Choice>
-          <mc:Fallback>
+          <mc:Fallback xmlns:cx="http://schemas.microsoft.com/office/drawing/2014/chartex" xmlns:w16se="http://schemas.microsoft.com/office/word/2015/wordml/symex">
             <w:pict>
               <v:rect w14:anchorId="77267B3C" id="Rectángulo 16" o:spid="_x0000_s1030" style="position:absolute;margin-left:63.7pt;margin-top:.4pt;width:347.05pt;height:20.4pt;z-index:251783168;visibility:visible;mso-wrap-style:square;mso-width-percent:0;mso-height-percent:0;mso-wrap-distance-left:9pt;mso-wrap-distance-top:0;mso-wrap-distance-right:9pt;mso-wrap-distance-bottom:0;mso-position-horizontal:absolute;mso-position-horizontal-relative:text;mso-position-vertical:absolute;mso-position-vertical-relative:text;mso-width-percent:0;mso-height-percent:0;mso-width-relative:margin;mso-height-relative:margin;v-text-anchor:middle" o:gfxdata="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" fillcolor="#c3c3c3 [2166]" strokecolor="#a5a5a5 [3206]" strokeweight=".5pt">
                 <v:fill color2="#b6b6b6 [2614]" rotate="t" colors="0 #d2d2d2;.5 #c8c8c8;1 silver" focus="100%" type="gradient">
@@ -1991,16 +1989,16 @@
           <w:b w:val="0"/>
         </w:rPr>
       </w:pPr>
-      <w:bookmarkStart w:id="1" w:name="_Toc123297018"/>
-      <w:bookmarkStart w:id="2" w:name="_Toc135046204"/>
+      <w:bookmarkStart w:id="0" w:name="_Toc123297018"/>
+      <w:bookmarkStart w:id="1" w:name="_Toc135046204"/>
       <w:r>
         <w:rPr>
           <w:rFonts w:cs="Arial"/>
         </w:rPr>
         <w:t>Objetivo</w:t>
       </w:r>
+      <w:bookmarkEnd w:id="0"/>
       <w:bookmarkEnd w:id="1"/>
-      <w:bookmarkEnd w:id="2"/>
     </w:p>
     <w:p>
       <w:pPr>
@@ -2020,7 +2018,22 @@
           <w:sz w:val="24"/>
         </w:rPr>
         <w:tab/>
-        <w:t xml:space="preserve">Lograr que, mediante el presente manual, los usuarios de la </w:t>
+        <w:t xml:space="preserve">Lograr que, </w:t>
+      </w:r>
+      <w:r>
+        <w:rPr>
+          <w:rFonts w:ascii="Arial" w:hAnsi="Arial" w:cs="Arial"/>
+          <w:sz w:val="24"/>
+          <w:highlight w:val="red"/>
+        </w:rPr>
+        <w:t>mediante el presente manual</w:t>
+      </w:r>
+      <w:r>
+        <w:rPr>
+          <w:rFonts w:ascii="Arial" w:hAnsi="Arial" w:cs="Arial"/>
+          <w:sz w:val="24"/>
+        </w:rPr>
+        <w:t xml:space="preserve">, los usuarios de la </w:t>
       </w:r>
       <w:r>
         <w:rPr>
@@ -2056,6 +2069,13 @@
           <w:sz w:val="24"/>
         </w:rPr>
         <w:t>nes de recursos, así como el seguimiento correspondiente, para su asignación al área que vaya a continuar la atención hasta concluir con el registro de los pagos</w:t>
+      </w:r>
+      <w:r>
+        <w:rPr>
+          <w:rFonts w:ascii="Arial" w:hAnsi="Arial" w:cs="Arial"/>
+          <w:sz w:val="24"/>
+        </w:rPr>
+        <w:t>.</w:t>
       </w:r>
     </w:p>
     <w:p>
@@ -2081,16 +2101,16 @@
           <w:b w:val="0"/>
         </w:rPr>
       </w:pPr>
-      <w:bookmarkStart w:id="3" w:name="_Toc123297019"/>
-      <w:bookmarkStart w:id="4" w:name="_Toc135046205"/>
+      <w:bookmarkStart w:id="2" w:name="_Toc123297019"/>
+      <w:bookmarkStart w:id="3" w:name="_Toc135046205"/>
       <w:r>
         <w:rPr>
           <w:rFonts w:cs="Arial"/>
         </w:rPr>
         <w:t>Alcance</w:t>
       </w:r>
+      <w:bookmarkEnd w:id="2"/>
       <w:bookmarkEnd w:id="3"/>
-      <w:bookmarkEnd w:id="4"/>
       <w:r>
         <w:rPr>
           <w:rFonts w:cs="Arial"/>
@@ -2121,29 +2141,31 @@
         <w:rPr>
           <w:rFonts w:ascii="Arial" w:hAnsi="Arial" w:cs="Arial"/>
           <w:sz w:val="24"/>
-        </w:rPr>
-        <w:t xml:space="preserve">El alcance de la presente </w:t>
-      </w:r>
-      <w:r>
-        <w:rPr>
-          <w:rFonts w:ascii="Arial" w:hAnsi="Arial" w:cs="Arial"/>
-          <w:sz w:val="24"/>
-        </w:rPr>
-        <w:t>Plataforma de Distribución de Recursos a Mu</w:t>
-      </w:r>
-      <w:r>
-        <w:rPr>
-          <w:rFonts w:ascii="Arial" w:hAnsi="Arial" w:cs="Arial"/>
-          <w:sz w:val="24"/>
-        </w:rPr>
-        <w:t xml:space="preserve">nicipios y Entidades el </w:t>
-      </w:r>
-      <w:r>
-        <w:rPr>
-          <w:rFonts w:ascii="Arial" w:hAnsi="Arial" w:cs="Arial"/>
-          <w:sz w:val="24"/>
-        </w:rPr>
-        <w:t xml:space="preserve">cumplir con los requerimientos de acuerdo a los procesos </w:t>
+          <w:highlight w:val="red"/>
+        </w:rPr>
+        <w:t>El alcance de la presente Plataforma de Distribución de Recursos a Municipios y Entidades el</w:t>
+      </w:r>
+      <w:r>
+        <w:rPr>
+          <w:rFonts w:ascii="Arial" w:hAnsi="Arial" w:cs="Arial"/>
+          <w:sz w:val="24"/>
+        </w:rPr>
+        <w:t xml:space="preserve"> </w:t>
+      </w:r>
+      <w:r>
+        <w:rPr>
+          <w:rFonts w:ascii="Arial" w:hAnsi="Arial" w:cs="Arial"/>
+          <w:sz w:val="24"/>
+          <w:highlight w:val="yellow"/>
+        </w:rPr>
+        <w:t>C</w:t>
+      </w:r>
+      <w:r>
+        <w:rPr>
+          <w:rFonts w:ascii="Arial" w:hAnsi="Arial" w:cs="Arial"/>
+          <w:sz w:val="24"/>
+        </w:rPr>
+        <w:t xml:space="preserve">umplir con los requerimientos de acuerdo a los procesos </w:t>
       </w:r>
       <w:r>
         <w:rPr>
@@ -2184,8 +2206,60 @@
         <w:rPr>
           <w:rFonts w:ascii="Arial" w:hAnsi="Arial" w:cs="Arial"/>
           <w:sz w:val="24"/>
-        </w:rPr>
-        <w:t xml:space="preserve">realice en el procesamiento de la información que le compete de acuerdo al flujo indicado en </w:t>
+          <w:highlight w:val="red"/>
+        </w:rPr>
+        <w:t>realice en</w:t>
+      </w:r>
+      <w:r>
+        <w:rPr>
+          <w:rFonts w:ascii="Arial" w:hAnsi="Arial" w:cs="Arial"/>
+          <w:sz w:val="24"/>
+        </w:rPr>
+        <w:t xml:space="preserve"> </w:t>
+      </w:r>
+      <w:r>
+        <w:rPr>
+          <w:rFonts w:ascii="Arial" w:hAnsi="Arial" w:cs="Arial"/>
+          <w:sz w:val="24"/>
+          <w:highlight w:val="yellow"/>
+        </w:rPr>
+        <w:t>para</w:t>
+      </w:r>
+      <w:r>
+        <w:rPr>
+          <w:rFonts w:ascii="Arial" w:hAnsi="Arial" w:cs="Arial"/>
+          <w:sz w:val="24"/>
+        </w:rPr>
+        <w:t xml:space="preserve"> </w:t>
+      </w:r>
+      <w:r>
+        <w:rPr>
+          <w:rFonts w:ascii="Arial" w:hAnsi="Arial" w:cs="Arial"/>
+          <w:sz w:val="24"/>
+        </w:rPr>
+        <w:t xml:space="preserve">el procesamiento de la información </w:t>
+      </w:r>
+      <w:r>
+        <w:rPr>
+          <w:rFonts w:ascii="Arial" w:hAnsi="Arial" w:cs="Arial"/>
+          <w:sz w:val="24"/>
+          <w:highlight w:val="red"/>
+        </w:rPr>
+        <w:t>que le compete</w:t>
+      </w:r>
+      <w:r>
+        <w:rPr>
+          <w:rFonts w:ascii="Arial" w:hAnsi="Arial" w:cs="Arial"/>
+          <w:sz w:val="24"/>
+        </w:rPr>
+        <w:t>,</w:t>
+      </w:r>
+      <w:r>
+        <w:rPr>
+          <w:rFonts w:ascii="Arial" w:hAnsi="Arial" w:cs="Arial"/>
+          <w:sz w:val="24"/>
+        </w:rPr>
+        <w:t xml:space="preserve"> de acuerdo al flujo indicado en </w:t>
       </w:r>
       <w:r>
         <w:rPr>
@@ -2207,6 +2281,13 @@
           <w:sz w:val="24"/>
         </w:rPr>
         <w:t>s de proceso</w:t>
+      </w:r>
+      <w:r>
+        <w:rPr>
+          <w:rFonts w:ascii="Arial" w:hAnsi="Arial" w:cs="Arial"/>
+          <w:sz w:val="24"/>
+        </w:rPr>
+        <w:t>.</w:t>
       </w:r>
     </w:p>
     <w:p>
@@ -2217,20 +2298,21 @@
           <w:rFonts w:cs="Arial"/>
         </w:rPr>
       </w:pPr>
-      <w:bookmarkStart w:id="5" w:name="_Toc123297020"/>
-      <w:bookmarkStart w:id="6" w:name="_Toc135046206"/>
+      <w:bookmarkStart w:id="4" w:name="_Toc123297020"/>
+      <w:bookmarkStart w:id="5" w:name="_Toc135046206"/>
       <w:r>
         <w:rPr>
           <w:rFonts w:cs="Arial"/>
         </w:rPr>
         <w:t>Usuario</w:t>
       </w:r>
+      <w:bookmarkEnd w:id="4"/>
       <w:bookmarkEnd w:id="5"/>
-      <w:bookmarkEnd w:id="6"/>
     </w:p>
     <w:p>
       <w:pPr>
         <w:spacing w:line="276" w:lineRule="auto"/>
+        <w:jc w:val="both"/>
         <w:rPr>
           <w:rFonts w:ascii="Arial" w:hAnsi="Arial" w:cs="Arial"/>
         </w:rPr>
@@ -2250,6 +2332,8 @@
         </w:rPr>
         <w:t xml:space="preserve"> con perfil ANALISTA del área de la </w:t>
       </w:r>
+      <w:bookmarkStart w:id="6" w:name="_GoBack"/>
+      <w:bookmarkEnd w:id="6"/>
       <w:r>
         <w:rPr>
           <w:rFonts w:ascii="Arial" w:hAnsi="Arial" w:cs="Arial"/>
@@ -2277,6 +2361,13 @@
           <w:sz w:val="24"/>
         </w:rPr>
         <w:t xml:space="preserve"> General del Estado</w:t>
+      </w:r>
+      <w:r>
+        <w:rPr>
+          <w:rFonts w:ascii="Arial" w:hAnsi="Arial" w:cs="Arial"/>
+          <w:sz w:val="24"/>
+        </w:rPr>
+        <w:t>.</w:t>
       </w:r>
     </w:p>
     <w:p>
@@ -2425,7 +2516,7 @@
               </wp:anchor>
             </w:drawing>
           </mc:Choice>
-          <mc:Fallback>
+          <mc:Fallback xmlns:cx="http://schemas.microsoft.com/office/drawing/2014/chartex" xmlns:w16se="http://schemas.microsoft.com/office/word/2015/wordml/symex">
             <w:pict>
               <v:rect w14:anchorId="71066FE7" id="Rectángulo 125" o:spid="_x0000_s1031" style="position:absolute;margin-left:-36.35pt;margin-top:3pt;width:533.9pt;height:21.05pt;z-index:251819008;visibility:visible;mso-wrap-style:square;mso-width-percent:0;mso-height-percent:0;mso-wrap-distance-left:9pt;mso-wrap-distance-top:0;mso-wrap-distance-right:9pt;mso-wrap-distance-bottom:0;mso-position-horizontal:absolute;mso-position-horizontal-relative:margin;mso-position-vertical:absolute;mso-position-vertical-relative:text;mso-width-percent:0;mso-height-percent:0;mso-width-relative:margin;mso-height-relative:margin;v-text-anchor:middle" o:gfxdata="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" fillcolor="#aaa [3030]" stroked="f">
                 <v:fill color2="#a3a3a3 [3174]" rotate="t" colors="0 #afafaf;.5 #a5a5a5;1 #929292" focus="100%" type="gradient">
@@ -2941,13 +3032,13 @@
           <w:lang w:val="es-MX" w:eastAsia="es-MX"/>
         </w:rPr>
         <w:drawing>
-          <wp:anchor distT="0" distB="0" distL="114300" distR="114300" simplePos="0" relativeHeight="251863040" behindDoc="1" locked="0" layoutInCell="1" allowOverlap="1" wp14:anchorId="7E8BE1B2" wp14:editId="3708564B">
+          <wp:anchor distT="0" distB="0" distL="114300" distR="114300" simplePos="0" relativeHeight="251863040" behindDoc="1" locked="0" layoutInCell="1" allowOverlap="1" wp14:anchorId="7E8BE1B2" wp14:editId="50953BF0">
             <wp:simplePos x="0" y="0"/>
             <wp:positionH relativeFrom="margin">
-              <wp:posOffset>887095</wp:posOffset>
+              <wp:posOffset>1004901</wp:posOffset>
             </wp:positionH>
             <wp:positionV relativeFrom="paragraph">
-              <wp:posOffset>226060</wp:posOffset>
+              <wp:posOffset>1667</wp:posOffset>
             </wp:positionV>
             <wp:extent cx="598805" cy="523875"/>
             <wp:effectExtent l="0" t="0" r="0" b="9525"/>
@@ -3014,13 +3105,13 @@
           <w:lang w:val="es-MX" w:eastAsia="es-MX"/>
         </w:rPr>
         <w:drawing>
-          <wp:anchor distT="0" distB="0" distL="114300" distR="114300" simplePos="0" relativeHeight="251865088" behindDoc="1" locked="0" layoutInCell="1" allowOverlap="1" wp14:anchorId="072F75DF" wp14:editId="6AB84447">
+          <wp:anchor distT="0" distB="0" distL="114300" distR="114300" simplePos="0" relativeHeight="251865088" behindDoc="1" locked="0" layoutInCell="1" allowOverlap="1" wp14:anchorId="072F75DF" wp14:editId="49AB34ED">
             <wp:simplePos x="0" y="0"/>
             <wp:positionH relativeFrom="column">
               <wp:posOffset>1666240</wp:posOffset>
             </wp:positionH>
             <wp:positionV relativeFrom="paragraph">
-              <wp:posOffset>255270</wp:posOffset>
+              <wp:posOffset>25267</wp:posOffset>
             </wp:positionV>
             <wp:extent cx="1576070" cy="2786380"/>
             <wp:effectExtent l="0" t="0" r="5080" b="0"/>
@@ -3069,17 +3160,6 @@
           </wp:anchor>
         </w:drawing>
       </w:r>
-    </w:p>
-    <w:p>
-      <w:pPr>
-        <w:spacing w:line="276" w:lineRule="auto"/>
-        <w:rPr>
-          <w:rFonts w:ascii="Arial" w:hAnsi="Arial" w:cs="Arial"/>
-          <w:b/>
-          <w:sz w:val="24"/>
-          <w:szCs w:val="24"/>
-        </w:rPr>
-      </w:pPr>
     </w:p>
     <w:p>
       <w:pPr>
@@ -3196,7 +3276,7 @@
               </wp:anchor>
             </w:drawing>
           </mc:Choice>
-          <mc:Fallback>
+          <mc:Fallback xmlns:cx="http://schemas.microsoft.com/office/drawing/2014/chartex" xmlns:w16se="http://schemas.microsoft.com/office/word/2015/wordml/symex">
             <w:pict>
               <v:rect w14:anchorId="4D5A05AB" id="Rectángulo 50" o:spid="_x0000_s1026" style="position:absolute;margin-left:210.25pt;margin-top:13.9pt;width:148pt;height:35pt;z-index:251850752;visibility:visible;mso-wrap-style:square;mso-width-percent:0;mso-height-percent:0;mso-wrap-distance-left:9pt;mso-wrap-distance-top:0;mso-wrap-distance-right:9pt;mso-wrap-distance-bottom:0;mso-position-horizontal:absolute;mso-position-horizontal-relative:page;mso-position-vertical:absolute;mso-position-vertical-relative:text;mso-width-percent:0;mso-height-percent:0;mso-width-relative:margin;mso-height-relative:margin;v-text-anchor:middle" o:gfxdata="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" filled="f" strokecolor="red" strokeweight="2.25pt">
                 <w10:wrap anchorx="page"/>
@@ -3293,25 +3373,27 @@
     </w:p>
     <w:p>
       <w:pPr>
-        <w:rPr>
-          <w:rFonts w:ascii="Arial" w:hAnsi="Arial" w:cs="Arial"/>
-          <w:b/>
-          <w:sz w:val="24"/>
-          <w:szCs w:val="24"/>
-        </w:rPr>
-      </w:pPr>
-      <w:r>
-        <w:rPr>
-          <w:rFonts w:ascii="Arial" w:hAnsi="Arial" w:cs="Arial"/>
-          <w:b/>
-          <w:sz w:val="24"/>
-          <w:szCs w:val="24"/>
-        </w:rPr>
-        <w:lastRenderedPageBreak/>
+        <w:jc w:val="center"/>
+        <w:rPr>
+          <w:rFonts w:ascii="Arial" w:hAnsi="Arial" w:cs="Arial"/>
+          <w:b/>
+          <w:sz w:val="24"/>
+          <w:szCs w:val="24"/>
+        </w:rPr>
+      </w:pPr>
+      <w:r>
+        <w:rPr>
+          <w:rFonts w:ascii="Arial" w:hAnsi="Arial" w:cs="Arial"/>
+          <w:b/>
+          <w:noProof/>
+          <w:sz w:val="24"/>
+          <w:szCs w:val="24"/>
+          <w:lang w:val="es-MX" w:eastAsia="es-MX"/>
+        </w:rPr>
         <w:drawing>
-          <wp:inline distT="0" distB="0" distL="0" distR="0" wp14:anchorId="1E4DC258" wp14:editId="1251648B">
-            <wp:extent cx="5612130" cy="3098800"/>
-            <wp:effectExtent l="0" t="0" r="7620" b="6350"/>
+          <wp:inline distT="0" distB="0" distL="0" distR="0" wp14:anchorId="1E4DC258" wp14:editId="00B6C03E">
+            <wp:extent cx="5486400" cy="3029377"/>
+            <wp:effectExtent l="0" t="0" r="0" b="0"/>
             <wp:docPr id="26" name="Imagen 26"/>
             <wp:cNvGraphicFramePr>
               <a:graphicFrameLocks xmlns:a="http://schemas.openxmlformats.org/drawingml/2006/main" noChangeAspect="1"/>
@@ -3332,7 +3414,7 @@
                   <pic:spPr>
                     <a:xfrm>
                       <a:off x="0" y="0"/>
-                      <a:ext cx="5612130" cy="3098800"/>
+                      <a:ext cx="5490599" cy="3031695"/>
                     </a:xfrm>
                     <a:prstGeom prst="rect">
                       <a:avLst/>
@@ -3347,61 +3429,63 @@
     </w:p>
     <w:p>
       <w:pPr>
-        <w:ind w:left="-1276"/>
-        <w:rPr>
-          <w:rFonts w:ascii="Arial" w:hAnsi="Arial" w:cs="Arial"/>
-          <w:b/>
-          <w:sz w:val="24"/>
-          <w:szCs w:val="24"/>
-        </w:rPr>
-      </w:pPr>
-    </w:p>
-    <w:p>
-      <w:pPr>
-        <w:rPr>
-          <w:rFonts w:ascii="Arial" w:hAnsi="Arial" w:cs="Arial"/>
-          <w:b/>
-          <w:sz w:val="24"/>
-          <w:szCs w:val="24"/>
-        </w:rPr>
-      </w:pPr>
-      <w:r>
-        <w:rPr>
-          <w:rFonts w:ascii="Arial" w:hAnsi="Arial" w:cs="Arial"/>
-          <w:b/>
-          <w:sz w:val="24"/>
-          <w:szCs w:val="24"/>
-        </w:rPr>
+        <w:jc w:val="both"/>
+        <w:rPr>
+          <w:rFonts w:ascii="Arial" w:hAnsi="Arial" w:cs="Arial"/>
+          <w:b/>
+          <w:sz w:val="24"/>
+          <w:szCs w:val="24"/>
+        </w:rPr>
+      </w:pPr>
+      <w:r>
+        <w:rPr>
+          <w:rFonts w:ascii="Arial" w:hAnsi="Arial" w:cs="Arial"/>
+          <w:b/>
+          <w:sz w:val="24"/>
+          <w:szCs w:val="24"/>
+        </w:rPr>
+        <w:lastRenderedPageBreak/>
         <w:t>Se puede filtrar la información seleccionando las opciones de filtrado para optimizar la búsqueda de operaciones, al final pulsa el botón “Buscar”</w:t>
       </w:r>
-    </w:p>
-    <w:p>
-      <w:pPr>
-        <w:rPr>
-          <w:rFonts w:ascii="Arial" w:hAnsi="Arial" w:cs="Arial"/>
-          <w:b/>
-          <w:sz w:val="24"/>
-          <w:szCs w:val="24"/>
-        </w:rPr>
-      </w:pPr>
-      <w:r>
-        <w:rPr>
-          <w:rFonts w:ascii="Arial" w:hAnsi="Arial" w:cs="Arial"/>
-          <w:b/>
-          <w:sz w:val="24"/>
-          <w:szCs w:val="24"/>
+      <w:r>
+        <w:rPr>
+          <w:rFonts w:ascii="Arial" w:hAnsi="Arial" w:cs="Arial"/>
+          <w:b/>
+          <w:sz w:val="24"/>
+          <w:szCs w:val="24"/>
+        </w:rPr>
+        <w:t>.</w:t>
+      </w:r>
+    </w:p>
+    <w:p>
+      <w:pPr>
+        <w:rPr>
+          <w:rFonts w:ascii="Arial" w:hAnsi="Arial" w:cs="Arial"/>
+          <w:b/>
+          <w:sz w:val="24"/>
+          <w:szCs w:val="24"/>
+        </w:rPr>
+      </w:pPr>
+      <w:r>
+        <w:rPr>
+          <w:rFonts w:ascii="Arial" w:hAnsi="Arial" w:cs="Arial"/>
+          <w:b/>
+          <w:noProof/>
+          <w:sz w:val="24"/>
+          <w:szCs w:val="24"/>
+          <w:lang w:val="es-MX" w:eastAsia="es-MX"/>
         </w:rPr>
         <w:drawing>
-          <wp:anchor distT="0" distB="0" distL="114300" distR="114300" simplePos="0" relativeHeight="251866112" behindDoc="0" locked="0" layoutInCell="1" allowOverlap="1" wp14:anchorId="4359238D" wp14:editId="5BA5D53C">
+          <wp:anchor distT="0" distB="0" distL="114300" distR="114300" simplePos="0" relativeHeight="251866112" behindDoc="0" locked="0" layoutInCell="1" allowOverlap="1" wp14:anchorId="4359238D" wp14:editId="4FFAF0ED">
             <wp:simplePos x="0" y="0"/>
             <wp:positionH relativeFrom="margin">
-              <wp:align>right</wp:align>
+              <wp:align>center</wp:align>
             </wp:positionH>
             <wp:positionV relativeFrom="paragraph">
-              <wp:posOffset>208280</wp:posOffset>
+              <wp:posOffset>205740</wp:posOffset>
             </wp:positionV>
-            <wp:extent cx="5612130" cy="3098800"/>
-            <wp:effectExtent l="0" t="0" r="7620" b="6350"/>
+            <wp:extent cx="5228348" cy="2886891"/>
+            <wp:effectExtent l="0" t="0" r="0" b="8890"/>
             <wp:wrapNone/>
             <wp:docPr id="27" name="Imagen 27"/>
             <wp:cNvGraphicFramePr>
@@ -3429,7 +3513,7 @@
                   <pic:spPr>
                     <a:xfrm>
                       <a:off x="0" y="0"/>
-                      <a:ext cx="5612130" cy="3098800"/>
+                      <a:ext cx="5228348" cy="2886891"/>
                     </a:xfrm>
                     <a:prstGeom prst="rect">
                       <a:avLst/>
@@ -3438,24 +3522,28 @@
                 </pic:pic>
               </a:graphicData>
             </a:graphic>
+            <wp14:sizeRelH relativeFrom="margin">
+              <wp14:pctWidth>0</wp14:pctWidth>
+            </wp14:sizeRelH>
+            <wp14:sizeRelV relativeFrom="margin">
+              <wp14:pctHeight>0</wp14:pctHeight>
+            </wp14:sizeRelV>
           </wp:anchor>
         </w:drawing>
       </w:r>
     </w:p>
     <w:p>
       <w:pPr>
-        <w:ind w:left="-1276"/>
-        <w:rPr>
-          <w:rFonts w:ascii="Arial" w:hAnsi="Arial" w:cs="Arial"/>
-          <w:b/>
-          <w:sz w:val="24"/>
-          <w:szCs w:val="24"/>
-        </w:rPr>
-      </w:pPr>
-    </w:p>
-    <w:p>
-      <w:pPr>
-        <w:ind w:left="-1276"/>
+        <w:rPr>
+          <w:rFonts w:ascii="Arial" w:hAnsi="Arial" w:cs="Arial"/>
+          <w:b/>
+          <w:sz w:val="24"/>
+          <w:szCs w:val="24"/>
+        </w:rPr>
+      </w:pPr>
+    </w:p>
+    <w:p>
+      <w:pPr>
         <w:rPr>
           <w:rFonts w:ascii="Arial" w:hAnsi="Arial" w:cs="Arial"/>
           <w:b/>
@@ -3475,13 +3563,13 @@
         <mc:AlternateContent>
           <mc:Choice Requires="wps">
             <w:drawing>
-              <wp:anchor distT="0" distB="0" distL="114300" distR="114300" simplePos="0" relativeHeight="251867136" behindDoc="0" locked="0" layoutInCell="1" allowOverlap="1" wp14:anchorId="15FC4108" wp14:editId="537439A1">
+              <wp:anchor distT="0" distB="0" distL="114300" distR="114300" simplePos="0" relativeHeight="251867136" behindDoc="0" locked="0" layoutInCell="1" allowOverlap="1" wp14:anchorId="15FC4108" wp14:editId="39091335">
                 <wp:simplePos x="0" y="0"/>
                 <wp:positionH relativeFrom="column">
-                  <wp:posOffset>12065</wp:posOffset>
+                  <wp:posOffset>228070</wp:posOffset>
                 </wp:positionH>
                 <wp:positionV relativeFrom="paragraph">
-                  <wp:posOffset>134620</wp:posOffset>
+                  <wp:posOffset>77470</wp:posOffset>
                 </wp:positionV>
                 <wp:extent cx="4692650" cy="222250"/>
                 <wp:effectExtent l="0" t="0" r="12700" b="25400"/>
@@ -3540,7 +3628,7 @@
           </mc:Choice>
           <mc:Fallback>
             <w:pict>
-              <v:rect w14:anchorId="5694D2FE" id="Rectángulo 28" o:spid="_x0000_s1026" style="position:absolute;margin-left:.95pt;margin-top:10.6pt;width:369.5pt;height:17.5pt;z-index:251867136;visibility:visible;mso-wrap-style:square;mso-height-percent:0;mso-wrap-distance-left:9pt;mso-wrap-distance-top:0;mso-wrap-distance-right:9pt;mso-wrap-distance-bottom:0;mso-position-horizontal:absolute;mso-position-horizontal-relative:text;mso-position-vertical:absolute;mso-position-vertical-relative:text;mso-height-percent:0;mso-height-relative:margin;v-text-anchor:middle" o:gfxdata="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" filled="f" strokecolor="red" strokeweight="1pt"/>
+              <v:rect w14:anchorId="2CAFDFFC" id="Rectángulo 28" o:spid="_x0000_s1026" style="position:absolute;margin-left:17.95pt;margin-top:6.1pt;width:369.5pt;height:17.5pt;z-index:251867136;visibility:visible;mso-wrap-style:square;mso-height-percent:0;mso-wrap-distance-left:9pt;mso-wrap-distance-top:0;mso-wrap-distance-right:9pt;mso-wrap-distance-bottom:0;mso-position-horizontal:absolute;mso-position-horizontal-relative:text;mso-position-vertical:absolute;mso-position-vertical-relative:text;mso-height-percent:0;mso-height-relative:margin;v-text-anchor:middle" o:gfxdata="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" filled="f" strokecolor="red" strokeweight="1pt"/>
             </w:pict>
           </mc:Fallback>
         </mc:AlternateContent>
@@ -3548,7 +3636,6 @@
     </w:p>
     <w:p>
       <w:pPr>
-        <w:ind w:left="-1276"/>
         <w:rPr>
           <w:rFonts w:ascii="Arial" w:hAnsi="Arial" w:cs="Arial"/>
           <w:b/>
@@ -3568,13 +3655,13 @@
         <mc:AlternateContent>
           <mc:Choice Requires="wps">
             <w:drawing>
-              <wp:anchor distT="0" distB="0" distL="114300" distR="114300" simplePos="0" relativeHeight="251869184" behindDoc="0" locked="0" layoutInCell="1" allowOverlap="1" wp14:anchorId="07140F21" wp14:editId="63C9DEFB">
+              <wp:anchor distT="0" distB="0" distL="114300" distR="114300" simplePos="0" relativeHeight="251869184" behindDoc="0" locked="0" layoutInCell="1" allowOverlap="1" wp14:anchorId="07140F21" wp14:editId="27252399">
                 <wp:simplePos x="0" y="0"/>
                 <wp:positionH relativeFrom="column">
-                  <wp:posOffset>12065</wp:posOffset>
+                  <wp:posOffset>213465</wp:posOffset>
                 </wp:positionH>
                 <wp:positionV relativeFrom="paragraph">
-                  <wp:posOffset>66040</wp:posOffset>
+                  <wp:posOffset>20320</wp:posOffset>
                 </wp:positionV>
                 <wp:extent cx="425450" cy="152400"/>
                 <wp:effectExtent l="0" t="0" r="12700" b="19050"/>
@@ -3636,7 +3723,7 @@
           </mc:Choice>
           <mc:Fallback>
             <w:pict>
-              <v:rect w14:anchorId="1B221BFA" id="Rectángulo 29" o:spid="_x0000_s1026" style="position:absolute;margin-left:.95pt;margin-top:5.2pt;width:33.5pt;height:12pt;z-index:251869184;visibility:visible;mso-wrap-style:square;mso-width-percent:0;mso-height-percent:0;mso-wrap-distance-left:9pt;mso-wrap-distance-top:0;mso-wrap-distance-right:9pt;mso-wrap-distance-bottom:0;mso-position-horizontal:absolute;mso-position-horizontal-relative:text;mso-position-vertical:absolute;mso-position-vertical-relative:text;mso-width-percent:0;mso-height-percent:0;mso-width-relative:margin;mso-height-relative:margin;v-text-anchor:middle" o:gfxdata="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" filled="f" strokecolor="red" strokeweight="1pt"/>
+              <v:rect w14:anchorId="0D31FE05" id="Rectángulo 29" o:spid="_x0000_s1026" style="position:absolute;margin-left:16.8pt;margin-top:1.6pt;width:33.5pt;height:12pt;z-index:251869184;visibility:visible;mso-wrap-style:square;mso-width-percent:0;mso-height-percent:0;mso-wrap-distance-left:9pt;mso-wrap-distance-top:0;mso-wrap-distance-right:9pt;mso-wrap-distance-bottom:0;mso-position-horizontal:absolute;mso-position-horizontal-relative:text;mso-position-vertical:absolute;mso-position-vertical-relative:text;mso-width-percent:0;mso-height-percent:0;mso-width-relative:margin;mso-height-relative:margin;v-text-anchor:middle" o:gfxdata="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" filled="f" strokecolor="red" strokeweight="1pt"/>
             </w:pict>
           </mc:Fallback>
         </mc:AlternateContent>
@@ -3644,84 +3731,76 @@
     </w:p>
     <w:p>
       <w:pPr>
-        <w:ind w:left="-1276"/>
-        <w:rPr>
-          <w:rFonts w:ascii="Arial" w:hAnsi="Arial" w:cs="Arial"/>
-          <w:b/>
-          <w:sz w:val="24"/>
-          <w:szCs w:val="24"/>
-        </w:rPr>
-      </w:pPr>
-    </w:p>
-    <w:p>
-      <w:pPr>
-        <w:ind w:left="-1276"/>
-        <w:rPr>
-          <w:rFonts w:ascii="Arial" w:hAnsi="Arial" w:cs="Arial"/>
-          <w:b/>
-          <w:sz w:val="24"/>
-          <w:szCs w:val="24"/>
-        </w:rPr>
-      </w:pPr>
-    </w:p>
-    <w:p>
-      <w:pPr>
-        <w:ind w:left="-1276"/>
-        <w:rPr>
-          <w:rFonts w:ascii="Arial" w:hAnsi="Arial" w:cs="Arial"/>
-          <w:b/>
-          <w:sz w:val="24"/>
-          <w:szCs w:val="24"/>
-        </w:rPr>
-      </w:pPr>
-    </w:p>
-    <w:p>
-      <w:pPr>
-        <w:ind w:left="-1276"/>
-        <w:rPr>
-          <w:rFonts w:ascii="Arial" w:hAnsi="Arial" w:cs="Arial"/>
-          <w:b/>
-          <w:sz w:val="24"/>
-          <w:szCs w:val="24"/>
-        </w:rPr>
-      </w:pPr>
-    </w:p>
-    <w:p>
-      <w:pPr>
-        <w:ind w:left="-1276"/>
-        <w:rPr>
-          <w:rFonts w:ascii="Arial" w:hAnsi="Arial" w:cs="Arial"/>
-          <w:b/>
-          <w:sz w:val="24"/>
-          <w:szCs w:val="24"/>
-        </w:rPr>
-      </w:pPr>
-    </w:p>
-    <w:p>
-      <w:pPr>
-        <w:ind w:left="-1276"/>
-        <w:rPr>
-          <w:rFonts w:ascii="Arial" w:hAnsi="Arial" w:cs="Arial"/>
-          <w:b/>
-          <w:sz w:val="24"/>
-          <w:szCs w:val="24"/>
-        </w:rPr>
-      </w:pPr>
-    </w:p>
-    <w:p>
-      <w:pPr>
-        <w:ind w:left="-1276"/>
-        <w:rPr>
-          <w:rFonts w:ascii="Arial" w:hAnsi="Arial" w:cs="Arial"/>
-          <w:b/>
-          <w:sz w:val="24"/>
-          <w:szCs w:val="24"/>
-        </w:rPr>
-      </w:pPr>
-    </w:p>
-    <w:p>
-      <w:pPr>
-        <w:ind w:left="-1276"/>
+        <w:rPr>
+          <w:rFonts w:ascii="Arial" w:hAnsi="Arial" w:cs="Arial"/>
+          <w:b/>
+          <w:sz w:val="24"/>
+          <w:szCs w:val="24"/>
+        </w:rPr>
+      </w:pPr>
+    </w:p>
+    <w:p>
+      <w:pPr>
+        <w:rPr>
+          <w:rFonts w:ascii="Arial" w:hAnsi="Arial" w:cs="Arial"/>
+          <w:b/>
+          <w:sz w:val="24"/>
+          <w:szCs w:val="24"/>
+        </w:rPr>
+      </w:pPr>
+    </w:p>
+    <w:p>
+      <w:pPr>
+        <w:rPr>
+          <w:rFonts w:ascii="Arial" w:hAnsi="Arial" w:cs="Arial"/>
+          <w:b/>
+          <w:sz w:val="24"/>
+          <w:szCs w:val="24"/>
+        </w:rPr>
+      </w:pPr>
+    </w:p>
+    <w:p>
+      <w:pPr>
+        <w:rPr>
+          <w:rFonts w:ascii="Arial" w:hAnsi="Arial" w:cs="Arial"/>
+          <w:b/>
+          <w:sz w:val="24"/>
+          <w:szCs w:val="24"/>
+        </w:rPr>
+      </w:pPr>
+    </w:p>
+    <w:p>
+      <w:pPr>
+        <w:rPr>
+          <w:rFonts w:ascii="Arial" w:hAnsi="Arial" w:cs="Arial"/>
+          <w:b/>
+          <w:sz w:val="24"/>
+          <w:szCs w:val="24"/>
+        </w:rPr>
+      </w:pPr>
+    </w:p>
+    <w:p>
+      <w:pPr>
+        <w:rPr>
+          <w:rFonts w:ascii="Arial" w:hAnsi="Arial" w:cs="Arial"/>
+          <w:b/>
+          <w:sz w:val="24"/>
+          <w:szCs w:val="24"/>
+        </w:rPr>
+      </w:pPr>
+    </w:p>
+    <w:p>
+      <w:pPr>
+        <w:rPr>
+          <w:rFonts w:ascii="Arial" w:hAnsi="Arial" w:cs="Arial"/>
+          <w:b/>
+          <w:sz w:val="24"/>
+          <w:szCs w:val="24"/>
+        </w:rPr>
+      </w:pPr>
+    </w:p>
+    <w:p>
+      <w:pPr>
         <w:rPr>
           <w:rFonts w:ascii="Arial" w:hAnsi="Arial" w:cs="Arial"/>
           <w:b/>
@@ -3757,16 +3836,6 @@
         </w:rPr>
         <w:t xml:space="preserve"> filtros y se describen a continuación</w:t>
       </w:r>
-    </w:p>
-    <w:p>
-      <w:pPr>
-        <w:rPr>
-          <w:rFonts w:ascii="Arial" w:hAnsi="Arial" w:cs="Arial"/>
-          <w:b/>
-          <w:sz w:val="24"/>
-          <w:szCs w:val="24"/>
-        </w:rPr>
-      </w:pPr>
     </w:p>
     <w:p>
       <w:pPr>
@@ -3810,7 +3879,6 @@
                 <w:sz w:val="24"/>
                 <w:szCs w:val="24"/>
               </w:rPr>
-              <w:lastRenderedPageBreak/>
               <w:t>Filtro por Tipo De Solicitud</w:t>
             </w:r>
           </w:p>
@@ -3845,11 +3913,15 @@
             <w:pPr>
               <w:rPr>
                 <w:rFonts w:ascii="Arial" w:hAnsi="Arial" w:cs="Arial"/>
-              </w:rPr>
-            </w:pPr>
-            <w:r>
-              <w:rPr>
-                <w:rFonts w:ascii="Arial" w:hAnsi="Arial" w:cs="Arial"/>
+                <w:sz w:val="24"/>
+                <w:szCs w:val="24"/>
+              </w:rPr>
+            </w:pPr>
+            <w:r>
+              <w:rPr>
+                <w:rFonts w:ascii="Arial" w:hAnsi="Arial" w:cs="Arial"/>
+                <w:sz w:val="24"/>
+                <w:szCs w:val="24"/>
               </w:rPr>
               <w:t>Recurso por Convenios</w:t>
             </w:r>
@@ -3861,37 +3933,50 @@
           </w:tcPr>
           <w:p>
             <w:pPr>
-              <w:rPr>
-                <w:rFonts w:ascii="Arial" w:hAnsi="Arial" w:cs="Arial"/>
-              </w:rPr>
-            </w:pPr>
-            <w:r>
-              <w:rPr>
-                <w:rFonts w:ascii="Arial" w:hAnsi="Arial" w:cs="Arial"/>
+              <w:jc w:val="both"/>
+              <w:rPr>
+                <w:rFonts w:ascii="Arial" w:hAnsi="Arial" w:cs="Arial"/>
+                <w:sz w:val="24"/>
+                <w:szCs w:val="24"/>
+              </w:rPr>
+            </w:pPr>
+            <w:r>
+              <w:rPr>
+                <w:rFonts w:ascii="Arial" w:hAnsi="Arial" w:cs="Arial"/>
+                <w:sz w:val="24"/>
+                <w:szCs w:val="24"/>
               </w:rPr>
               <w:t>Filtra por s</w:t>
             </w:r>
             <w:r>
               <w:rPr>
                 <w:rFonts w:ascii="Arial" w:hAnsi="Arial" w:cs="Arial"/>
+                <w:sz w:val="24"/>
+                <w:szCs w:val="24"/>
               </w:rPr>
               <w:t>olicitud</w:t>
             </w:r>
             <w:r>
               <w:rPr>
                 <w:rFonts w:ascii="Arial" w:hAnsi="Arial" w:cs="Arial"/>
+                <w:sz w:val="24"/>
+                <w:szCs w:val="24"/>
               </w:rPr>
               <w:t>es</w:t>
             </w:r>
             <w:r>
               <w:rPr>
                 <w:rFonts w:ascii="Arial" w:hAnsi="Arial" w:cs="Arial"/>
+                <w:sz w:val="24"/>
+                <w:szCs w:val="24"/>
               </w:rPr>
               <w:t xml:space="preserve"> de </w:t>
             </w:r>
             <w:r>
               <w:rPr>
                 <w:rFonts w:ascii="Arial" w:hAnsi="Arial" w:cs="Arial"/>
+                <w:sz w:val="24"/>
+                <w:szCs w:val="24"/>
               </w:rPr>
               <w:t>Recursos por Convenios</w:t>
             </w:r>
@@ -3907,11 +3992,15 @@
             <w:pPr>
               <w:rPr>
                 <w:rFonts w:ascii="Arial" w:hAnsi="Arial" w:cs="Arial"/>
-              </w:rPr>
-            </w:pPr>
-            <w:r>
-              <w:rPr>
-                <w:rFonts w:ascii="Arial" w:hAnsi="Arial" w:cs="Arial"/>
+                <w:sz w:val="24"/>
+                <w:szCs w:val="24"/>
+              </w:rPr>
+            </w:pPr>
+            <w:r>
+              <w:rPr>
+                <w:rFonts w:ascii="Arial" w:hAnsi="Arial" w:cs="Arial"/>
+                <w:sz w:val="24"/>
+                <w:szCs w:val="24"/>
               </w:rPr>
               <w:t>Participaciones Federales</w:t>
             </w:r>
@@ -3925,11 +4014,15 @@
             <w:pPr>
               <w:rPr>
                 <w:rFonts w:ascii="Arial" w:hAnsi="Arial" w:cs="Arial"/>
-              </w:rPr>
-            </w:pPr>
-            <w:r>
-              <w:rPr>
-                <w:rFonts w:ascii="Arial" w:hAnsi="Arial" w:cs="Arial"/>
+                <w:sz w:val="24"/>
+                <w:szCs w:val="24"/>
+              </w:rPr>
+            </w:pPr>
+            <w:r>
+              <w:rPr>
+                <w:rFonts w:ascii="Arial" w:hAnsi="Arial" w:cs="Arial"/>
+                <w:sz w:val="24"/>
+                <w:szCs w:val="24"/>
               </w:rPr>
               <w:t>Filtra por Participaciones Federales</w:t>
             </w:r>
@@ -3945,11 +4038,15 @@
             <w:pPr>
               <w:rPr>
                 <w:rFonts w:ascii="Arial" w:hAnsi="Arial" w:cs="Arial"/>
-              </w:rPr>
-            </w:pPr>
-            <w:r>
-              <w:rPr>
-                <w:rFonts w:ascii="Arial" w:hAnsi="Arial" w:cs="Arial"/>
+                <w:sz w:val="24"/>
+                <w:szCs w:val="24"/>
+              </w:rPr>
+            </w:pPr>
+            <w:r>
+              <w:rPr>
+                <w:rFonts w:ascii="Arial" w:hAnsi="Arial" w:cs="Arial"/>
+                <w:sz w:val="24"/>
+                <w:szCs w:val="24"/>
               </w:rPr>
               <w:t>Participaciones Estatales</w:t>
             </w:r>
@@ -3963,11 +4060,15 @@
             <w:pPr>
               <w:rPr>
                 <w:rFonts w:ascii="Arial" w:hAnsi="Arial" w:cs="Arial"/>
-              </w:rPr>
-            </w:pPr>
-            <w:r>
-              <w:rPr>
-                <w:rFonts w:ascii="Arial" w:hAnsi="Arial" w:cs="Arial"/>
+                <w:sz w:val="24"/>
+                <w:szCs w:val="24"/>
+              </w:rPr>
+            </w:pPr>
+            <w:r>
+              <w:rPr>
+                <w:rFonts w:ascii="Arial" w:hAnsi="Arial" w:cs="Arial"/>
+                <w:sz w:val="24"/>
+                <w:szCs w:val="24"/>
               </w:rPr>
               <w:t>Filtra por Participaciones Estatales</w:t>
             </w:r>
@@ -3983,11 +4084,15 @@
             <w:pPr>
               <w:rPr>
                 <w:rFonts w:ascii="Arial" w:hAnsi="Arial" w:cs="Arial"/>
-              </w:rPr>
-            </w:pPr>
-            <w:r>
-              <w:rPr>
-                <w:rFonts w:ascii="Arial" w:hAnsi="Arial" w:cs="Arial"/>
+                <w:sz w:val="24"/>
+                <w:szCs w:val="24"/>
+              </w:rPr>
+            </w:pPr>
+            <w:r>
+              <w:rPr>
+                <w:rFonts w:ascii="Arial" w:hAnsi="Arial" w:cs="Arial"/>
+                <w:sz w:val="24"/>
+                <w:szCs w:val="24"/>
               </w:rPr>
               <w:t>Aportaciones Federales</w:t>
             </w:r>
@@ -4001,11 +4106,15 @@
             <w:pPr>
               <w:rPr>
                 <w:rFonts w:ascii="Arial" w:hAnsi="Arial" w:cs="Arial"/>
-              </w:rPr>
-            </w:pPr>
-            <w:r>
-              <w:rPr>
-                <w:rFonts w:ascii="Arial" w:hAnsi="Arial" w:cs="Arial"/>
+                <w:sz w:val="24"/>
+                <w:szCs w:val="24"/>
+              </w:rPr>
+            </w:pPr>
+            <w:r>
+              <w:rPr>
+                <w:rFonts w:ascii="Arial" w:hAnsi="Arial" w:cs="Arial"/>
+                <w:sz w:val="24"/>
+                <w:szCs w:val="24"/>
               </w:rPr>
               <w:t>Filtra por Aportaciones Federales</w:t>
             </w:r>
@@ -4021,11 +4130,15 @@
             <w:pPr>
               <w:rPr>
                 <w:rFonts w:ascii="Arial" w:hAnsi="Arial" w:cs="Arial"/>
-              </w:rPr>
-            </w:pPr>
-            <w:r>
-              <w:rPr>
-                <w:rFonts w:ascii="Arial" w:hAnsi="Arial" w:cs="Arial"/>
+                <w:sz w:val="24"/>
+                <w:szCs w:val="24"/>
+              </w:rPr>
+            </w:pPr>
+            <w:r>
+              <w:rPr>
+                <w:rFonts w:ascii="Arial" w:hAnsi="Arial" w:cs="Arial"/>
+                <w:sz w:val="24"/>
+                <w:szCs w:val="24"/>
               </w:rPr>
               <w:t>Aportaciones Estatales</w:t>
             </w:r>
@@ -4039,11 +4152,15 @@
             <w:pPr>
               <w:rPr>
                 <w:rFonts w:ascii="Arial" w:hAnsi="Arial" w:cs="Arial"/>
-              </w:rPr>
-            </w:pPr>
-            <w:r>
-              <w:rPr>
-                <w:rFonts w:ascii="Arial" w:hAnsi="Arial" w:cs="Arial"/>
+                <w:sz w:val="24"/>
+                <w:szCs w:val="24"/>
+              </w:rPr>
+            </w:pPr>
+            <w:r>
+              <w:rPr>
+                <w:rFonts w:ascii="Arial" w:hAnsi="Arial" w:cs="Arial"/>
+                <w:sz w:val="24"/>
+                <w:szCs w:val="24"/>
               </w:rPr>
               <w:t>Filtra por Aportaciones Estatales</w:t>
             </w:r>
@@ -4129,11 +4246,15 @@
             <w:pPr>
               <w:rPr>
                 <w:rFonts w:ascii="Arial" w:hAnsi="Arial" w:cs="Arial"/>
-              </w:rPr>
-            </w:pPr>
-            <w:r>
-              <w:rPr>
-                <w:rFonts w:ascii="Arial" w:hAnsi="Arial" w:cs="Arial"/>
+                <w:sz w:val="24"/>
+                <w:szCs w:val="24"/>
+              </w:rPr>
+            </w:pPr>
+            <w:r>
+              <w:rPr>
+                <w:rFonts w:ascii="Arial" w:hAnsi="Arial" w:cs="Arial"/>
+                <w:sz w:val="24"/>
+                <w:szCs w:val="24"/>
               </w:rPr>
               <w:t>IEPS</w:t>
             </w:r>
@@ -4145,13 +4266,18 @@
           </w:tcPr>
           <w:p>
             <w:pPr>
-              <w:rPr>
-                <w:rFonts w:ascii="Arial" w:hAnsi="Arial" w:cs="Arial"/>
-              </w:rPr>
-            </w:pPr>
-            <w:r>
-              <w:rPr>
-                <w:rFonts w:ascii="Arial" w:hAnsi="Arial" w:cs="Arial"/>
+              <w:jc w:val="both"/>
+              <w:rPr>
+                <w:rFonts w:ascii="Arial" w:hAnsi="Arial" w:cs="Arial"/>
+                <w:sz w:val="24"/>
+                <w:szCs w:val="24"/>
+              </w:rPr>
+            </w:pPr>
+            <w:r>
+              <w:rPr>
+                <w:rFonts w:ascii="Arial" w:hAnsi="Arial" w:cs="Arial"/>
+                <w:sz w:val="24"/>
+                <w:szCs w:val="24"/>
               </w:rPr>
               <w:t>Ley del Impuesto Especial sobre Producción y Servicios</w:t>
             </w:r>
@@ -4167,11 +4293,15 @@
             <w:pPr>
               <w:rPr>
                 <w:rFonts w:ascii="Arial" w:hAnsi="Arial" w:cs="Arial"/>
-              </w:rPr>
-            </w:pPr>
-            <w:r>
-              <w:rPr>
-                <w:rFonts w:ascii="Arial" w:hAnsi="Arial" w:cs="Arial"/>
+                <w:sz w:val="24"/>
+                <w:szCs w:val="24"/>
+              </w:rPr>
+            </w:pPr>
+            <w:r>
+              <w:rPr>
+                <w:rFonts w:ascii="Arial" w:hAnsi="Arial" w:cs="Arial"/>
+                <w:sz w:val="24"/>
+                <w:szCs w:val="24"/>
               </w:rPr>
               <w:t>FOIMUN</w:t>
             </w:r>
@@ -4183,13 +4313,18 @@
           </w:tcPr>
           <w:p>
             <w:pPr>
-              <w:rPr>
-                <w:rFonts w:ascii="Arial" w:hAnsi="Arial" w:cs="Arial"/>
-              </w:rPr>
-            </w:pPr>
-            <w:r>
-              <w:rPr>
-                <w:rFonts w:ascii="Arial" w:hAnsi="Arial" w:cs="Arial"/>
+              <w:jc w:val="both"/>
+              <w:rPr>
+                <w:rFonts w:ascii="Arial" w:hAnsi="Arial" w:cs="Arial"/>
+                <w:sz w:val="24"/>
+                <w:szCs w:val="24"/>
+              </w:rPr>
+            </w:pPr>
+            <w:r>
+              <w:rPr>
+                <w:rFonts w:ascii="Arial" w:hAnsi="Arial" w:cs="Arial"/>
+                <w:sz w:val="24"/>
+                <w:szCs w:val="24"/>
               </w:rPr>
               <w:t>Fondo de Infraestructura para los municipios</w:t>
             </w:r>
@@ -4205,11 +4340,15 @@
             <w:pPr>
               <w:rPr>
                 <w:rFonts w:ascii="Arial" w:hAnsi="Arial" w:cs="Arial"/>
-              </w:rPr>
-            </w:pPr>
-            <w:r>
-              <w:rPr>
-                <w:rFonts w:ascii="Arial" w:hAnsi="Arial" w:cs="Arial"/>
+                <w:sz w:val="24"/>
+                <w:szCs w:val="24"/>
+              </w:rPr>
+            </w:pPr>
+            <w:r>
+              <w:rPr>
+                <w:rFonts w:ascii="Arial" w:hAnsi="Arial" w:cs="Arial"/>
+                <w:sz w:val="24"/>
+                <w:szCs w:val="24"/>
               </w:rPr>
               <w:t>FOFIR</w:t>
             </w:r>
@@ -4223,11 +4362,15 @@
             <w:pPr>
               <w:rPr>
                 <w:rFonts w:ascii="Arial" w:hAnsi="Arial" w:cs="Arial"/>
-              </w:rPr>
-            </w:pPr>
-            <w:r>
-              <w:rPr>
-                <w:rFonts w:ascii="Arial" w:hAnsi="Arial" w:cs="Arial"/>
+                <w:sz w:val="24"/>
+                <w:szCs w:val="24"/>
+              </w:rPr>
+            </w:pPr>
+            <w:r>
+              <w:rPr>
+                <w:rFonts w:ascii="Arial" w:hAnsi="Arial" w:cs="Arial"/>
+                <w:sz w:val="24"/>
+                <w:szCs w:val="24"/>
               </w:rPr>
               <w:t>Fondo de Fiscalización y Recaudación</w:t>
             </w:r>
@@ -4243,11 +4386,15 @@
             <w:pPr>
               <w:rPr>
                 <w:rFonts w:ascii="Arial" w:hAnsi="Arial" w:cs="Arial"/>
-              </w:rPr>
-            </w:pPr>
-            <w:r>
-              <w:rPr>
-                <w:rFonts w:ascii="Arial" w:hAnsi="Arial" w:cs="Arial"/>
+                <w:sz w:val="24"/>
+                <w:szCs w:val="24"/>
+              </w:rPr>
+            </w:pPr>
+            <w:r>
+              <w:rPr>
+                <w:rFonts w:ascii="Arial" w:hAnsi="Arial" w:cs="Arial"/>
+                <w:sz w:val="24"/>
+                <w:szCs w:val="24"/>
               </w:rPr>
               <w:t>ISAN</w:t>
             </w:r>
@@ -4261,11 +4408,15 @@
             <w:pPr>
               <w:rPr>
                 <w:rFonts w:ascii="Arial" w:hAnsi="Arial" w:cs="Arial"/>
-              </w:rPr>
-            </w:pPr>
-            <w:r>
-              <w:rPr>
-                <w:rFonts w:ascii="Arial" w:hAnsi="Arial" w:cs="Arial"/>
+                <w:sz w:val="24"/>
+                <w:szCs w:val="24"/>
+              </w:rPr>
+            </w:pPr>
+            <w:r>
+              <w:rPr>
+                <w:rFonts w:ascii="Arial" w:hAnsi="Arial" w:cs="Arial"/>
+                <w:sz w:val="24"/>
+                <w:szCs w:val="24"/>
               </w:rPr>
               <w:t>Impuesto sobre automóviles nuevos</w:t>
             </w:r>
@@ -4281,11 +4432,15 @@
             <w:pPr>
               <w:rPr>
                 <w:rFonts w:ascii="Arial" w:hAnsi="Arial" w:cs="Arial"/>
-              </w:rPr>
-            </w:pPr>
-            <w:r>
-              <w:rPr>
-                <w:rFonts w:ascii="Arial" w:hAnsi="Arial" w:cs="Arial"/>
+                <w:sz w:val="24"/>
+                <w:szCs w:val="24"/>
+              </w:rPr>
+            </w:pPr>
+            <w:r>
+              <w:rPr>
+                <w:rFonts w:ascii="Arial" w:hAnsi="Arial" w:cs="Arial"/>
+                <w:sz w:val="24"/>
+                <w:szCs w:val="24"/>
               </w:rPr>
               <w:t>FEXHI</w:t>
             </w:r>
@@ -4299,11 +4454,15 @@
             <w:pPr>
               <w:rPr>
                 <w:rFonts w:ascii="Arial" w:hAnsi="Arial" w:cs="Arial"/>
-              </w:rPr>
-            </w:pPr>
-            <w:r>
-              <w:rPr>
-                <w:rFonts w:ascii="Arial" w:hAnsi="Arial" w:cs="Arial"/>
+                <w:sz w:val="24"/>
+                <w:szCs w:val="24"/>
+              </w:rPr>
+            </w:pPr>
+            <w:r>
+              <w:rPr>
+                <w:rFonts w:ascii="Arial" w:hAnsi="Arial" w:cs="Arial"/>
+                <w:sz w:val="24"/>
+                <w:szCs w:val="24"/>
               </w:rPr>
               <w:t>Fondo de Extracción de Hidrocarburos</w:t>
             </w:r>
@@ -4319,11 +4478,15 @@
             <w:pPr>
               <w:rPr>
                 <w:rFonts w:ascii="Arial" w:hAnsi="Arial" w:cs="Arial"/>
-              </w:rPr>
-            </w:pPr>
-            <w:r>
-              <w:rPr>
-                <w:rFonts w:ascii="Arial" w:hAnsi="Arial" w:cs="Arial"/>
+                <w:sz w:val="24"/>
+                <w:szCs w:val="24"/>
+              </w:rPr>
+            </w:pPr>
+            <w:r>
+              <w:rPr>
+                <w:rFonts w:ascii="Arial" w:hAnsi="Arial" w:cs="Arial"/>
+                <w:sz w:val="24"/>
+                <w:szCs w:val="24"/>
               </w:rPr>
               <w:t>COMP ISAN</w:t>
             </w:r>
@@ -4337,11 +4500,15 @@
             <w:pPr>
               <w:rPr>
                 <w:rFonts w:ascii="Arial" w:hAnsi="Arial" w:cs="Arial"/>
-              </w:rPr>
-            </w:pPr>
-            <w:r>
-              <w:rPr>
-                <w:rFonts w:ascii="Arial" w:hAnsi="Arial" w:cs="Arial"/>
+                <w:sz w:val="24"/>
+                <w:szCs w:val="24"/>
+              </w:rPr>
+            </w:pPr>
+            <w:r>
+              <w:rPr>
+                <w:rFonts w:ascii="Arial" w:hAnsi="Arial" w:cs="Arial"/>
+                <w:sz w:val="24"/>
+                <w:szCs w:val="24"/>
               </w:rPr>
               <w:t>Fondo de Compensación ISAN</w:t>
             </w:r>
@@ -4357,14 +4524,20 @@
             <w:pPr>
               <w:rPr>
                 <w:rFonts w:ascii="Arial" w:hAnsi="Arial" w:cs="Arial"/>
-              </w:rPr>
-            </w:pPr>
-            <w:r>
-              <w:rPr>
-                <w:rFonts w:ascii="Arial" w:hAnsi="Arial" w:cs="Arial"/>
+                <w:sz w:val="24"/>
+                <w:szCs w:val="24"/>
+              </w:rPr>
+            </w:pPr>
+            <w:proofErr w:type="spellStart"/>
+            <w:r>
+              <w:rPr>
+                <w:rFonts w:ascii="Arial" w:hAnsi="Arial" w:cs="Arial"/>
+                <w:sz w:val="24"/>
+                <w:szCs w:val="24"/>
               </w:rPr>
               <w:t>IEPSGyD</w:t>
             </w:r>
+            <w:proofErr w:type="spellEnd"/>
           </w:p>
         </w:tc>
         <w:tc>
@@ -4373,13 +4546,18 @@
           </w:tcPr>
           <w:p>
             <w:pPr>
-              <w:rPr>
-                <w:rFonts w:ascii="Arial" w:hAnsi="Arial" w:cs="Arial"/>
-              </w:rPr>
-            </w:pPr>
-            <w:r>
-              <w:rPr>
-                <w:rFonts w:ascii="Arial" w:hAnsi="Arial" w:cs="Arial"/>
+              <w:jc w:val="both"/>
+              <w:rPr>
+                <w:rFonts w:ascii="Arial" w:hAnsi="Arial" w:cs="Arial"/>
+                <w:sz w:val="24"/>
+                <w:szCs w:val="24"/>
+              </w:rPr>
+            </w:pPr>
+            <w:r>
+              <w:rPr>
+                <w:rFonts w:ascii="Arial" w:hAnsi="Arial" w:cs="Arial"/>
+                <w:sz w:val="24"/>
+                <w:szCs w:val="24"/>
               </w:rPr>
               <w:t>Impuesto Especial sobre la Venta Final de Gasolina y Diésel</w:t>
             </w:r>
@@ -4395,12 +4573,17 @@
             <w:pPr>
               <w:rPr>
                 <w:rFonts w:ascii="Arial" w:hAnsi="Arial" w:cs="Arial"/>
-              </w:rPr>
-            </w:pPr>
-            <w:r>
-              <w:rPr>
-                <w:rFonts w:ascii="Arial" w:hAnsi="Arial" w:cs="Arial"/>
-              </w:rPr>
+                <w:sz w:val="24"/>
+                <w:szCs w:val="24"/>
+              </w:rPr>
+            </w:pPr>
+            <w:r>
+              <w:rPr>
+                <w:rFonts w:ascii="Arial" w:hAnsi="Arial" w:cs="Arial"/>
+                <w:sz w:val="24"/>
+                <w:szCs w:val="24"/>
+              </w:rPr>
+              <w:lastRenderedPageBreak/>
               <w:t>ISR SALARIOS</w:t>
             </w:r>
           </w:p>
@@ -4413,11 +4596,15 @@
             <w:pPr>
               <w:rPr>
                 <w:rFonts w:ascii="Arial" w:hAnsi="Arial" w:cs="Arial"/>
-              </w:rPr>
-            </w:pPr>
-            <w:r>
-              <w:rPr>
-                <w:rFonts w:ascii="Arial" w:hAnsi="Arial" w:cs="Arial"/>
+                <w:sz w:val="24"/>
+                <w:szCs w:val="24"/>
+              </w:rPr>
+            </w:pPr>
+            <w:r>
+              <w:rPr>
+                <w:rFonts w:ascii="Arial" w:hAnsi="Arial" w:cs="Arial"/>
+                <w:sz w:val="24"/>
+                <w:szCs w:val="24"/>
               </w:rPr>
               <w:t>Impuesto Sobre la Renta Salarios</w:t>
             </w:r>
@@ -4433,11 +4620,15 @@
             <w:pPr>
               <w:rPr>
                 <w:rFonts w:ascii="Arial" w:hAnsi="Arial" w:cs="Arial"/>
-              </w:rPr>
-            </w:pPr>
-            <w:r>
-              <w:rPr>
-                <w:rFonts w:ascii="Arial" w:hAnsi="Arial" w:cs="Arial"/>
+                <w:sz w:val="24"/>
+                <w:szCs w:val="24"/>
+              </w:rPr>
+            </w:pPr>
+            <w:r>
+              <w:rPr>
+                <w:rFonts w:ascii="Arial" w:hAnsi="Arial" w:cs="Arial"/>
+                <w:sz w:val="24"/>
+                <w:szCs w:val="24"/>
               </w:rPr>
               <w:t>PREDIAL</w:t>
             </w:r>
@@ -4451,11 +4642,15 @@
             <w:pPr>
               <w:rPr>
                 <w:rFonts w:ascii="Arial" w:hAnsi="Arial" w:cs="Arial"/>
-              </w:rPr>
-            </w:pPr>
-            <w:r>
-              <w:rPr>
-                <w:rFonts w:ascii="Arial" w:hAnsi="Arial" w:cs="Arial"/>
+                <w:sz w:val="24"/>
+                <w:szCs w:val="24"/>
+              </w:rPr>
+            </w:pPr>
+            <w:r>
+              <w:rPr>
+                <w:rFonts w:ascii="Arial" w:hAnsi="Arial" w:cs="Arial"/>
+                <w:sz w:val="24"/>
+                <w:szCs w:val="24"/>
               </w:rPr>
               <w:t>Impuesto Predial</w:t>
             </w:r>
@@ -4471,11 +4666,15 @@
             <w:pPr>
               <w:rPr>
                 <w:rFonts w:ascii="Arial" w:hAnsi="Arial" w:cs="Arial"/>
-              </w:rPr>
-            </w:pPr>
-            <w:r>
-              <w:rPr>
-                <w:rFonts w:ascii="Arial" w:hAnsi="Arial" w:cs="Arial"/>
+                <w:sz w:val="24"/>
+                <w:szCs w:val="24"/>
+              </w:rPr>
+            </w:pPr>
+            <w:r>
+              <w:rPr>
+                <w:rFonts w:ascii="Arial" w:hAnsi="Arial" w:cs="Arial"/>
+                <w:sz w:val="24"/>
+                <w:szCs w:val="24"/>
               </w:rPr>
               <w:t>FEIEF</w:t>
             </w:r>
@@ -4489,11 +4688,15 @@
             <w:pPr>
               <w:rPr>
                 <w:rFonts w:ascii="Arial" w:hAnsi="Arial" w:cs="Arial"/>
-              </w:rPr>
-            </w:pPr>
-            <w:r>
-              <w:rPr>
-                <w:rFonts w:ascii="Arial" w:hAnsi="Arial" w:cs="Arial"/>
+                <w:sz w:val="24"/>
+                <w:szCs w:val="24"/>
+              </w:rPr>
+            </w:pPr>
+            <w:r>
+              <w:rPr>
+                <w:rFonts w:ascii="Arial" w:hAnsi="Arial" w:cs="Arial"/>
+                <w:sz w:val="24"/>
+                <w:szCs w:val="24"/>
               </w:rPr>
               <w:t>Fondo de Estabilización de los Ingresos de las Entidades Federativas</w:t>
             </w:r>
@@ -4509,11 +4712,15 @@
             <w:pPr>
               <w:rPr>
                 <w:rFonts w:ascii="Arial" w:hAnsi="Arial" w:cs="Arial"/>
-              </w:rPr>
-            </w:pPr>
-            <w:r>
-              <w:rPr>
-                <w:rFonts w:ascii="Arial" w:hAnsi="Arial" w:cs="Arial"/>
+                <w:sz w:val="24"/>
+                <w:szCs w:val="24"/>
+              </w:rPr>
+            </w:pPr>
+            <w:r>
+              <w:rPr>
+                <w:rFonts w:ascii="Arial" w:hAnsi="Arial" w:cs="Arial"/>
+                <w:sz w:val="24"/>
+                <w:szCs w:val="24"/>
               </w:rPr>
               <w:t>ISN</w:t>
             </w:r>
@@ -4527,11 +4734,15 @@
             <w:pPr>
               <w:rPr>
                 <w:rFonts w:ascii="Arial" w:hAnsi="Arial" w:cs="Arial"/>
-              </w:rPr>
-            </w:pPr>
-            <w:r>
-              <w:rPr>
-                <w:rFonts w:ascii="Arial" w:hAnsi="Arial" w:cs="Arial"/>
+                <w:sz w:val="24"/>
+                <w:szCs w:val="24"/>
+              </w:rPr>
+            </w:pPr>
+            <w:r>
+              <w:rPr>
+                <w:rFonts w:ascii="Arial" w:hAnsi="Arial" w:cs="Arial"/>
+                <w:sz w:val="24"/>
+                <w:szCs w:val="24"/>
               </w:rPr>
               <w:t>Impuesto Sobre Nomina</w:t>
             </w:r>
@@ -4547,11 +4758,15 @@
             <w:pPr>
               <w:rPr>
                 <w:rFonts w:ascii="Arial" w:hAnsi="Arial" w:cs="Arial"/>
-              </w:rPr>
-            </w:pPr>
-            <w:r>
-              <w:rPr>
-                <w:rFonts w:ascii="Arial" w:hAnsi="Arial" w:cs="Arial"/>
+                <w:sz w:val="24"/>
+                <w:szCs w:val="24"/>
+              </w:rPr>
+            </w:pPr>
+            <w:r>
+              <w:rPr>
+                <w:rFonts w:ascii="Arial" w:hAnsi="Arial" w:cs="Arial"/>
+                <w:sz w:val="24"/>
+                <w:szCs w:val="24"/>
               </w:rPr>
               <w:t>ICV</w:t>
             </w:r>
@@ -4565,11 +4780,15 @@
             <w:pPr>
               <w:rPr>
                 <w:rFonts w:ascii="Arial" w:hAnsi="Arial" w:cs="Arial"/>
-              </w:rPr>
-            </w:pPr>
-            <w:r>
-              <w:rPr>
-                <w:rFonts w:ascii="Arial" w:hAnsi="Arial" w:cs="Arial"/>
+                <w:sz w:val="24"/>
+                <w:szCs w:val="24"/>
+              </w:rPr>
+            </w:pPr>
+            <w:r>
+              <w:rPr>
+                <w:rFonts w:ascii="Arial" w:hAnsi="Arial" w:cs="Arial"/>
+                <w:sz w:val="24"/>
+                <w:szCs w:val="24"/>
               </w:rPr>
               <w:t>Instituto de Control Vehicular</w:t>
             </w:r>
@@ -4585,11 +4804,15 @@
             <w:pPr>
               <w:rPr>
                 <w:rFonts w:ascii="Arial" w:hAnsi="Arial" w:cs="Arial"/>
-              </w:rPr>
-            </w:pPr>
-            <w:r>
-              <w:rPr>
-                <w:rFonts w:ascii="Arial" w:hAnsi="Arial" w:cs="Arial"/>
+                <w:sz w:val="24"/>
+                <w:szCs w:val="24"/>
+              </w:rPr>
+            </w:pPr>
+            <w:r>
+              <w:rPr>
+                <w:rFonts w:ascii="Arial" w:hAnsi="Arial" w:cs="Arial"/>
+                <w:sz w:val="24"/>
+                <w:szCs w:val="24"/>
               </w:rPr>
               <w:t>ISN100</w:t>
             </w:r>
@@ -4603,11 +4826,15 @@
             <w:pPr>
               <w:rPr>
                 <w:rFonts w:ascii="Arial" w:hAnsi="Arial" w:cs="Arial"/>
-              </w:rPr>
-            </w:pPr>
-            <w:r>
-              <w:rPr>
-                <w:rFonts w:ascii="Arial" w:hAnsi="Arial" w:cs="Arial"/>
+                <w:sz w:val="24"/>
+                <w:szCs w:val="24"/>
+              </w:rPr>
+            </w:pPr>
+            <w:r>
+              <w:rPr>
+                <w:rFonts w:ascii="Arial" w:hAnsi="Arial" w:cs="Arial"/>
+                <w:sz w:val="24"/>
+                <w:szCs w:val="24"/>
               </w:rPr>
               <w:t>Impuesto Sobre la Renta al 100%</w:t>
             </w:r>
@@ -4623,11 +4850,15 @@
             <w:pPr>
               <w:rPr>
                 <w:rFonts w:ascii="Arial" w:hAnsi="Arial" w:cs="Arial"/>
-              </w:rPr>
-            </w:pPr>
-            <w:r>
-              <w:rPr>
-                <w:rFonts w:ascii="Arial" w:hAnsi="Arial" w:cs="Arial"/>
+                <w:sz w:val="24"/>
+                <w:szCs w:val="24"/>
+              </w:rPr>
+            </w:pPr>
+            <w:r>
+              <w:rPr>
+                <w:rFonts w:ascii="Arial" w:hAnsi="Arial" w:cs="Arial"/>
+                <w:sz w:val="24"/>
+                <w:szCs w:val="24"/>
               </w:rPr>
               <w:t>FOULT</w:t>
             </w:r>
@@ -4641,14 +4872,28 @@
             <w:pPr>
               <w:rPr>
                 <w:rFonts w:ascii="Arial" w:hAnsi="Arial" w:cs="Arial"/>
-              </w:rPr>
-            </w:pPr>
-            <w:r>
-              <w:rPr>
-                <w:rFonts w:ascii="Arial" w:hAnsi="Arial" w:cs="Arial"/>
-              </w:rPr>
-              <w:t>Fondo de Ultracrecimiento</w:t>
-            </w:r>
+                <w:sz w:val="24"/>
+                <w:szCs w:val="24"/>
+              </w:rPr>
+            </w:pPr>
+            <w:r>
+              <w:rPr>
+                <w:rFonts w:ascii="Arial" w:hAnsi="Arial" w:cs="Arial"/>
+                <w:sz w:val="24"/>
+                <w:szCs w:val="24"/>
+              </w:rPr>
+              <w:t xml:space="preserve">Fondo de </w:t>
+            </w:r>
+            <w:proofErr w:type="spellStart"/>
+            <w:r>
+              <w:rPr>
+                <w:rFonts w:ascii="Arial" w:hAnsi="Arial" w:cs="Arial"/>
+                <w:sz w:val="24"/>
+                <w:szCs w:val="24"/>
+              </w:rPr>
+              <w:t>Ultracrecimiento</w:t>
+            </w:r>
+            <w:proofErr w:type="spellEnd"/>
           </w:p>
         </w:tc>
       </w:tr>
@@ -4661,11 +4906,15 @@
             <w:pPr>
               <w:rPr>
                 <w:rFonts w:ascii="Arial" w:hAnsi="Arial" w:cs="Arial"/>
-              </w:rPr>
-            </w:pPr>
-            <w:r>
-              <w:rPr>
-                <w:rFonts w:ascii="Arial" w:hAnsi="Arial" w:cs="Arial"/>
+                <w:sz w:val="24"/>
+                <w:szCs w:val="24"/>
+              </w:rPr>
+            </w:pPr>
+            <w:r>
+              <w:rPr>
+                <w:rFonts w:ascii="Arial" w:hAnsi="Arial" w:cs="Arial"/>
+                <w:sz w:val="24"/>
+                <w:szCs w:val="24"/>
               </w:rPr>
               <w:t>FODES</w:t>
             </w:r>
@@ -4679,11 +4928,15 @@
             <w:pPr>
               <w:rPr>
                 <w:rFonts w:ascii="Arial" w:hAnsi="Arial" w:cs="Arial"/>
-              </w:rPr>
-            </w:pPr>
-            <w:r>
-              <w:rPr>
-                <w:rFonts w:ascii="Arial" w:hAnsi="Arial" w:cs="Arial"/>
+                <w:sz w:val="24"/>
+                <w:szCs w:val="24"/>
+              </w:rPr>
+            </w:pPr>
+            <w:r>
+              <w:rPr>
+                <w:rFonts w:ascii="Arial" w:hAnsi="Arial" w:cs="Arial"/>
+                <w:sz w:val="24"/>
+                <w:szCs w:val="24"/>
               </w:rPr>
               <w:t>Fondo de Desarrollo Social</w:t>
             </w:r>
@@ -4699,11 +4952,15 @@
             <w:pPr>
               <w:rPr>
                 <w:rFonts w:ascii="Arial" w:hAnsi="Arial" w:cs="Arial"/>
-              </w:rPr>
-            </w:pPr>
-            <w:r>
-              <w:rPr>
-                <w:rFonts w:ascii="Arial" w:hAnsi="Arial" w:cs="Arial"/>
+                <w:sz w:val="24"/>
+                <w:szCs w:val="24"/>
+              </w:rPr>
+            </w:pPr>
+            <w:r>
+              <w:rPr>
+                <w:rFonts w:ascii="Arial" w:hAnsi="Arial" w:cs="Arial"/>
+                <w:sz w:val="24"/>
+                <w:szCs w:val="24"/>
               </w:rPr>
               <w:t>FOSEGUM</w:t>
             </w:r>
@@ -4717,11 +4974,15 @@
             <w:pPr>
               <w:rPr>
                 <w:rFonts w:ascii="Arial" w:hAnsi="Arial" w:cs="Arial"/>
-              </w:rPr>
-            </w:pPr>
-            <w:r>
-              <w:rPr>
-                <w:rFonts w:ascii="Arial" w:hAnsi="Arial" w:cs="Arial"/>
+                <w:sz w:val="24"/>
+                <w:szCs w:val="24"/>
+              </w:rPr>
+            </w:pPr>
+            <w:r>
+              <w:rPr>
+                <w:rFonts w:ascii="Arial" w:hAnsi="Arial" w:cs="Arial"/>
+                <w:sz w:val="24"/>
+                <w:szCs w:val="24"/>
               </w:rPr>
               <w:t>Fondo de Seguridad para los Municipios</w:t>
             </w:r>
@@ -4737,11 +4998,15 @@
             <w:pPr>
               <w:rPr>
                 <w:rFonts w:ascii="Arial" w:hAnsi="Arial" w:cs="Arial"/>
-              </w:rPr>
-            </w:pPr>
-            <w:r>
-              <w:rPr>
-                <w:rFonts w:ascii="Arial" w:hAnsi="Arial" w:cs="Arial"/>
+                <w:sz w:val="24"/>
+                <w:szCs w:val="24"/>
+              </w:rPr>
+            </w:pPr>
+            <w:r>
+              <w:rPr>
+                <w:rFonts w:ascii="Arial" w:hAnsi="Arial" w:cs="Arial"/>
+                <w:sz w:val="24"/>
+                <w:szCs w:val="24"/>
               </w:rPr>
               <w:t>FODEM</w:t>
             </w:r>
@@ -4755,11 +5020,15 @@
             <w:pPr>
               <w:rPr>
                 <w:rFonts w:ascii="Arial" w:hAnsi="Arial" w:cs="Arial"/>
-              </w:rPr>
-            </w:pPr>
-            <w:r>
-              <w:rPr>
-                <w:rFonts w:ascii="Arial" w:hAnsi="Arial" w:cs="Arial"/>
+                <w:sz w:val="24"/>
+                <w:szCs w:val="24"/>
+              </w:rPr>
+            </w:pPr>
+            <w:r>
+              <w:rPr>
+                <w:rFonts w:ascii="Arial" w:hAnsi="Arial" w:cs="Arial"/>
+                <w:sz w:val="24"/>
+                <w:szCs w:val="24"/>
               </w:rPr>
               <w:t>Fondo de Desarrollo Municipal</w:t>
             </w:r>
@@ -4775,11 +5044,15 @@
             <w:pPr>
               <w:rPr>
                 <w:rFonts w:ascii="Arial" w:hAnsi="Arial" w:cs="Arial"/>
-              </w:rPr>
-            </w:pPr>
-            <w:r>
-              <w:rPr>
-                <w:rFonts w:ascii="Arial" w:hAnsi="Arial" w:cs="Arial"/>
+                <w:sz w:val="24"/>
+                <w:szCs w:val="24"/>
+              </w:rPr>
+            </w:pPr>
+            <w:r>
+              <w:rPr>
+                <w:rFonts w:ascii="Arial" w:hAnsi="Arial" w:cs="Arial"/>
+                <w:sz w:val="24"/>
+                <w:szCs w:val="24"/>
               </w:rPr>
               <w:t>FORTAMUN</w:t>
             </w:r>
@@ -4793,11 +5066,15 @@
             <w:pPr>
               <w:rPr>
                 <w:rFonts w:ascii="Arial" w:hAnsi="Arial" w:cs="Arial"/>
-              </w:rPr>
-            </w:pPr>
-            <w:r>
-              <w:rPr>
-                <w:rFonts w:ascii="Arial" w:hAnsi="Arial" w:cs="Arial"/>
+                <w:sz w:val="24"/>
+                <w:szCs w:val="24"/>
+              </w:rPr>
+            </w:pPr>
+            <w:r>
+              <w:rPr>
+                <w:rFonts w:ascii="Arial" w:hAnsi="Arial" w:cs="Arial"/>
+                <w:sz w:val="24"/>
+                <w:szCs w:val="24"/>
               </w:rPr>
               <w:t>Fondo de Fortalecimiento a los Municipios</w:t>
             </w:r>
@@ -4813,11 +5090,15 @@
             <w:pPr>
               <w:rPr>
                 <w:rFonts w:ascii="Arial" w:hAnsi="Arial" w:cs="Arial"/>
-              </w:rPr>
-            </w:pPr>
-            <w:r>
-              <w:rPr>
-                <w:rFonts w:ascii="Arial" w:hAnsi="Arial" w:cs="Arial"/>
+                <w:sz w:val="24"/>
+                <w:szCs w:val="24"/>
+              </w:rPr>
+            </w:pPr>
+            <w:r>
+              <w:rPr>
+                <w:rFonts w:ascii="Arial" w:hAnsi="Arial" w:cs="Arial"/>
+                <w:sz w:val="24"/>
+                <w:szCs w:val="24"/>
               </w:rPr>
               <w:t>FISM</w:t>
             </w:r>
@@ -4831,11 +5112,15 @@
             <w:pPr>
               <w:rPr>
                 <w:rFonts w:ascii="Arial" w:hAnsi="Arial" w:cs="Arial"/>
-              </w:rPr>
-            </w:pPr>
-            <w:r>
-              <w:rPr>
-                <w:rFonts w:ascii="Arial" w:hAnsi="Arial" w:cs="Arial"/>
+                <w:sz w:val="24"/>
+                <w:szCs w:val="24"/>
+              </w:rPr>
+            </w:pPr>
+            <w:r>
+              <w:rPr>
+                <w:rFonts w:ascii="Arial" w:hAnsi="Arial" w:cs="Arial"/>
+                <w:sz w:val="24"/>
+                <w:szCs w:val="24"/>
               </w:rPr>
               <w:t>Fondo de Infraestructura Social Municipal</w:t>
             </w:r>
@@ -4851,11 +5136,15 @@
             <w:pPr>
               <w:rPr>
                 <w:rFonts w:ascii="Arial" w:hAnsi="Arial" w:cs="Arial"/>
-              </w:rPr>
-            </w:pPr>
-            <w:r>
-              <w:rPr>
-                <w:rFonts w:ascii="Arial" w:hAnsi="Arial" w:cs="Arial"/>
+                <w:sz w:val="24"/>
+                <w:szCs w:val="24"/>
+              </w:rPr>
+            </w:pPr>
+            <w:r>
+              <w:rPr>
+                <w:rFonts w:ascii="Arial" w:hAnsi="Arial" w:cs="Arial"/>
+                <w:sz w:val="24"/>
+                <w:szCs w:val="24"/>
               </w:rPr>
               <w:t>ISR INMUEBLES</w:t>
             </w:r>
@@ -4869,11 +5158,15 @@
             <w:pPr>
               <w:rPr>
                 <w:rFonts w:ascii="Arial" w:hAnsi="Arial" w:cs="Arial"/>
-              </w:rPr>
-            </w:pPr>
-            <w:r>
-              <w:rPr>
-                <w:rFonts w:ascii="Arial" w:hAnsi="Arial" w:cs="Arial"/>
+                <w:sz w:val="24"/>
+                <w:szCs w:val="24"/>
+              </w:rPr>
+            </w:pPr>
+            <w:r>
+              <w:rPr>
+                <w:rFonts w:ascii="Arial" w:hAnsi="Arial" w:cs="Arial"/>
+                <w:sz w:val="24"/>
+                <w:szCs w:val="24"/>
               </w:rPr>
               <w:t>Impuesto Sobre la Renta Inmuebles</w:t>
             </w:r>
@@ -4889,11 +5182,15 @@
             <w:pPr>
               <w:rPr>
                 <w:rFonts w:ascii="Arial" w:hAnsi="Arial" w:cs="Arial"/>
-              </w:rPr>
-            </w:pPr>
-            <w:r>
-              <w:rPr>
-                <w:rFonts w:ascii="Arial" w:hAnsi="Arial" w:cs="Arial"/>
+                <w:sz w:val="24"/>
+                <w:szCs w:val="24"/>
+              </w:rPr>
+            </w:pPr>
+            <w:r>
+              <w:rPr>
+                <w:rFonts w:ascii="Arial" w:hAnsi="Arial" w:cs="Arial"/>
+                <w:sz w:val="24"/>
+                <w:szCs w:val="24"/>
               </w:rPr>
               <w:t>HIDROCARBUROS</w:t>
             </w:r>
@@ -4907,11 +5204,15 @@
             <w:pPr>
               <w:rPr>
                 <w:rFonts w:ascii="Arial" w:hAnsi="Arial" w:cs="Arial"/>
-              </w:rPr>
-            </w:pPr>
-            <w:r>
-              <w:rPr>
-                <w:rFonts w:ascii="Arial" w:hAnsi="Arial" w:cs="Arial"/>
+                <w:sz w:val="24"/>
+                <w:szCs w:val="24"/>
+              </w:rPr>
+            </w:pPr>
+            <w:r>
+              <w:rPr>
+                <w:rFonts w:ascii="Arial" w:hAnsi="Arial" w:cs="Arial"/>
+                <w:sz w:val="24"/>
+                <w:szCs w:val="24"/>
               </w:rPr>
               <w:t>Fondo de Hidrocarburos</w:t>
             </w:r>
@@ -4927,11 +5228,15 @@
             <w:pPr>
               <w:rPr>
                 <w:rFonts w:ascii="Arial" w:hAnsi="Arial" w:cs="Arial"/>
-              </w:rPr>
-            </w:pPr>
-            <w:r>
-              <w:rPr>
-                <w:rFonts w:ascii="Arial" w:hAnsi="Arial" w:cs="Arial"/>
+                <w:sz w:val="24"/>
+                <w:szCs w:val="24"/>
+              </w:rPr>
+            </w:pPr>
+            <w:r>
+              <w:rPr>
+                <w:rFonts w:ascii="Arial" w:hAnsi="Arial" w:cs="Arial"/>
+                <w:sz w:val="24"/>
+                <w:szCs w:val="24"/>
               </w:rPr>
               <w:t>FGP</w:t>
             </w:r>
@@ -4945,11 +5250,15 @@
             <w:pPr>
               <w:rPr>
                 <w:rFonts w:ascii="Arial" w:hAnsi="Arial" w:cs="Arial"/>
-              </w:rPr>
-            </w:pPr>
-            <w:r>
-              <w:rPr>
-                <w:rFonts w:ascii="Arial" w:hAnsi="Arial" w:cs="Arial"/>
+                <w:sz w:val="24"/>
+                <w:szCs w:val="24"/>
+              </w:rPr>
+            </w:pPr>
+            <w:r>
+              <w:rPr>
+                <w:rFonts w:ascii="Arial" w:hAnsi="Arial" w:cs="Arial"/>
+                <w:sz w:val="24"/>
+                <w:szCs w:val="24"/>
               </w:rPr>
               <w:t>Fondo General de Participaciones</w:t>
             </w:r>
@@ -4965,11 +5274,15 @@
             <w:pPr>
               <w:rPr>
                 <w:rFonts w:ascii="Arial" w:hAnsi="Arial" w:cs="Arial"/>
-              </w:rPr>
-            </w:pPr>
-            <w:r>
-              <w:rPr>
-                <w:rFonts w:ascii="Arial" w:hAnsi="Arial" w:cs="Arial"/>
+                <w:sz w:val="24"/>
+                <w:szCs w:val="24"/>
+              </w:rPr>
+            </w:pPr>
+            <w:r>
+              <w:rPr>
+                <w:rFonts w:ascii="Arial" w:hAnsi="Arial" w:cs="Arial"/>
+                <w:sz w:val="24"/>
+                <w:szCs w:val="24"/>
               </w:rPr>
               <w:t>FFM 70</w:t>
             </w:r>
@@ -4983,11 +5296,15 @@
             <w:pPr>
               <w:rPr>
                 <w:rFonts w:ascii="Arial" w:hAnsi="Arial" w:cs="Arial"/>
-              </w:rPr>
-            </w:pPr>
-            <w:r>
-              <w:rPr>
-                <w:rFonts w:ascii="Arial" w:hAnsi="Arial" w:cs="Arial"/>
+                <w:sz w:val="24"/>
+                <w:szCs w:val="24"/>
+              </w:rPr>
+            </w:pPr>
+            <w:r>
+              <w:rPr>
+                <w:rFonts w:ascii="Arial" w:hAnsi="Arial" w:cs="Arial"/>
+                <w:sz w:val="24"/>
+                <w:szCs w:val="24"/>
               </w:rPr>
               <w:t>Fondo de Fomento Municipal 70%</w:t>
             </w:r>
@@ -5003,11 +5320,15 @@
             <w:pPr>
               <w:rPr>
                 <w:rFonts w:ascii="Arial" w:hAnsi="Arial" w:cs="Arial"/>
-              </w:rPr>
-            </w:pPr>
-            <w:r>
-              <w:rPr>
-                <w:rFonts w:ascii="Arial" w:hAnsi="Arial" w:cs="Arial"/>
+                <w:sz w:val="24"/>
+                <w:szCs w:val="24"/>
+              </w:rPr>
+            </w:pPr>
+            <w:r>
+              <w:rPr>
+                <w:rFonts w:ascii="Arial" w:hAnsi="Arial" w:cs="Arial"/>
+                <w:sz w:val="24"/>
+                <w:szCs w:val="24"/>
               </w:rPr>
               <w:t>FFM 30</w:t>
             </w:r>
@@ -5021,11 +5342,15 @@
             <w:pPr>
               <w:rPr>
                 <w:rFonts w:ascii="Arial" w:hAnsi="Arial" w:cs="Arial"/>
-              </w:rPr>
-            </w:pPr>
-            <w:r>
-              <w:rPr>
-                <w:rFonts w:ascii="Arial" w:hAnsi="Arial" w:cs="Arial"/>
+                <w:sz w:val="24"/>
+                <w:szCs w:val="24"/>
+              </w:rPr>
+            </w:pPr>
+            <w:r>
+              <w:rPr>
+                <w:rFonts w:ascii="Arial" w:hAnsi="Arial" w:cs="Arial"/>
+                <w:sz w:val="24"/>
+                <w:szCs w:val="24"/>
               </w:rPr>
               <w:t>Fondo de Fomento Municipal 30%</w:t>
             </w:r>
@@ -5109,11 +5434,15 @@
             <w:pPr>
               <w:rPr>
                 <w:rFonts w:ascii="Arial" w:hAnsi="Arial" w:cs="Arial"/>
-              </w:rPr>
-            </w:pPr>
-            <w:r>
-              <w:rPr>
-                <w:rFonts w:ascii="Arial" w:hAnsi="Arial" w:cs="Arial"/>
+                <w:sz w:val="24"/>
+                <w:szCs w:val="24"/>
+              </w:rPr>
+            </w:pPr>
+            <w:r>
+              <w:rPr>
+                <w:rFonts w:ascii="Arial" w:hAnsi="Arial" w:cs="Arial"/>
+                <w:sz w:val="24"/>
+                <w:szCs w:val="24"/>
               </w:rPr>
               <w:t>Proveedor</w:t>
             </w:r>
@@ -5127,19 +5456,17 @@
             <w:pPr>
               <w:rPr>
                 <w:rFonts w:ascii="Arial" w:hAnsi="Arial" w:cs="Arial"/>
-              </w:rPr>
-            </w:pPr>
-            <w:r>
-              <w:rPr>
-                <w:rFonts w:ascii="Arial" w:hAnsi="Arial" w:cs="Arial"/>
-              </w:rPr>
-              <w:t>Lista de los 51 municipios de</w:t>
-            </w:r>
-            <w:r>
-              <w:rPr>
-                <w:rFonts w:ascii="Arial" w:hAnsi="Arial" w:cs="Arial"/>
-              </w:rPr>
-              <w:t xml:space="preserve"> NL</w:t>
+                <w:sz w:val="24"/>
+                <w:szCs w:val="24"/>
+              </w:rPr>
+            </w:pPr>
+            <w:r>
+              <w:rPr>
+                <w:rFonts w:ascii="Arial" w:hAnsi="Arial" w:cs="Arial"/>
+                <w:sz w:val="24"/>
+                <w:szCs w:val="24"/>
+              </w:rPr>
+              <w:t>Lista de los 51 municipios de NL</w:t>
             </w:r>
           </w:p>
         </w:tc>
@@ -5147,23 +5474,13 @@
     </w:tbl>
     <w:p>
       <w:pPr>
-        <w:ind w:left="-1276"/>
-        <w:rPr>
-          <w:rFonts w:ascii="Arial" w:hAnsi="Arial" w:cs="Arial"/>
-          <w:b/>
-          <w:sz w:val="24"/>
-          <w:szCs w:val="24"/>
-        </w:rPr>
-      </w:pPr>
-      <w:r>
-        <w:rPr>
-          <w:rFonts w:ascii="Arial" w:hAnsi="Arial" w:cs="Arial"/>
-          <w:b/>
-          <w:sz w:val="24"/>
-          <w:szCs w:val="24"/>
-        </w:rPr>
-        <w:t xml:space="preserve">                               </w:t>
-      </w:r>
+        <w:rPr>
+          <w:rFonts w:ascii="Arial" w:hAnsi="Arial" w:cs="Arial"/>
+          <w:b/>
+          <w:sz w:val="24"/>
+          <w:szCs w:val="24"/>
+        </w:rPr>
+      </w:pPr>
     </w:p>
     <w:tbl>
       <w:tblPr>
@@ -5232,12 +5549,16 @@
               <w:rPr>
                 <w:rFonts w:ascii="Arial" w:hAnsi="Arial" w:cs="Arial"/>
                 <w:b/>
+                <w:sz w:val="24"/>
+                <w:szCs w:val="24"/>
               </w:rPr>
             </w:pPr>
             <w:r>
               <w:rPr>
                 <w:rFonts w:ascii="Arial" w:hAnsi="Arial" w:cs="Arial"/>
                 <w:b/>
+                <w:sz w:val="24"/>
+                <w:szCs w:val="24"/>
               </w:rPr>
               <w:t xml:space="preserve">Mes </w:t>
             </w:r>
@@ -5251,19 +5572,17 @@
             <w:pPr>
               <w:rPr>
                 <w:rFonts w:ascii="Arial" w:hAnsi="Arial" w:cs="Arial"/>
-              </w:rPr>
-            </w:pPr>
-            <w:r>
-              <w:rPr>
-                <w:rFonts w:ascii="Arial" w:hAnsi="Arial" w:cs="Arial"/>
-              </w:rPr>
-              <w:t xml:space="preserve">Lista de </w:t>
-            </w:r>
-            <w:r>
-              <w:rPr>
-                <w:rFonts w:ascii="Arial" w:hAnsi="Arial" w:cs="Arial"/>
-              </w:rPr>
-              <w:t>los meses del año</w:t>
+                <w:sz w:val="24"/>
+                <w:szCs w:val="24"/>
+              </w:rPr>
+            </w:pPr>
+            <w:r>
+              <w:rPr>
+                <w:rFonts w:ascii="Arial" w:hAnsi="Arial" w:cs="Arial"/>
+                <w:sz w:val="24"/>
+                <w:szCs w:val="24"/>
+              </w:rPr>
+              <w:t>Lista de los meses del año</w:t>
             </w:r>
           </w:p>
         </w:tc>
@@ -5346,12 +5665,16 @@
               <w:rPr>
                 <w:rFonts w:ascii="Arial" w:hAnsi="Arial" w:cs="Arial"/>
                 <w:b/>
+                <w:sz w:val="24"/>
+                <w:szCs w:val="24"/>
               </w:rPr>
             </w:pPr>
             <w:r>
               <w:rPr>
                 <w:rFonts w:ascii="Arial" w:hAnsi="Arial" w:cs="Arial"/>
                 <w:b/>
+                <w:sz w:val="24"/>
+                <w:szCs w:val="24"/>
               </w:rPr>
               <w:t>Año</w:t>
             </w:r>
@@ -5365,19 +5688,17 @@
             <w:pPr>
               <w:rPr>
                 <w:rFonts w:ascii="Arial" w:hAnsi="Arial" w:cs="Arial"/>
-              </w:rPr>
-            </w:pPr>
-            <w:r>
-              <w:rPr>
-                <w:rFonts w:ascii="Arial" w:hAnsi="Arial" w:cs="Arial"/>
-              </w:rPr>
-              <w:t xml:space="preserve">Lista de </w:t>
-            </w:r>
-            <w:r>
-              <w:rPr>
-                <w:rFonts w:ascii="Arial" w:hAnsi="Arial" w:cs="Arial"/>
-              </w:rPr>
-              <w:t xml:space="preserve">años </w:t>
+                <w:sz w:val="24"/>
+                <w:szCs w:val="24"/>
+              </w:rPr>
+            </w:pPr>
+            <w:r>
+              <w:rPr>
+                <w:rFonts w:ascii="Arial" w:hAnsi="Arial" w:cs="Arial"/>
+                <w:sz w:val="24"/>
+                <w:szCs w:val="24"/>
+              </w:rPr>
+              <w:t xml:space="preserve">Lista de años </w:t>
             </w:r>
           </w:p>
         </w:tc>
@@ -5395,6 +5716,7 @@
     </w:p>
     <w:p>
       <w:pPr>
+        <w:jc w:val="both"/>
         <w:rPr>
           <w:rFonts w:ascii="Arial" w:hAnsi="Arial" w:cs="Arial"/>
           <w:b/>
@@ -5411,10 +5733,18 @@
         </w:rPr>
         <w:t>A continuación, se muestra una tabla con los detalles del encabezado de cada una de las columnas de la tabla</w:t>
       </w:r>
-    </w:p>
-    <w:p>
-      <w:pPr>
-        <w:ind w:left="-851"/>
+      <w:r>
+        <w:rPr>
+          <w:rFonts w:ascii="Arial" w:hAnsi="Arial" w:cs="Arial"/>
+          <w:b/>
+          <w:sz w:val="24"/>
+          <w:szCs w:val="24"/>
+        </w:rPr>
+        <w:t>.</w:t>
+      </w:r>
+    </w:p>
+    <w:p>
+      <w:pPr>
         <w:rPr>
           <w:rFonts w:ascii="Arial" w:hAnsi="Arial" w:cs="Arial"/>
           <w:b/>
@@ -5432,16 +5762,16 @@
           <w:lang w:val="es-MX" w:eastAsia="es-MX"/>
         </w:rPr>
         <w:drawing>
-          <wp:anchor distT="0" distB="0" distL="114300" distR="114300" simplePos="0" relativeHeight="251872256" behindDoc="1" locked="0" layoutInCell="1" allowOverlap="1" wp14:anchorId="65AD91B9" wp14:editId="4EBC4E6F">
+          <wp:anchor distT="0" distB="0" distL="114300" distR="114300" simplePos="0" relativeHeight="251872256" behindDoc="1" locked="0" layoutInCell="1" allowOverlap="1" wp14:anchorId="65AD91B9" wp14:editId="3660F5E2">
             <wp:simplePos x="0" y="0"/>
             <wp:positionH relativeFrom="margin">
-              <wp:align>right</wp:align>
+              <wp:align>center</wp:align>
             </wp:positionH>
             <wp:positionV relativeFrom="paragraph">
-              <wp:posOffset>8158</wp:posOffset>
+              <wp:posOffset>-1270</wp:posOffset>
             </wp:positionV>
-            <wp:extent cx="5612130" cy="861060"/>
-            <wp:effectExtent l="0" t="0" r="7620" b="0"/>
+            <wp:extent cx="5362575" cy="822325"/>
+            <wp:effectExtent l="0" t="0" r="9525" b="0"/>
             <wp:wrapNone/>
             <wp:docPr id="43" name="Imagen 43"/>
             <wp:cNvGraphicFramePr>
@@ -5469,7 +5799,7 @@
                   <pic:spPr>
                     <a:xfrm>
                       <a:off x="0" y="0"/>
-                      <a:ext cx="5612130" cy="861060"/>
+                      <a:ext cx="5362575" cy="822325"/>
                     </a:xfrm>
                     <a:prstGeom prst="rect">
                       <a:avLst/>
@@ -5478,24 +5808,28 @@
                 </pic:pic>
               </a:graphicData>
             </a:graphic>
+            <wp14:sizeRelH relativeFrom="margin">
+              <wp14:pctWidth>0</wp14:pctWidth>
+            </wp14:sizeRelH>
+            <wp14:sizeRelV relativeFrom="margin">
+              <wp14:pctHeight>0</wp14:pctHeight>
+            </wp14:sizeRelV>
           </wp:anchor>
         </w:drawing>
       </w:r>
     </w:p>
     <w:p>
       <w:pPr>
-        <w:ind w:left="-851"/>
-        <w:rPr>
-          <w:rFonts w:ascii="Arial" w:hAnsi="Arial" w:cs="Arial"/>
-          <w:b/>
-          <w:sz w:val="24"/>
-          <w:szCs w:val="24"/>
-        </w:rPr>
-      </w:pPr>
-    </w:p>
-    <w:p>
-      <w:pPr>
-        <w:ind w:left="-851"/>
+        <w:rPr>
+          <w:rFonts w:ascii="Arial" w:hAnsi="Arial" w:cs="Arial"/>
+          <w:b/>
+          <w:sz w:val="24"/>
+          <w:szCs w:val="24"/>
+        </w:rPr>
+      </w:pPr>
+    </w:p>
+    <w:p>
+      <w:pPr>
         <w:rPr>
           <w:rFonts w:ascii="Arial" w:hAnsi="Arial" w:cs="Arial"/>
           <w:b/>
@@ -5512,16 +5846,16 @@
         <mc:AlternateContent>
           <mc:Choice Requires="wps">
             <w:drawing>
-              <wp:anchor distT="0" distB="0" distL="114300" distR="114300" simplePos="0" relativeHeight="251871232" behindDoc="0" locked="0" layoutInCell="1" allowOverlap="1" wp14:anchorId="2919C534" wp14:editId="5CAF1D4D">
+              <wp:anchor distT="0" distB="0" distL="114300" distR="114300" simplePos="0" relativeHeight="251871232" behindDoc="0" locked="0" layoutInCell="1" allowOverlap="1" wp14:anchorId="2919C534" wp14:editId="0A1226AD">
                 <wp:simplePos x="0" y="0"/>
                 <wp:positionH relativeFrom="margin">
-                  <wp:posOffset>-104189</wp:posOffset>
+                  <wp:posOffset>137195</wp:posOffset>
                 </wp:positionH>
                 <wp:positionV relativeFrom="paragraph">
-                  <wp:posOffset>148688</wp:posOffset>
+                  <wp:posOffset>56710</wp:posOffset>
                 </wp:positionV>
-                <wp:extent cx="5994400" cy="175699"/>
-                <wp:effectExtent l="19050" t="19050" r="25400" b="15240"/>
+                <wp:extent cx="5444638" cy="175260"/>
+                <wp:effectExtent l="19050" t="19050" r="22860" b="15240"/>
                 <wp:wrapNone/>
                 <wp:docPr id="30" name="Rectángulo 30"/>
                 <wp:cNvGraphicFramePr/>
@@ -5532,7 +5866,7 @@
                       <wps:spPr>
                         <a:xfrm>
                           <a:off x="0" y="0"/>
-                          <a:ext cx="5994400" cy="175699"/>
+                          <a:ext cx="5444638" cy="175260"/>
                         </a:xfrm>
                         <a:prstGeom prst="rect">
                           <a:avLst/>
@@ -5578,7 +5912,7 @@
           </mc:Choice>
           <mc:Fallback>
             <w:pict>
-              <v:rect w14:anchorId="2AC22262" id="Rectángulo 30" o:spid="_x0000_s1026" style="position:absolute;margin-left:-8.2pt;margin-top:11.7pt;width:472pt;height:13.85pt;z-index:251871232;visibility:visible;mso-wrap-style:square;mso-width-percent:0;mso-height-percent:0;mso-wrap-distance-left:9pt;mso-wrap-distance-top:0;mso-wrap-distance-right:9pt;mso-wrap-distance-bottom:0;mso-position-horizontal:absolute;mso-position-horizontal-relative:margin;mso-position-vertical:absolute;mso-position-vertical-relative:text;mso-width-percent:0;mso-height-percent:0;mso-width-relative:margin;mso-height-relative:margin;v-text-anchor:middle" o:gfxdata="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" filled="f" strokecolor="red" strokeweight="2.25pt">
+              <v:rect w14:anchorId="36426A47" id="Rectángulo 30" o:spid="_x0000_s1026" style="position:absolute;margin-left:10.8pt;margin-top:4.45pt;width:428.7pt;height:13.8pt;z-index:251871232;visibility:visible;mso-wrap-style:square;mso-width-percent:0;mso-height-percent:0;mso-wrap-distance-left:9pt;mso-wrap-distance-top:0;mso-wrap-distance-right:9pt;mso-wrap-distance-bottom:0;mso-position-horizontal:absolute;mso-position-horizontal-relative:margin;mso-position-vertical:absolute;mso-position-vertical-relative:text;mso-width-percent:0;mso-height-percent:0;mso-width-relative:margin;mso-height-relative:margin;v-text-anchor:middle" o:gfxdata="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" filled="f" strokecolor="red" strokeweight="2.25pt">
                 <w10:wrap anchorx="margin"/>
               </v:rect>
             </w:pict>
@@ -5588,7 +5922,6 @@
     </w:p>
     <w:p>
       <w:pPr>
-        <w:ind w:left="-851"/>
         <w:rPr>
           <w:rFonts w:ascii="Arial" w:hAnsi="Arial" w:cs="Arial"/>
           <w:b/>
@@ -5614,13 +5947,13 @@
         <w:tblLook w:val="04A0" w:firstRow="1" w:lastRow="0" w:firstColumn="1" w:lastColumn="0" w:noHBand="0" w:noVBand="1"/>
       </w:tblPr>
       <w:tblGrid>
-        <w:gridCol w:w="2547"/>
-        <w:gridCol w:w="6662"/>
+        <w:gridCol w:w="2972"/>
+        <w:gridCol w:w="6237"/>
       </w:tblGrid>
       <w:tr>
         <w:tc>
           <w:tcPr>
-            <w:tcW w:w="2547" w:type="dxa"/>
+            <w:tcW w:w="2972" w:type="dxa"/>
             <w:shd w:val="clear" w:color="auto" w:fill="1F3864" w:themeFill="accent5" w:themeFillShade="80"/>
           </w:tcPr>
           <w:p>
@@ -5645,7 +5978,7 @@
         </w:tc>
         <w:tc>
           <w:tcPr>
-            <w:tcW w:w="6662" w:type="dxa"/>
+            <w:tcW w:w="6237" w:type="dxa"/>
             <w:shd w:val="clear" w:color="auto" w:fill="1F3864" w:themeFill="accent5" w:themeFillShade="80"/>
           </w:tcPr>
           <w:p>
@@ -5672,7 +6005,7 @@
       <w:tr>
         <w:tc>
           <w:tcPr>
-            <w:tcW w:w="2547" w:type="dxa"/>
+            <w:tcW w:w="2972" w:type="dxa"/>
           </w:tcPr>
           <w:p>
             <w:pPr>
@@ -5681,6 +6014,8 @@
                 <w:rFonts w:ascii="Arial" w:eastAsia="Times New Roman" w:hAnsi="Arial" w:cs="Arial"/>
                 <w:b/>
                 <w:spacing w:val="2"/>
+                <w:sz w:val="24"/>
+                <w:szCs w:val="24"/>
                 <w:lang w:val="es-MX" w:eastAsia="es-MX"/>
               </w:rPr>
             </w:pPr>
@@ -5689,25 +6024,32 @@
                 <w:rFonts w:ascii="Arial" w:eastAsia="Times New Roman" w:hAnsi="Arial" w:cs="Arial"/>
                 <w:b/>
                 <w:spacing w:val="2"/>
+                <w:sz w:val="24"/>
+                <w:szCs w:val="24"/>
                 <w:lang w:val="es-MX" w:eastAsia="es-MX"/>
               </w:rPr>
+              <w:lastRenderedPageBreak/>
               <w:t>Ejercicio</w:t>
             </w:r>
           </w:p>
         </w:tc>
         <w:tc>
           <w:tcPr>
-            <w:tcW w:w="6662" w:type="dxa"/>
-          </w:tcPr>
-          <w:p>
-            <w:pPr>
-              <w:rPr>
-                <w:rFonts w:ascii="Arial" w:hAnsi="Arial" w:cs="Arial"/>
-              </w:rPr>
-            </w:pPr>
-            <w:r>
-              <w:rPr>
-                <w:rFonts w:ascii="Arial" w:hAnsi="Arial" w:cs="Arial"/>
+            <w:tcW w:w="6237" w:type="dxa"/>
+          </w:tcPr>
+          <w:p>
+            <w:pPr>
+              <w:rPr>
+                <w:rFonts w:ascii="Arial" w:hAnsi="Arial" w:cs="Arial"/>
+                <w:sz w:val="24"/>
+                <w:szCs w:val="24"/>
+              </w:rPr>
+            </w:pPr>
+            <w:r>
+              <w:rPr>
+                <w:rFonts w:ascii="Arial" w:hAnsi="Arial" w:cs="Arial"/>
+                <w:sz w:val="24"/>
+                <w:szCs w:val="24"/>
               </w:rPr>
               <w:t>Año del ejercicio</w:t>
             </w:r>
@@ -5717,7 +6059,7 @@
       <w:tr>
         <w:tc>
           <w:tcPr>
-            <w:tcW w:w="2547" w:type="dxa"/>
+            <w:tcW w:w="2972" w:type="dxa"/>
           </w:tcPr>
           <w:p>
             <w:pPr>
@@ -5726,6 +6068,8 @@
                 <w:rFonts w:ascii="Arial" w:eastAsia="Times New Roman" w:hAnsi="Arial" w:cs="Arial"/>
                 <w:b/>
                 <w:spacing w:val="2"/>
+                <w:sz w:val="24"/>
+                <w:szCs w:val="24"/>
                 <w:lang w:val="es-MX" w:eastAsia="es-MX"/>
               </w:rPr>
             </w:pPr>
@@ -5734,6 +6078,8 @@
                 <w:rFonts w:ascii="Arial" w:eastAsia="Times New Roman" w:hAnsi="Arial" w:cs="Arial"/>
                 <w:b/>
                 <w:spacing w:val="2"/>
+                <w:sz w:val="24"/>
+                <w:szCs w:val="24"/>
                 <w:lang w:val="es-MX" w:eastAsia="es-MX"/>
               </w:rPr>
               <w:t>Mes</w:t>
@@ -5742,17 +6088,21 @@
         </w:tc>
         <w:tc>
           <w:tcPr>
-            <w:tcW w:w="6662" w:type="dxa"/>
-          </w:tcPr>
-          <w:p>
-            <w:pPr>
-              <w:rPr>
-                <w:rFonts w:ascii="Arial" w:hAnsi="Arial" w:cs="Arial"/>
-              </w:rPr>
-            </w:pPr>
-            <w:r>
-              <w:rPr>
-                <w:rFonts w:ascii="Arial" w:hAnsi="Arial" w:cs="Arial"/>
+            <w:tcW w:w="6237" w:type="dxa"/>
+          </w:tcPr>
+          <w:p>
+            <w:pPr>
+              <w:rPr>
+                <w:rFonts w:ascii="Arial" w:hAnsi="Arial" w:cs="Arial"/>
+                <w:sz w:val="24"/>
+                <w:szCs w:val="24"/>
+              </w:rPr>
+            </w:pPr>
+            <w:r>
+              <w:rPr>
+                <w:rFonts w:ascii="Arial" w:hAnsi="Arial" w:cs="Arial"/>
+                <w:sz w:val="24"/>
+                <w:szCs w:val="24"/>
               </w:rPr>
               <w:t>Mes de la operación</w:t>
             </w:r>
@@ -5762,7 +6112,7 @@
       <w:tr>
         <w:tc>
           <w:tcPr>
-            <w:tcW w:w="2547" w:type="dxa"/>
+            <w:tcW w:w="2972" w:type="dxa"/>
           </w:tcPr>
           <w:p>
             <w:pPr>
@@ -5771,6 +6121,8 @@
                 <w:rFonts w:ascii="Arial" w:eastAsia="Times New Roman" w:hAnsi="Arial" w:cs="Arial"/>
                 <w:b/>
                 <w:spacing w:val="2"/>
+                <w:sz w:val="24"/>
+                <w:szCs w:val="24"/>
                 <w:lang w:val="es-MX" w:eastAsia="es-MX"/>
               </w:rPr>
             </w:pPr>
@@ -5779,528 +6131,591 @@
                 <w:rFonts w:ascii="Arial" w:eastAsia="Times New Roman" w:hAnsi="Arial" w:cs="Arial"/>
                 <w:b/>
                 <w:spacing w:val="2"/>
+                <w:sz w:val="24"/>
+                <w:szCs w:val="24"/>
                 <w:lang w:val="es-MX" w:eastAsia="es-MX"/>
               </w:rPr>
-              <w:t>U. Resp</w:t>
-            </w:r>
-          </w:p>
-        </w:tc>
-        <w:tc>
-          <w:tcPr>
-            <w:tcW w:w="6662" w:type="dxa"/>
-          </w:tcPr>
-          <w:p>
-            <w:pPr>
-              <w:rPr>
-                <w:rFonts w:ascii="Arial" w:hAnsi="Arial" w:cs="Arial"/>
-              </w:rPr>
-            </w:pPr>
-            <w:r>
-              <w:rPr>
-                <w:rFonts w:ascii="Arial" w:hAnsi="Arial" w:cs="Arial"/>
-              </w:rPr>
-              <w:t xml:space="preserve">Unidad Responsable </w:t>
-            </w:r>
-          </w:p>
-        </w:tc>
-      </w:tr>
-      <w:tr>
-        <w:tc>
-          <w:tcPr>
-            <w:tcW w:w="2547" w:type="dxa"/>
-          </w:tcPr>
-          <w:p>
-            <w:pPr>
-              <w:shd w:val="clear" w:color="auto" w:fill="FFFFFF"/>
+              <w:t xml:space="preserve">U. </w:t>
+            </w:r>
+            <w:proofErr w:type="spellStart"/>
+            <w:r>
               <w:rPr>
                 <w:rFonts w:ascii="Arial" w:eastAsia="Times New Roman" w:hAnsi="Arial" w:cs="Arial"/>
                 <w:b/>
                 <w:spacing w:val="2"/>
+                <w:sz w:val="24"/>
+                <w:szCs w:val="24"/>
                 <w:lang w:val="es-MX" w:eastAsia="es-MX"/>
               </w:rPr>
-            </w:pPr>
-            <w:r>
+              <w:t>Resp</w:t>
+            </w:r>
+            <w:proofErr w:type="spellEnd"/>
+          </w:p>
+        </w:tc>
+        <w:tc>
+          <w:tcPr>
+            <w:tcW w:w="6237" w:type="dxa"/>
+          </w:tcPr>
+          <w:p>
+            <w:pPr>
+              <w:rPr>
+                <w:rFonts w:ascii="Arial" w:hAnsi="Arial" w:cs="Arial"/>
+                <w:sz w:val="24"/>
+                <w:szCs w:val="24"/>
+              </w:rPr>
+            </w:pPr>
+            <w:r>
+              <w:rPr>
+                <w:rFonts w:ascii="Arial" w:hAnsi="Arial" w:cs="Arial"/>
+                <w:sz w:val="24"/>
+                <w:szCs w:val="24"/>
+              </w:rPr>
+              <w:t xml:space="preserve">Unidad Responsable </w:t>
+            </w:r>
+          </w:p>
+        </w:tc>
+      </w:tr>
+      <w:tr>
+        <w:tc>
+          <w:tcPr>
+            <w:tcW w:w="2972" w:type="dxa"/>
+          </w:tcPr>
+          <w:p>
+            <w:pPr>
+              <w:shd w:val="clear" w:color="auto" w:fill="FFFFFF"/>
               <w:rPr>
                 <w:rFonts w:ascii="Arial" w:eastAsia="Times New Roman" w:hAnsi="Arial" w:cs="Arial"/>
                 <w:b/>
                 <w:spacing w:val="2"/>
+                <w:sz w:val="24"/>
+                <w:szCs w:val="24"/>
                 <w:lang w:val="es-MX" w:eastAsia="es-MX"/>
               </w:rPr>
-              <w:t xml:space="preserve">Proveedor </w:t>
-            </w:r>
-          </w:p>
-        </w:tc>
-        <w:tc>
-          <w:tcPr>
-            <w:tcW w:w="6662" w:type="dxa"/>
-          </w:tcPr>
-          <w:p>
-            <w:pPr>
-              <w:rPr>
-                <w:rFonts w:ascii="Arial" w:hAnsi="Arial" w:cs="Arial"/>
-              </w:rPr>
-            </w:pPr>
-            <w:r>
-              <w:rPr>
-                <w:rFonts w:ascii="Arial" w:hAnsi="Arial" w:cs="Arial"/>
-              </w:rPr>
-              <w:t xml:space="preserve">Municipio </w:t>
-            </w:r>
-          </w:p>
-        </w:tc>
-      </w:tr>
-      <w:tr>
-        <w:tc>
-          <w:tcPr>
-            <w:tcW w:w="2547" w:type="dxa"/>
-          </w:tcPr>
-          <w:p>
-            <w:pPr>
-              <w:shd w:val="clear" w:color="auto" w:fill="FFFFFF"/>
+            </w:pPr>
+            <w:r>
               <w:rPr>
                 <w:rFonts w:ascii="Arial" w:eastAsia="Times New Roman" w:hAnsi="Arial" w:cs="Arial"/>
                 <w:b/>
                 <w:spacing w:val="2"/>
+                <w:sz w:val="24"/>
+                <w:szCs w:val="24"/>
                 <w:lang w:val="es-MX" w:eastAsia="es-MX"/>
               </w:rPr>
-            </w:pPr>
-            <w:r>
+              <w:t xml:space="preserve">Proveedor </w:t>
+            </w:r>
+          </w:p>
+        </w:tc>
+        <w:tc>
+          <w:tcPr>
+            <w:tcW w:w="6237" w:type="dxa"/>
+          </w:tcPr>
+          <w:p>
+            <w:pPr>
+              <w:rPr>
+                <w:rFonts w:ascii="Arial" w:hAnsi="Arial" w:cs="Arial"/>
+                <w:sz w:val="24"/>
+                <w:szCs w:val="24"/>
+              </w:rPr>
+            </w:pPr>
+            <w:r>
+              <w:rPr>
+                <w:rFonts w:ascii="Arial" w:hAnsi="Arial" w:cs="Arial"/>
+                <w:sz w:val="24"/>
+                <w:szCs w:val="24"/>
+              </w:rPr>
+              <w:t xml:space="preserve">Municipio </w:t>
+            </w:r>
+          </w:p>
+        </w:tc>
+      </w:tr>
+      <w:tr>
+        <w:tc>
+          <w:tcPr>
+            <w:tcW w:w="2972" w:type="dxa"/>
+          </w:tcPr>
+          <w:p>
+            <w:pPr>
+              <w:shd w:val="clear" w:color="auto" w:fill="FFFFFF"/>
               <w:rPr>
                 <w:rFonts w:ascii="Arial" w:eastAsia="Times New Roman" w:hAnsi="Arial" w:cs="Arial"/>
                 <w:b/>
                 <w:spacing w:val="2"/>
+                <w:sz w:val="24"/>
+                <w:szCs w:val="24"/>
                 <w:lang w:val="es-MX" w:eastAsia="es-MX"/>
               </w:rPr>
-              <w:t xml:space="preserve">Descripción </w:t>
-            </w:r>
-          </w:p>
-        </w:tc>
-        <w:tc>
-          <w:tcPr>
-            <w:tcW w:w="6662" w:type="dxa"/>
-          </w:tcPr>
-          <w:p>
-            <w:pPr>
-              <w:rPr>
-                <w:rFonts w:ascii="Arial" w:hAnsi="Arial" w:cs="Arial"/>
-              </w:rPr>
-            </w:pPr>
-            <w:r>
-              <w:rPr>
-                <w:rFonts w:ascii="Arial" w:hAnsi="Arial" w:cs="Arial"/>
-              </w:rPr>
-              <w:t xml:space="preserve">Descripción de Fondo </w:t>
-            </w:r>
-          </w:p>
-        </w:tc>
-      </w:tr>
-      <w:tr>
-        <w:tc>
-          <w:tcPr>
-            <w:tcW w:w="2547" w:type="dxa"/>
-          </w:tcPr>
-          <w:p>
-            <w:pPr>
-              <w:shd w:val="clear" w:color="auto" w:fill="FFFFFF"/>
+            </w:pPr>
+            <w:r>
               <w:rPr>
                 <w:rFonts w:ascii="Arial" w:eastAsia="Times New Roman" w:hAnsi="Arial" w:cs="Arial"/>
                 <w:b/>
                 <w:spacing w:val="2"/>
+                <w:sz w:val="24"/>
+                <w:szCs w:val="24"/>
                 <w:lang w:val="es-MX" w:eastAsia="es-MX"/>
               </w:rPr>
-            </w:pPr>
-            <w:r>
+              <w:t xml:space="preserve">Descripción </w:t>
+            </w:r>
+          </w:p>
+        </w:tc>
+        <w:tc>
+          <w:tcPr>
+            <w:tcW w:w="6237" w:type="dxa"/>
+          </w:tcPr>
+          <w:p>
+            <w:pPr>
+              <w:rPr>
+                <w:rFonts w:ascii="Arial" w:hAnsi="Arial" w:cs="Arial"/>
+                <w:sz w:val="24"/>
+                <w:szCs w:val="24"/>
+              </w:rPr>
+            </w:pPr>
+            <w:r>
+              <w:rPr>
+                <w:rFonts w:ascii="Arial" w:hAnsi="Arial" w:cs="Arial"/>
+                <w:sz w:val="24"/>
+                <w:szCs w:val="24"/>
+              </w:rPr>
+              <w:t xml:space="preserve">Descripción de Fondo </w:t>
+            </w:r>
+          </w:p>
+        </w:tc>
+      </w:tr>
+      <w:tr>
+        <w:tc>
+          <w:tcPr>
+            <w:tcW w:w="2972" w:type="dxa"/>
+          </w:tcPr>
+          <w:p>
+            <w:pPr>
+              <w:shd w:val="clear" w:color="auto" w:fill="FFFFFF"/>
               <w:rPr>
                 <w:rFonts w:ascii="Arial" w:eastAsia="Times New Roman" w:hAnsi="Arial" w:cs="Arial"/>
                 <w:b/>
                 <w:spacing w:val="2"/>
+                <w:sz w:val="24"/>
+                <w:szCs w:val="24"/>
                 <w:lang w:val="es-MX" w:eastAsia="es-MX"/>
               </w:rPr>
-              <w:t xml:space="preserve">Fecha Presupuesto </w:t>
-            </w:r>
-          </w:p>
-        </w:tc>
-        <w:tc>
-          <w:tcPr>
-            <w:tcW w:w="6662" w:type="dxa"/>
-          </w:tcPr>
-          <w:p>
-            <w:pPr>
-              <w:rPr>
-                <w:rFonts w:ascii="Arial" w:hAnsi="Arial" w:cs="Arial"/>
-              </w:rPr>
-            </w:pPr>
-            <w:r>
-              <w:rPr>
-                <w:rFonts w:ascii="Arial" w:hAnsi="Arial" w:cs="Arial"/>
-              </w:rPr>
-              <w:t>Fecha Presupuesto</w:t>
-            </w:r>
-          </w:p>
-        </w:tc>
-      </w:tr>
-      <w:tr>
-        <w:tc>
-          <w:tcPr>
-            <w:tcW w:w="2547" w:type="dxa"/>
-          </w:tcPr>
-          <w:p>
-            <w:pPr>
-              <w:shd w:val="clear" w:color="auto" w:fill="FFFFFF"/>
+            </w:pPr>
+            <w:r>
               <w:rPr>
                 <w:rFonts w:ascii="Arial" w:eastAsia="Times New Roman" w:hAnsi="Arial" w:cs="Arial"/>
                 <w:b/>
                 <w:spacing w:val="2"/>
+                <w:sz w:val="24"/>
+                <w:szCs w:val="24"/>
                 <w:lang w:val="es-MX" w:eastAsia="es-MX"/>
               </w:rPr>
-            </w:pPr>
-            <w:r>
+              <w:t xml:space="preserve">Fecha Presupuesto </w:t>
+            </w:r>
+          </w:p>
+        </w:tc>
+        <w:tc>
+          <w:tcPr>
+            <w:tcW w:w="6237" w:type="dxa"/>
+          </w:tcPr>
+          <w:p>
+            <w:pPr>
+              <w:rPr>
+                <w:rFonts w:ascii="Arial" w:hAnsi="Arial" w:cs="Arial"/>
+                <w:sz w:val="24"/>
+                <w:szCs w:val="24"/>
+              </w:rPr>
+            </w:pPr>
+            <w:r>
+              <w:rPr>
+                <w:rFonts w:ascii="Arial" w:hAnsi="Arial" w:cs="Arial"/>
+                <w:sz w:val="24"/>
+                <w:szCs w:val="24"/>
+              </w:rPr>
+              <w:t>Fecha Presupuesto</w:t>
+            </w:r>
+          </w:p>
+        </w:tc>
+      </w:tr>
+      <w:tr>
+        <w:tc>
+          <w:tcPr>
+            <w:tcW w:w="2972" w:type="dxa"/>
+          </w:tcPr>
+          <w:p>
+            <w:pPr>
+              <w:shd w:val="clear" w:color="auto" w:fill="FFFFFF"/>
               <w:rPr>
                 <w:rFonts w:ascii="Arial" w:eastAsia="Times New Roman" w:hAnsi="Arial" w:cs="Arial"/>
                 <w:b/>
                 <w:spacing w:val="2"/>
+                <w:sz w:val="24"/>
+                <w:szCs w:val="24"/>
                 <w:lang w:val="es-MX" w:eastAsia="es-MX"/>
               </w:rPr>
-              <w:t>Presupuesto SIREGOB</w:t>
-            </w:r>
-          </w:p>
-        </w:tc>
-        <w:tc>
-          <w:tcPr>
-            <w:tcW w:w="6662" w:type="dxa"/>
-          </w:tcPr>
-          <w:p>
-            <w:pPr>
-              <w:rPr>
-                <w:rFonts w:ascii="Arial" w:hAnsi="Arial" w:cs="Arial"/>
-              </w:rPr>
-            </w:pPr>
-            <w:r>
-              <w:rPr>
-                <w:rFonts w:ascii="Arial" w:hAnsi="Arial" w:cs="Arial"/>
-              </w:rPr>
-              <w:t>Presupuesto disponible en SIREGOB</w:t>
-            </w:r>
-          </w:p>
-        </w:tc>
-      </w:tr>
-      <w:tr>
-        <w:tc>
-          <w:tcPr>
-            <w:tcW w:w="2547" w:type="dxa"/>
-          </w:tcPr>
-          <w:p>
-            <w:pPr>
-              <w:shd w:val="clear" w:color="auto" w:fill="FFFFFF"/>
+            </w:pPr>
+            <w:r>
               <w:rPr>
                 <w:rFonts w:ascii="Arial" w:eastAsia="Times New Roman" w:hAnsi="Arial" w:cs="Arial"/>
                 <w:b/>
                 <w:spacing w:val="2"/>
+                <w:sz w:val="24"/>
+                <w:szCs w:val="24"/>
                 <w:lang w:val="es-MX" w:eastAsia="es-MX"/>
               </w:rPr>
-            </w:pPr>
-            <w:r>
+              <w:t>Presupuesto SIREGOB</w:t>
+            </w:r>
+          </w:p>
+        </w:tc>
+        <w:tc>
+          <w:tcPr>
+            <w:tcW w:w="6237" w:type="dxa"/>
+          </w:tcPr>
+          <w:p>
+            <w:pPr>
+              <w:rPr>
+                <w:rFonts w:ascii="Arial" w:hAnsi="Arial" w:cs="Arial"/>
+                <w:sz w:val="24"/>
+                <w:szCs w:val="24"/>
+              </w:rPr>
+            </w:pPr>
+            <w:r>
+              <w:rPr>
+                <w:rFonts w:ascii="Arial" w:hAnsi="Arial" w:cs="Arial"/>
+                <w:sz w:val="24"/>
+                <w:szCs w:val="24"/>
+              </w:rPr>
+              <w:t>Presupuesto disponible en SIREGOB</w:t>
+            </w:r>
+          </w:p>
+        </w:tc>
+      </w:tr>
+      <w:tr>
+        <w:tc>
+          <w:tcPr>
+            <w:tcW w:w="2972" w:type="dxa"/>
+          </w:tcPr>
+          <w:p>
+            <w:pPr>
+              <w:shd w:val="clear" w:color="auto" w:fill="FFFFFF"/>
               <w:rPr>
                 <w:rFonts w:ascii="Arial" w:eastAsia="Times New Roman" w:hAnsi="Arial" w:cs="Arial"/>
                 <w:b/>
                 <w:spacing w:val="2"/>
+                <w:sz w:val="24"/>
+                <w:szCs w:val="24"/>
                 <w:lang w:val="es-MX" w:eastAsia="es-MX"/>
               </w:rPr>
-              <w:t>Total Neto</w:t>
-            </w:r>
-          </w:p>
-        </w:tc>
-        <w:tc>
-          <w:tcPr>
-            <w:tcW w:w="6662" w:type="dxa"/>
-          </w:tcPr>
-          <w:p>
-            <w:pPr>
-              <w:rPr>
-                <w:rFonts w:ascii="Arial" w:hAnsi="Arial" w:cs="Arial"/>
-              </w:rPr>
-            </w:pPr>
-            <w:r>
-              <w:rPr>
-                <w:rFonts w:ascii="Arial" w:hAnsi="Arial" w:cs="Arial"/>
-              </w:rPr>
-              <w:t>Total del</w:t>
-            </w:r>
-            <w:r>
-              <w:rPr>
-                <w:rFonts w:ascii="Arial" w:hAnsi="Arial" w:cs="Arial"/>
-              </w:rPr>
-              <w:t xml:space="preserve"> Monto a Pagar </w:t>
-            </w:r>
-          </w:p>
-        </w:tc>
-      </w:tr>
-      <w:tr>
-        <w:tc>
-          <w:tcPr>
-            <w:tcW w:w="2547" w:type="dxa"/>
-          </w:tcPr>
-          <w:p>
-            <w:pPr>
-              <w:shd w:val="clear" w:color="auto" w:fill="FFFFFF"/>
+            </w:pPr>
+            <w:r>
               <w:rPr>
                 <w:rFonts w:ascii="Arial" w:eastAsia="Times New Roman" w:hAnsi="Arial" w:cs="Arial"/>
                 <w:b/>
                 <w:spacing w:val="2"/>
+                <w:sz w:val="24"/>
+                <w:szCs w:val="24"/>
                 <w:lang w:val="es-MX" w:eastAsia="es-MX"/>
               </w:rPr>
-            </w:pPr>
-            <w:r>
+              <w:t>Total Neto</w:t>
+            </w:r>
+          </w:p>
+        </w:tc>
+        <w:tc>
+          <w:tcPr>
+            <w:tcW w:w="6237" w:type="dxa"/>
+          </w:tcPr>
+          <w:p>
+            <w:pPr>
+              <w:rPr>
+                <w:rFonts w:ascii="Arial" w:hAnsi="Arial" w:cs="Arial"/>
+                <w:sz w:val="24"/>
+                <w:szCs w:val="24"/>
+              </w:rPr>
+            </w:pPr>
+            <w:r>
+              <w:rPr>
+                <w:rFonts w:ascii="Arial" w:hAnsi="Arial" w:cs="Arial"/>
+                <w:sz w:val="24"/>
+                <w:szCs w:val="24"/>
+              </w:rPr>
+              <w:t xml:space="preserve">Total del Monto a Pagar </w:t>
+            </w:r>
+          </w:p>
+        </w:tc>
+      </w:tr>
+      <w:tr>
+        <w:tc>
+          <w:tcPr>
+            <w:tcW w:w="2972" w:type="dxa"/>
+          </w:tcPr>
+          <w:p>
+            <w:pPr>
+              <w:shd w:val="clear" w:color="auto" w:fill="FFFFFF"/>
               <w:rPr>
                 <w:rFonts w:ascii="Arial" w:eastAsia="Times New Roman" w:hAnsi="Arial" w:cs="Arial"/>
                 <w:b/>
                 <w:spacing w:val="2"/>
+                <w:sz w:val="24"/>
+                <w:szCs w:val="24"/>
                 <w:lang w:val="es-MX" w:eastAsia="es-MX"/>
               </w:rPr>
-              <w:t>ADMIN</w:t>
-            </w:r>
-          </w:p>
-        </w:tc>
-        <w:tc>
-          <w:tcPr>
-            <w:tcW w:w="6662" w:type="dxa"/>
-          </w:tcPr>
-          <w:p>
-            <w:pPr>
-              <w:rPr>
-                <w:rFonts w:ascii="Arial" w:hAnsi="Arial" w:cs="Arial"/>
-              </w:rPr>
-            </w:pPr>
-            <w:r>
-              <w:rPr>
-                <w:rFonts w:ascii="Arial" w:hAnsi="Arial" w:cs="Arial"/>
-              </w:rPr>
-              <w:t>Clasificación Administrativa</w:t>
-            </w:r>
-          </w:p>
-        </w:tc>
-      </w:tr>
-      <w:tr>
-        <w:tc>
-          <w:tcPr>
-            <w:tcW w:w="2547" w:type="dxa"/>
-          </w:tcPr>
-          <w:p>
-            <w:pPr>
-              <w:shd w:val="clear" w:color="auto" w:fill="FFFFFF"/>
+            </w:pPr>
+            <w:r>
               <w:rPr>
                 <w:rFonts w:ascii="Arial" w:eastAsia="Times New Roman" w:hAnsi="Arial" w:cs="Arial"/>
                 <w:b/>
                 <w:spacing w:val="2"/>
+                <w:sz w:val="24"/>
+                <w:szCs w:val="24"/>
                 <w:lang w:val="es-MX" w:eastAsia="es-MX"/>
               </w:rPr>
-            </w:pPr>
-            <w:r>
+              <w:t>ADMIN</w:t>
+            </w:r>
+          </w:p>
+        </w:tc>
+        <w:tc>
+          <w:tcPr>
+            <w:tcW w:w="6237" w:type="dxa"/>
+          </w:tcPr>
+          <w:p>
+            <w:pPr>
+              <w:rPr>
+                <w:rFonts w:ascii="Arial" w:hAnsi="Arial" w:cs="Arial"/>
+                <w:sz w:val="24"/>
+                <w:szCs w:val="24"/>
+              </w:rPr>
+            </w:pPr>
+            <w:r>
+              <w:rPr>
+                <w:rFonts w:ascii="Arial" w:hAnsi="Arial" w:cs="Arial"/>
+                <w:sz w:val="24"/>
+                <w:szCs w:val="24"/>
+              </w:rPr>
+              <w:t>Clasificación Administrativa</w:t>
+            </w:r>
+          </w:p>
+        </w:tc>
+      </w:tr>
+      <w:tr>
+        <w:tc>
+          <w:tcPr>
+            <w:tcW w:w="2972" w:type="dxa"/>
+          </w:tcPr>
+          <w:p>
+            <w:pPr>
+              <w:shd w:val="clear" w:color="auto" w:fill="FFFFFF"/>
               <w:rPr>
                 <w:rFonts w:ascii="Arial" w:eastAsia="Times New Roman" w:hAnsi="Arial" w:cs="Arial"/>
                 <w:b/>
                 <w:spacing w:val="2"/>
+                <w:sz w:val="24"/>
+                <w:szCs w:val="24"/>
                 <w:lang w:val="es-MX" w:eastAsia="es-MX"/>
               </w:rPr>
-              <w:t xml:space="preserve">Función </w:t>
-            </w:r>
-          </w:p>
-        </w:tc>
-        <w:tc>
-          <w:tcPr>
-            <w:tcW w:w="6662" w:type="dxa"/>
-          </w:tcPr>
-          <w:p>
-            <w:pPr>
-              <w:rPr>
-                <w:rFonts w:ascii="Arial" w:hAnsi="Arial" w:cs="Arial"/>
-              </w:rPr>
-            </w:pPr>
-            <w:r>
-              <w:rPr>
-                <w:rFonts w:ascii="Arial" w:hAnsi="Arial" w:cs="Arial"/>
-              </w:rPr>
-              <w:t xml:space="preserve">Clasificación Funcional </w:t>
-            </w:r>
-          </w:p>
-        </w:tc>
-      </w:tr>
-      <w:tr>
-        <w:tc>
-          <w:tcPr>
-            <w:tcW w:w="2547" w:type="dxa"/>
-          </w:tcPr>
-          <w:p>
-            <w:pPr>
-              <w:shd w:val="clear" w:color="auto" w:fill="FFFFFF"/>
+            </w:pPr>
+            <w:r>
               <w:rPr>
                 <w:rFonts w:ascii="Arial" w:eastAsia="Times New Roman" w:hAnsi="Arial" w:cs="Arial"/>
                 <w:b/>
                 <w:spacing w:val="2"/>
+                <w:sz w:val="24"/>
+                <w:szCs w:val="24"/>
                 <w:lang w:val="es-MX" w:eastAsia="es-MX"/>
               </w:rPr>
-            </w:pPr>
-            <w:r>
+              <w:t xml:space="preserve">Función </w:t>
+            </w:r>
+          </w:p>
+        </w:tc>
+        <w:tc>
+          <w:tcPr>
+            <w:tcW w:w="6237" w:type="dxa"/>
+          </w:tcPr>
+          <w:p>
+            <w:pPr>
+              <w:rPr>
+                <w:rFonts w:ascii="Arial" w:hAnsi="Arial" w:cs="Arial"/>
+                <w:sz w:val="24"/>
+                <w:szCs w:val="24"/>
+              </w:rPr>
+            </w:pPr>
+            <w:r>
+              <w:rPr>
+                <w:rFonts w:ascii="Arial" w:hAnsi="Arial" w:cs="Arial"/>
+                <w:sz w:val="24"/>
+                <w:szCs w:val="24"/>
+              </w:rPr>
+              <w:t xml:space="preserve">Clasificación Funcional </w:t>
+            </w:r>
+          </w:p>
+        </w:tc>
+      </w:tr>
+      <w:tr>
+        <w:tc>
+          <w:tcPr>
+            <w:tcW w:w="2972" w:type="dxa"/>
+          </w:tcPr>
+          <w:p>
+            <w:pPr>
+              <w:shd w:val="clear" w:color="auto" w:fill="FFFFFF"/>
               <w:rPr>
                 <w:rFonts w:ascii="Arial" w:eastAsia="Times New Roman" w:hAnsi="Arial" w:cs="Arial"/>
                 <w:b/>
                 <w:spacing w:val="2"/>
+                <w:sz w:val="24"/>
+                <w:szCs w:val="24"/>
                 <w:lang w:val="es-MX" w:eastAsia="es-MX"/>
               </w:rPr>
-              <w:t>Progra</w:t>
-            </w:r>
-          </w:p>
-        </w:tc>
-        <w:tc>
-          <w:tcPr>
-            <w:tcW w:w="6662" w:type="dxa"/>
-          </w:tcPr>
-          <w:p>
-            <w:pPr>
-              <w:rPr>
-                <w:rFonts w:ascii="Arial" w:hAnsi="Arial" w:cs="Arial"/>
-              </w:rPr>
-            </w:pPr>
-            <w:r>
-              <w:rPr>
-                <w:rFonts w:ascii="Arial" w:hAnsi="Arial" w:cs="Arial"/>
-              </w:rPr>
-              <w:t xml:space="preserve">Clasificación Programático </w:t>
-            </w:r>
-          </w:p>
-        </w:tc>
-      </w:tr>
-      <w:tr>
-        <w:tc>
-          <w:tcPr>
-            <w:tcW w:w="2547" w:type="dxa"/>
-          </w:tcPr>
-          <w:p>
-            <w:pPr>
-              <w:shd w:val="clear" w:color="auto" w:fill="FFFFFF"/>
+            </w:pPr>
+            <w:proofErr w:type="spellStart"/>
+            <w:r>
               <w:rPr>
                 <w:rFonts w:ascii="Arial" w:eastAsia="Times New Roman" w:hAnsi="Arial" w:cs="Arial"/>
                 <w:b/>
                 <w:spacing w:val="2"/>
+                <w:sz w:val="24"/>
+                <w:szCs w:val="24"/>
                 <w:lang w:val="es-MX" w:eastAsia="es-MX"/>
               </w:rPr>
-            </w:pPr>
-            <w:r>
+              <w:t>Progra</w:t>
+            </w:r>
+            <w:proofErr w:type="spellEnd"/>
+          </w:p>
+        </w:tc>
+        <w:tc>
+          <w:tcPr>
+            <w:tcW w:w="6237" w:type="dxa"/>
+          </w:tcPr>
+          <w:p>
+            <w:pPr>
+              <w:rPr>
+                <w:rFonts w:ascii="Arial" w:hAnsi="Arial" w:cs="Arial"/>
+                <w:sz w:val="24"/>
+                <w:szCs w:val="24"/>
+              </w:rPr>
+            </w:pPr>
+            <w:r>
+              <w:rPr>
+                <w:rFonts w:ascii="Arial" w:hAnsi="Arial" w:cs="Arial"/>
+                <w:sz w:val="24"/>
+                <w:szCs w:val="24"/>
+              </w:rPr>
+              <w:t xml:space="preserve">Clasificación Programático </w:t>
+            </w:r>
+          </w:p>
+        </w:tc>
+      </w:tr>
+      <w:tr>
+        <w:tc>
+          <w:tcPr>
+            <w:tcW w:w="2972" w:type="dxa"/>
+          </w:tcPr>
+          <w:p>
+            <w:pPr>
+              <w:shd w:val="clear" w:color="auto" w:fill="FFFFFF"/>
               <w:rPr>
                 <w:rFonts w:ascii="Arial" w:eastAsia="Times New Roman" w:hAnsi="Arial" w:cs="Arial"/>
                 <w:b/>
                 <w:spacing w:val="2"/>
+                <w:sz w:val="24"/>
+                <w:szCs w:val="24"/>
                 <w:lang w:val="es-MX" w:eastAsia="es-MX"/>
               </w:rPr>
-              <w:t xml:space="preserve">T. Gasto </w:t>
-            </w:r>
-          </w:p>
-        </w:tc>
-        <w:tc>
-          <w:tcPr>
-            <w:tcW w:w="6662" w:type="dxa"/>
-          </w:tcPr>
-          <w:p>
-            <w:pPr>
-              <w:rPr>
-                <w:rFonts w:ascii="Arial" w:hAnsi="Arial" w:cs="Arial"/>
-              </w:rPr>
-            </w:pPr>
-            <w:r>
-              <w:rPr>
-                <w:rFonts w:ascii="Arial" w:hAnsi="Arial" w:cs="Arial"/>
-              </w:rPr>
-              <w:t xml:space="preserve">Tipo de Gasto </w:t>
-            </w:r>
-          </w:p>
-        </w:tc>
-      </w:tr>
-      <w:tr>
-        <w:tc>
-          <w:tcPr>
-            <w:tcW w:w="2547" w:type="dxa"/>
-          </w:tcPr>
-          <w:p>
-            <w:pPr>
-              <w:shd w:val="clear" w:color="auto" w:fill="FFFFFF"/>
+            </w:pPr>
+            <w:r>
               <w:rPr>
                 <w:rFonts w:ascii="Arial" w:eastAsia="Times New Roman" w:hAnsi="Arial" w:cs="Arial"/>
                 <w:b/>
                 <w:spacing w:val="2"/>
+                <w:sz w:val="24"/>
+                <w:szCs w:val="24"/>
                 <w:lang w:val="es-MX" w:eastAsia="es-MX"/>
               </w:rPr>
-            </w:pPr>
-            <w:r>
+              <w:t xml:space="preserve">T. Gasto </w:t>
+            </w:r>
+          </w:p>
+        </w:tc>
+        <w:tc>
+          <w:tcPr>
+            <w:tcW w:w="6237" w:type="dxa"/>
+          </w:tcPr>
+          <w:p>
+            <w:pPr>
+              <w:rPr>
+                <w:rFonts w:ascii="Arial" w:hAnsi="Arial" w:cs="Arial"/>
+                <w:sz w:val="24"/>
+                <w:szCs w:val="24"/>
+              </w:rPr>
+            </w:pPr>
+            <w:r>
+              <w:rPr>
+                <w:rFonts w:ascii="Arial" w:hAnsi="Arial" w:cs="Arial"/>
+                <w:sz w:val="24"/>
+                <w:szCs w:val="24"/>
+              </w:rPr>
+              <w:t xml:space="preserve">Tipo de Gasto </w:t>
+            </w:r>
+          </w:p>
+        </w:tc>
+      </w:tr>
+      <w:tr>
+        <w:tc>
+          <w:tcPr>
+            <w:tcW w:w="2972" w:type="dxa"/>
+          </w:tcPr>
+          <w:p>
+            <w:pPr>
+              <w:shd w:val="clear" w:color="auto" w:fill="FFFFFF"/>
               <w:rPr>
                 <w:rFonts w:ascii="Arial" w:eastAsia="Times New Roman" w:hAnsi="Arial" w:cs="Arial"/>
                 <w:b/>
                 <w:spacing w:val="2"/>
+                <w:sz w:val="24"/>
+                <w:szCs w:val="24"/>
                 <w:lang w:val="es-MX" w:eastAsia="es-MX"/>
               </w:rPr>
-              <w:t>F. Financ</w:t>
-            </w:r>
-          </w:p>
-        </w:tc>
-        <w:tc>
-          <w:tcPr>
-            <w:tcW w:w="6662" w:type="dxa"/>
-          </w:tcPr>
-          <w:p>
-            <w:pPr>
-              <w:rPr>
-                <w:rFonts w:ascii="Arial" w:hAnsi="Arial" w:cs="Arial"/>
-              </w:rPr>
-            </w:pPr>
-            <w:r>
-              <w:rPr>
-                <w:rFonts w:ascii="Arial" w:hAnsi="Arial" w:cs="Arial"/>
-              </w:rPr>
-              <w:t xml:space="preserve">Fuente de Financiamiento </w:t>
-            </w:r>
-          </w:p>
-        </w:tc>
-      </w:tr>
-      <w:tr>
-        <w:tc>
-          <w:tcPr>
-            <w:tcW w:w="2547" w:type="dxa"/>
-          </w:tcPr>
-          <w:p>
-            <w:pPr>
-              <w:shd w:val="clear" w:color="auto" w:fill="FFFFFF"/>
+            </w:pPr>
+            <w:r>
               <w:rPr>
                 <w:rFonts w:ascii="Arial" w:eastAsia="Times New Roman" w:hAnsi="Arial" w:cs="Arial"/>
                 <w:b/>
                 <w:spacing w:val="2"/>
+                <w:sz w:val="24"/>
+                <w:szCs w:val="24"/>
                 <w:lang w:val="es-MX" w:eastAsia="es-MX"/>
               </w:rPr>
-            </w:pPr>
+              <w:t xml:space="preserve">F. </w:t>
+            </w:r>
+            <w:proofErr w:type="spellStart"/>
             <w:r>
               <w:rPr>
                 <w:rFonts w:ascii="Arial" w:eastAsia="Times New Roman" w:hAnsi="Arial" w:cs="Arial"/>
                 <w:b/>
                 <w:spacing w:val="2"/>
+                <w:sz w:val="24"/>
+                <w:szCs w:val="24"/>
                 <w:lang w:val="es-MX" w:eastAsia="es-MX"/>
               </w:rPr>
-              <w:t>Ramo</w:t>
-            </w:r>
-          </w:p>
-        </w:tc>
-        <w:tc>
-          <w:tcPr>
-            <w:tcW w:w="6662" w:type="dxa"/>
-          </w:tcPr>
-          <w:p>
-            <w:pPr>
-              <w:rPr>
-                <w:rFonts w:ascii="Arial" w:hAnsi="Arial" w:cs="Arial"/>
-              </w:rPr>
-            </w:pPr>
-            <w:r>
-              <w:rPr>
-                <w:rFonts w:ascii="Arial" w:hAnsi="Arial" w:cs="Arial"/>
-              </w:rPr>
-              <w:t>Ramo Fondo Convenio 2020 / 2021 / 2022 / 2023</w:t>
+              <w:t>Financ</w:t>
+            </w:r>
+            <w:proofErr w:type="spellEnd"/>
+          </w:p>
+        </w:tc>
+        <w:tc>
+          <w:tcPr>
+            <w:tcW w:w="6237" w:type="dxa"/>
+          </w:tcPr>
+          <w:p>
+            <w:pPr>
+              <w:rPr>
+                <w:rFonts w:ascii="Arial" w:hAnsi="Arial" w:cs="Arial"/>
+                <w:sz w:val="24"/>
+                <w:szCs w:val="24"/>
+              </w:rPr>
+            </w:pPr>
+            <w:r>
+              <w:rPr>
+                <w:rFonts w:ascii="Arial" w:hAnsi="Arial" w:cs="Arial"/>
+                <w:sz w:val="24"/>
+                <w:szCs w:val="24"/>
+              </w:rPr>
+              <w:t xml:space="preserve">Fuente de Financiamiento </w:t>
             </w:r>
           </w:p>
         </w:tc>
@@ -6308,7 +6723,7 @@
       <w:tr>
         <w:tc>
           <w:tcPr>
-            <w:tcW w:w="2547" w:type="dxa"/>
+            <w:tcW w:w="2972" w:type="dxa"/>
           </w:tcPr>
           <w:p>
             <w:pPr>
@@ -6317,6 +6732,8 @@
                 <w:rFonts w:ascii="Arial" w:eastAsia="Times New Roman" w:hAnsi="Arial" w:cs="Arial"/>
                 <w:b/>
                 <w:spacing w:val="2"/>
+                <w:sz w:val="24"/>
+                <w:szCs w:val="24"/>
                 <w:lang w:val="es-MX" w:eastAsia="es-MX"/>
               </w:rPr>
             </w:pPr>
@@ -6325,27 +6742,33 @@
                 <w:rFonts w:ascii="Arial" w:eastAsia="Times New Roman" w:hAnsi="Arial" w:cs="Arial"/>
                 <w:b/>
                 <w:spacing w:val="2"/>
+                <w:sz w:val="24"/>
+                <w:szCs w:val="24"/>
                 <w:lang w:val="es-MX" w:eastAsia="es-MX"/>
               </w:rPr>
-              <w:t>Año</w:t>
-            </w:r>
-          </w:p>
-        </w:tc>
-        <w:tc>
-          <w:tcPr>
-            <w:tcW w:w="6662" w:type="dxa"/>
-          </w:tcPr>
-          <w:p>
-            <w:pPr>
-              <w:rPr>
-                <w:rFonts w:ascii="Arial" w:hAnsi="Arial" w:cs="Arial"/>
-              </w:rPr>
-            </w:pPr>
-            <w:r>
-              <w:rPr>
-                <w:rFonts w:ascii="Arial" w:hAnsi="Arial" w:cs="Arial"/>
-              </w:rPr>
-              <w:t xml:space="preserve">Año en curso </w:t>
+              <w:t>Ramo</w:t>
+            </w:r>
+          </w:p>
+        </w:tc>
+        <w:tc>
+          <w:tcPr>
+            <w:tcW w:w="6237" w:type="dxa"/>
+          </w:tcPr>
+          <w:p>
+            <w:pPr>
+              <w:rPr>
+                <w:rFonts w:ascii="Arial" w:hAnsi="Arial" w:cs="Arial"/>
+                <w:sz w:val="24"/>
+                <w:szCs w:val="24"/>
+              </w:rPr>
+            </w:pPr>
+            <w:r>
+              <w:rPr>
+                <w:rFonts w:ascii="Arial" w:hAnsi="Arial" w:cs="Arial"/>
+                <w:sz w:val="24"/>
+                <w:szCs w:val="24"/>
+              </w:rPr>
+              <w:t>Ramo Fondo Convenio 2020 / 2021 / 2022 / 2023</w:t>
             </w:r>
           </w:p>
         </w:tc>
@@ -6353,7 +6776,7 @@
       <w:tr>
         <w:tc>
           <w:tcPr>
-            <w:tcW w:w="2547" w:type="dxa"/>
+            <w:tcW w:w="2972" w:type="dxa"/>
           </w:tcPr>
           <w:p>
             <w:pPr>
@@ -6362,6 +6785,8 @@
                 <w:rFonts w:ascii="Arial" w:eastAsia="Times New Roman" w:hAnsi="Arial" w:cs="Arial"/>
                 <w:b/>
                 <w:spacing w:val="2"/>
+                <w:sz w:val="24"/>
+                <w:szCs w:val="24"/>
                 <w:lang w:val="es-MX" w:eastAsia="es-MX"/>
               </w:rPr>
             </w:pPr>
@@ -6370,27 +6795,33 @@
                 <w:rFonts w:ascii="Arial" w:eastAsia="Times New Roman" w:hAnsi="Arial" w:cs="Arial"/>
                 <w:b/>
                 <w:spacing w:val="2"/>
+                <w:sz w:val="24"/>
+                <w:szCs w:val="24"/>
                 <w:lang w:val="es-MX" w:eastAsia="es-MX"/>
               </w:rPr>
-              <w:t>Cont. Int</w:t>
-            </w:r>
-          </w:p>
-        </w:tc>
-        <w:tc>
-          <w:tcPr>
-            <w:tcW w:w="6662" w:type="dxa"/>
-          </w:tcPr>
-          <w:p>
-            <w:pPr>
-              <w:rPr>
-                <w:rFonts w:ascii="Arial" w:hAnsi="Arial" w:cs="Arial"/>
-              </w:rPr>
-            </w:pPr>
-            <w:r>
-              <w:rPr>
-                <w:rFonts w:ascii="Arial" w:hAnsi="Arial" w:cs="Arial"/>
-              </w:rPr>
-              <w:t xml:space="preserve">Control Interno </w:t>
+              <w:t>Año</w:t>
+            </w:r>
+          </w:p>
+        </w:tc>
+        <w:tc>
+          <w:tcPr>
+            <w:tcW w:w="6237" w:type="dxa"/>
+          </w:tcPr>
+          <w:p>
+            <w:pPr>
+              <w:rPr>
+                <w:rFonts w:ascii="Arial" w:hAnsi="Arial" w:cs="Arial"/>
+                <w:sz w:val="24"/>
+                <w:szCs w:val="24"/>
+              </w:rPr>
+            </w:pPr>
+            <w:r>
+              <w:rPr>
+                <w:rFonts w:ascii="Arial" w:hAnsi="Arial" w:cs="Arial"/>
+                <w:sz w:val="24"/>
+                <w:szCs w:val="24"/>
+              </w:rPr>
+              <w:t xml:space="preserve">Año en curso </w:t>
             </w:r>
           </w:p>
         </w:tc>
@@ -6398,7 +6829,7 @@
       <w:tr>
         <w:tc>
           <w:tcPr>
-            <w:tcW w:w="2547" w:type="dxa"/>
+            <w:tcW w:w="2972" w:type="dxa"/>
           </w:tcPr>
           <w:p>
             <w:pPr>
@@ -6407,6 +6838,8 @@
                 <w:rFonts w:ascii="Arial" w:eastAsia="Times New Roman" w:hAnsi="Arial" w:cs="Arial"/>
                 <w:b/>
                 <w:spacing w:val="2"/>
+                <w:sz w:val="24"/>
+                <w:szCs w:val="24"/>
                 <w:lang w:val="es-MX" w:eastAsia="es-MX"/>
               </w:rPr>
             </w:pPr>
@@ -6415,70 +6848,163 @@
                 <w:rFonts w:ascii="Arial" w:eastAsia="Times New Roman" w:hAnsi="Arial" w:cs="Arial"/>
                 <w:b/>
                 <w:spacing w:val="2"/>
+                <w:sz w:val="24"/>
+                <w:szCs w:val="24"/>
                 <w:lang w:val="es-MX" w:eastAsia="es-MX"/>
               </w:rPr>
-              <w:t xml:space="preserve">Munic </w:t>
-            </w:r>
-          </w:p>
-        </w:tc>
-        <w:tc>
-          <w:tcPr>
-            <w:tcW w:w="6662" w:type="dxa"/>
-          </w:tcPr>
-          <w:p>
-            <w:pPr>
-              <w:rPr>
-                <w:rFonts w:ascii="Arial" w:hAnsi="Arial" w:cs="Arial"/>
-              </w:rPr>
-            </w:pPr>
-            <w:r>
-              <w:rPr>
-                <w:rFonts w:ascii="Arial" w:hAnsi="Arial" w:cs="Arial"/>
-              </w:rPr>
-              <w:t xml:space="preserve">Municipio </w:t>
-            </w:r>
-          </w:p>
-        </w:tc>
-      </w:tr>
-      <w:tr>
-        <w:tc>
-          <w:tcPr>
-            <w:tcW w:w="2547" w:type="dxa"/>
-          </w:tcPr>
-          <w:p>
-            <w:pPr>
-              <w:shd w:val="clear" w:color="auto" w:fill="FFFFFF"/>
+              <w:t xml:space="preserve">Cont. </w:t>
+            </w:r>
+            <w:proofErr w:type="spellStart"/>
+            <w:r>
               <w:rPr>
                 <w:rFonts w:ascii="Arial" w:eastAsia="Times New Roman" w:hAnsi="Arial" w:cs="Arial"/>
                 <w:b/>
                 <w:spacing w:val="2"/>
+                <w:sz w:val="24"/>
+                <w:szCs w:val="24"/>
                 <w:lang w:val="es-MX" w:eastAsia="es-MX"/>
               </w:rPr>
-            </w:pPr>
-            <w:r>
+              <w:t>Int</w:t>
+            </w:r>
+            <w:proofErr w:type="spellEnd"/>
+          </w:p>
+        </w:tc>
+        <w:tc>
+          <w:tcPr>
+            <w:tcW w:w="6237" w:type="dxa"/>
+          </w:tcPr>
+          <w:p>
+            <w:pPr>
+              <w:rPr>
+                <w:rFonts w:ascii="Arial" w:hAnsi="Arial" w:cs="Arial"/>
+                <w:sz w:val="24"/>
+                <w:szCs w:val="24"/>
+              </w:rPr>
+            </w:pPr>
+            <w:r>
+              <w:rPr>
+                <w:rFonts w:ascii="Arial" w:hAnsi="Arial" w:cs="Arial"/>
+                <w:sz w:val="24"/>
+                <w:szCs w:val="24"/>
+              </w:rPr>
+              <w:t xml:space="preserve">Control Interno </w:t>
+            </w:r>
+          </w:p>
+        </w:tc>
+      </w:tr>
+      <w:tr>
+        <w:tc>
+          <w:tcPr>
+            <w:tcW w:w="2972" w:type="dxa"/>
+          </w:tcPr>
+          <w:p>
+            <w:pPr>
+              <w:shd w:val="clear" w:color="auto" w:fill="FFFFFF"/>
               <w:rPr>
                 <w:rFonts w:ascii="Arial" w:eastAsia="Times New Roman" w:hAnsi="Arial" w:cs="Arial"/>
                 <w:b/>
                 <w:spacing w:val="2"/>
+                <w:sz w:val="24"/>
+                <w:szCs w:val="24"/>
                 <w:lang w:val="es-MX" w:eastAsia="es-MX"/>
               </w:rPr>
+            </w:pPr>
+            <w:proofErr w:type="spellStart"/>
+            <w:r>
+              <w:rPr>
+                <w:rFonts w:ascii="Arial" w:eastAsia="Times New Roman" w:hAnsi="Arial" w:cs="Arial"/>
+                <w:b/>
+                <w:spacing w:val="2"/>
+                <w:sz w:val="24"/>
+                <w:szCs w:val="24"/>
+                <w:lang w:val="es-MX" w:eastAsia="es-MX"/>
+              </w:rPr>
+              <w:t>Munic</w:t>
+            </w:r>
+            <w:proofErr w:type="spellEnd"/>
+            <w:r>
+              <w:rPr>
+                <w:rFonts w:ascii="Arial" w:eastAsia="Times New Roman" w:hAnsi="Arial" w:cs="Arial"/>
+                <w:b/>
+                <w:spacing w:val="2"/>
+                <w:sz w:val="24"/>
+                <w:szCs w:val="24"/>
+                <w:lang w:val="es-MX" w:eastAsia="es-MX"/>
+              </w:rPr>
+              <w:t xml:space="preserve"> </w:t>
+            </w:r>
+          </w:p>
+        </w:tc>
+        <w:tc>
+          <w:tcPr>
+            <w:tcW w:w="6237" w:type="dxa"/>
+          </w:tcPr>
+          <w:p>
+            <w:pPr>
+              <w:rPr>
+                <w:rFonts w:ascii="Arial" w:hAnsi="Arial" w:cs="Arial"/>
+                <w:sz w:val="24"/>
+                <w:szCs w:val="24"/>
+              </w:rPr>
+            </w:pPr>
+            <w:r>
+              <w:rPr>
+                <w:rFonts w:ascii="Arial" w:hAnsi="Arial" w:cs="Arial"/>
+                <w:sz w:val="24"/>
+                <w:szCs w:val="24"/>
+              </w:rPr>
+              <w:t xml:space="preserve">Municipio </w:t>
+            </w:r>
+          </w:p>
+        </w:tc>
+      </w:tr>
+      <w:tr>
+        <w:tc>
+          <w:tcPr>
+            <w:tcW w:w="2972" w:type="dxa"/>
+          </w:tcPr>
+          <w:p>
+            <w:pPr>
+              <w:shd w:val="clear" w:color="auto" w:fill="FFFFFF"/>
+              <w:rPr>
+                <w:rFonts w:ascii="Arial" w:eastAsia="Times New Roman" w:hAnsi="Arial" w:cs="Arial"/>
+                <w:b/>
+                <w:spacing w:val="2"/>
+                <w:sz w:val="24"/>
+                <w:szCs w:val="24"/>
+                <w:lang w:val="es-MX" w:eastAsia="es-MX"/>
+              </w:rPr>
+            </w:pPr>
+            <w:r>
+              <w:rPr>
+                <w:rFonts w:ascii="Arial" w:eastAsia="Times New Roman" w:hAnsi="Arial" w:cs="Arial"/>
+                <w:b/>
+                <w:spacing w:val="2"/>
+                <w:sz w:val="24"/>
+                <w:szCs w:val="24"/>
+                <w:lang w:val="es-MX" w:eastAsia="es-MX"/>
+              </w:rPr>
               <w:t>PRY / PG</w:t>
             </w:r>
           </w:p>
         </w:tc>
         <w:tc>
           <w:tcPr>
-            <w:tcW w:w="6662" w:type="dxa"/>
-          </w:tcPr>
-          <w:p>
-            <w:pPr>
-              <w:rPr>
-                <w:rFonts w:ascii="Arial" w:hAnsi="Arial" w:cs="Arial"/>
-              </w:rPr>
-            </w:pPr>
-            <w:r>
-              <w:rPr>
-                <w:rFonts w:ascii="Arial" w:hAnsi="Arial" w:cs="Arial"/>
+            <w:tcW w:w="6237" w:type="dxa"/>
+          </w:tcPr>
+          <w:p>
+            <w:pPr>
+              <w:rPr>
+                <w:rFonts w:ascii="Arial" w:hAnsi="Arial" w:cs="Arial"/>
+                <w:sz w:val="24"/>
+                <w:szCs w:val="24"/>
+              </w:rPr>
+            </w:pPr>
+            <w:r>
+              <w:rPr>
+                <w:rFonts w:ascii="Arial" w:hAnsi="Arial" w:cs="Arial"/>
+                <w:sz w:val="24"/>
+                <w:szCs w:val="24"/>
               </w:rPr>
               <w:t xml:space="preserve">Proyecto Programa  </w:t>
             </w:r>
@@ -6488,50 +7014,68 @@
     </w:tbl>
     <w:p>
       <w:pPr>
-        <w:ind w:left="-1134"/>
-        <w:rPr>
-          <w:rFonts w:ascii="Arial" w:hAnsi="Arial" w:cs="Arial"/>
-          <w:b/>
-          <w:sz w:val="24"/>
-          <w:szCs w:val="24"/>
-        </w:rPr>
-      </w:pPr>
-    </w:p>
-    <w:p>
-      <w:pPr>
-        <w:rPr>
-          <w:rFonts w:ascii="Arial" w:hAnsi="Arial" w:cs="Arial"/>
-          <w:b/>
-          <w:sz w:val="24"/>
-          <w:szCs w:val="24"/>
-        </w:rPr>
-      </w:pPr>
-      <w:r>
-        <w:rPr>
-          <w:rFonts w:ascii="Arial" w:hAnsi="Arial" w:cs="Arial"/>
-          <w:b/>
-          <w:sz w:val="24"/>
-          <w:szCs w:val="24"/>
-        </w:rPr>
-        <w:t>Se puede descargar los registros utilizando el botón “Exportar”, se desplegará un menú con dos opciones, “descargar en formato CSV” e “Imprimir”</w:t>
-      </w:r>
-      <w:r>
-        <w:rPr>
-          <w:rFonts w:ascii="Arial" w:hAnsi="Arial" w:cs="Arial"/>
-          <w:b/>
-          <w:sz w:val="24"/>
-          <w:szCs w:val="24"/>
-        </w:rPr>
-        <w:t xml:space="preserve"> </w:t>
-      </w:r>
-      <w:r>
-        <w:rPr>
-          <w:rFonts w:ascii="Arial" w:hAnsi="Arial" w:cs="Arial"/>
-          <w:b/>
-          <w:sz w:val="24"/>
-          <w:szCs w:val="24"/>
-        </w:rPr>
-        <w:t>el botón “Columnas” ayuda a</w:t>
+        <w:rPr>
+          <w:rFonts w:ascii="Arial" w:hAnsi="Arial" w:cs="Arial"/>
+          <w:b/>
+          <w:sz w:val="24"/>
+          <w:szCs w:val="24"/>
+        </w:rPr>
+      </w:pPr>
+    </w:p>
+    <w:p>
+      <w:pPr>
+        <w:jc w:val="both"/>
+        <w:rPr>
+          <w:rFonts w:ascii="Arial" w:hAnsi="Arial" w:cs="Arial"/>
+          <w:b/>
+          <w:sz w:val="24"/>
+          <w:szCs w:val="24"/>
+        </w:rPr>
+      </w:pPr>
+      <w:r>
+        <w:rPr>
+          <w:rFonts w:ascii="Arial" w:hAnsi="Arial" w:cs="Arial"/>
+          <w:b/>
+          <w:sz w:val="24"/>
+          <w:szCs w:val="24"/>
+        </w:rPr>
+        <w:t>Se puede descargar los registros utilizando el botón “Exportar”, se desp</w:t>
+      </w:r>
+      <w:r>
+        <w:rPr>
+          <w:rFonts w:ascii="Arial" w:hAnsi="Arial" w:cs="Arial"/>
+          <w:b/>
+          <w:sz w:val="24"/>
+          <w:szCs w:val="24"/>
+        </w:rPr>
+        <w:t>legará un menú con dos opciones</w:t>
+      </w:r>
+      <w:r>
+        <w:rPr>
+          <w:rFonts w:ascii="Arial" w:hAnsi="Arial" w:cs="Arial"/>
+          <w:b/>
+          <w:sz w:val="24"/>
+          <w:szCs w:val="24"/>
+        </w:rPr>
+        <w:t xml:space="preserve"> “descargar en formato CSV” e “Imprimir”</w:t>
+      </w:r>
+      <w:r>
+        <w:rPr>
+          <w:rFonts w:ascii="Arial" w:hAnsi="Arial" w:cs="Arial"/>
+          <w:b/>
+          <w:sz w:val="24"/>
+          <w:szCs w:val="24"/>
+        </w:rPr>
+        <w:t>,</w:t>
+      </w:r>
+      <w:r>
+        <w:rPr>
+          <w:rFonts w:ascii="Arial" w:hAnsi="Arial" w:cs="Arial"/>
+          <w:b/>
+          <w:sz w:val="24"/>
+          <w:szCs w:val="24"/>
+        </w:rPr>
+        <w:t xml:space="preserve"> el botón “Columnas” ayuda a</w:t>
       </w:r>
       <w:r>
         <w:rPr>
@@ -6581,6 +7125,7 @@
     </w:p>
     <w:p>
       <w:pPr>
+        <w:jc w:val="center"/>
         <w:rPr>
           <w:rFonts w:ascii="Arial" w:hAnsi="Arial" w:cs="Arial"/>
           <w:b/>
@@ -6600,13 +7145,13 @@
         <mc:AlternateContent>
           <mc:Choice Requires="wps">
             <w:drawing>
-              <wp:anchor distT="0" distB="0" distL="114300" distR="114300" simplePos="0" relativeHeight="251873280" behindDoc="0" locked="0" layoutInCell="1" allowOverlap="1" wp14:anchorId="43DD8370" wp14:editId="695AF31D">
+              <wp:anchor distT="0" distB="0" distL="114300" distR="114300" simplePos="0" relativeHeight="251873280" behindDoc="0" locked="0" layoutInCell="1" allowOverlap="1" wp14:anchorId="43DD8370" wp14:editId="449AF27B">
                 <wp:simplePos x="0" y="0"/>
                 <wp:positionH relativeFrom="column">
-                  <wp:posOffset>5715</wp:posOffset>
+                  <wp:posOffset>140351</wp:posOffset>
                 </wp:positionH>
                 <wp:positionV relativeFrom="paragraph">
-                  <wp:posOffset>653415</wp:posOffset>
+                  <wp:posOffset>597316</wp:posOffset>
                 </wp:positionV>
                 <wp:extent cx="812800" cy="215900"/>
                 <wp:effectExtent l="0" t="0" r="25400" b="12700"/>
@@ -6662,7 +7207,7 @@
           </mc:Choice>
           <mc:Fallback>
             <w:pict>
-              <v:rect w14:anchorId="73E14464" id="Rectángulo 32" o:spid="_x0000_s1026" style="position:absolute;margin-left:.45pt;margin-top:51.45pt;width:64pt;height:17pt;z-index:251873280;visibility:visible;mso-wrap-style:square;mso-wrap-distance-left:9pt;mso-wrap-distance-top:0;mso-wrap-distance-right:9pt;mso-wrap-distance-bottom:0;mso-position-horizontal:absolute;mso-position-horizontal-relative:text;mso-position-vertical:absolute;mso-position-vertical-relative:text;v-text-anchor:middle" o:gfxdata="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" filled="f" strokecolor="red" strokeweight="1pt"/>
+              <v:rect w14:anchorId="03306D2B" id="Rectángulo 32" o:spid="_x0000_s1026" style="position:absolute;margin-left:11.05pt;margin-top:47.05pt;width:64pt;height:17pt;z-index:251873280;visibility:visible;mso-wrap-style:square;mso-wrap-distance-left:9pt;mso-wrap-distance-top:0;mso-wrap-distance-right:9pt;mso-wrap-distance-bottom:0;mso-position-horizontal:absolute;mso-position-horizontal-relative:text;mso-position-vertical:absolute;mso-position-vertical-relative:text;v-text-anchor:middle" o:gfxdata="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" filled="f" strokecolor="red" strokeweight="1pt"/>
             </w:pict>
           </mc:Fallback>
         </mc:AlternateContent>
@@ -6671,13 +7216,15 @@
         <w:rPr>
           <w:rFonts w:ascii="Arial" w:hAnsi="Arial" w:cs="Arial"/>
           <w:b/>
-          <w:sz w:val="24"/>
-          <w:szCs w:val="24"/>
+          <w:noProof/>
+          <w:sz w:val="24"/>
+          <w:szCs w:val="24"/>
+          <w:lang w:val="es-MX" w:eastAsia="es-MX"/>
         </w:rPr>
         <w:drawing>
-          <wp:inline distT="0" distB="0" distL="0" distR="0" wp14:anchorId="697AA0BB" wp14:editId="49F8164D">
-            <wp:extent cx="5612130" cy="822960"/>
-            <wp:effectExtent l="0" t="0" r="7620" b="0"/>
+          <wp:inline distT="0" distB="0" distL="0" distR="0" wp14:anchorId="697AA0BB" wp14:editId="158FE5BC">
+            <wp:extent cx="5323716" cy="780667"/>
+            <wp:effectExtent l="0" t="0" r="0" b="635"/>
             <wp:docPr id="31" name="Imagen 31"/>
             <wp:cNvGraphicFramePr>
               <a:graphicFrameLocks xmlns:a="http://schemas.openxmlformats.org/drawingml/2006/main" noChangeAspect="1"/>
@@ -6698,7 +7245,7 @@
                   <pic:spPr>
                     <a:xfrm>
                       <a:off x="0" y="0"/>
-                      <a:ext cx="5612130" cy="822960"/>
+                      <a:ext cx="5352381" cy="784870"/>
                     </a:xfrm>
                     <a:prstGeom prst="rect">
                       <a:avLst/>
@@ -6723,22 +7270,31 @@
     </w:p>
     <w:p>
       <w:pPr>
-        <w:rPr>
-          <w:rFonts w:ascii="Arial" w:hAnsi="Arial" w:cs="Arial"/>
-          <w:b/>
-          <w:sz w:val="24"/>
-          <w:szCs w:val="24"/>
-        </w:rPr>
-      </w:pPr>
-      <w:r>
-        <w:rPr>
-          <w:rFonts w:ascii="Arial" w:hAnsi="Arial" w:cs="Arial"/>
-          <w:b/>
-          <w:sz w:val="24"/>
-          <w:szCs w:val="24"/>
-        </w:rPr>
-        <w:lastRenderedPageBreak/>
-        <w:t xml:space="preserve">Botón “Cargar plantilla” Carga plantilla de forma masiva y el botón “Verificar Presupuesto” </w:t>
+        <w:jc w:val="both"/>
+        <w:rPr>
+          <w:rFonts w:ascii="Arial" w:hAnsi="Arial" w:cs="Arial"/>
+          <w:b/>
+          <w:sz w:val="24"/>
+          <w:szCs w:val="24"/>
+        </w:rPr>
+      </w:pPr>
+      <w:r>
+        <w:rPr>
+          <w:rFonts w:ascii="Arial" w:hAnsi="Arial" w:cs="Arial"/>
+          <w:b/>
+          <w:sz w:val="24"/>
+          <w:szCs w:val="24"/>
+        </w:rPr>
+        <w:t>Botón “Cargar plantilla” c</w:t>
+      </w:r>
+      <w:r>
+        <w:rPr>
+          <w:rFonts w:ascii="Arial" w:hAnsi="Arial" w:cs="Arial"/>
+          <w:b/>
+          <w:sz w:val="24"/>
+          <w:szCs w:val="24"/>
+        </w:rPr>
+        <w:t xml:space="preserve">arga plantilla de forma masiva y el botón “Verificar Presupuesto” </w:t>
       </w:r>
       <w:r>
         <w:rPr>
@@ -6837,7 +7393,7 @@
               </wp:anchor>
             </w:drawing>
           </mc:Choice>
-          <mc:Fallback>
+          <mc:Fallback xmlns:cx="http://schemas.microsoft.com/office/drawing/2014/chartex" xmlns:w16se="http://schemas.microsoft.com/office/word/2015/wordml/symex">
             <w:pict>
               <v:rect w14:anchorId="4E98830B" id="Rectángulo 34" o:spid="_x0000_s1026" style="position:absolute;margin-left:2.45pt;margin-top:37.15pt;width:31pt;height:15pt;z-index:251875328;visibility:visible;mso-wrap-style:square;mso-width-percent:0;mso-height-percent:0;mso-wrap-distance-left:9pt;mso-wrap-distance-top:0;mso-wrap-distance-right:9pt;mso-wrap-distance-bottom:0;mso-position-horizontal:absolute;mso-position-horizontal-relative:text;mso-position-vertical:absolute;mso-position-vertical-relative:text;mso-width-percent:0;mso-height-percent:0;mso-width-relative:margin;mso-height-relative:margin;v-text-anchor:middle" o:gfxdata="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" filled="f" strokecolor="red" strokeweight="1pt"/>
             </w:pict>
@@ -6848,8 +7404,10 @@
         <w:rPr>
           <w:rFonts w:ascii="Arial" w:hAnsi="Arial" w:cs="Arial"/>
           <w:b/>
-          <w:sz w:val="24"/>
-          <w:szCs w:val="24"/>
+          <w:noProof/>
+          <w:sz w:val="24"/>
+          <w:szCs w:val="24"/>
+          <w:lang w:val="es-MX" w:eastAsia="es-MX"/>
         </w:rPr>
         <w:drawing>
           <wp:inline distT="0" distB="0" distL="0" distR="0" wp14:anchorId="1A228E8D" wp14:editId="127EF026">
@@ -6890,6 +7448,7 @@
     </w:p>
     <w:p>
       <w:pPr>
+        <w:jc w:val="both"/>
         <w:rPr>
           <w:rFonts w:ascii="Arial" w:hAnsi="Arial" w:cs="Arial"/>
           <w:b/>
@@ -6922,7 +7481,25 @@
           <w:sz w:val="24"/>
           <w:szCs w:val="24"/>
         </w:rPr>
-        <w:t xml:space="preserve"> clic en abril y la plantilla será cargada de forma masiva. L</w:t>
+        <w:t xml:space="preserve"> clic en abri</w:t>
+      </w:r>
+      <w:r>
+        <w:rPr>
+          <w:rFonts w:ascii="Arial" w:hAnsi="Arial" w:cs="Arial"/>
+          <w:b/>
+          <w:sz w:val="24"/>
+          <w:szCs w:val="24"/>
+        </w:rPr>
+        <w:t>r</w:t>
+      </w:r>
+      <w:r>
+        <w:rPr>
+          <w:rFonts w:ascii="Arial" w:hAnsi="Arial" w:cs="Arial"/>
+          <w:b/>
+          <w:sz w:val="24"/>
+          <w:szCs w:val="24"/>
+        </w:rPr>
+        <w:t xml:space="preserve"> y la plantilla será cargada de forma masiva. L</w:t>
       </w:r>
       <w:r>
         <w:rPr>
@@ -6963,6 +7540,7 @@
     </w:p>
     <w:p>
       <w:pPr>
+        <w:jc w:val="center"/>
         <w:rPr>
           <w:rFonts w:ascii="Arial" w:hAnsi="Arial" w:cs="Arial"/>
           <w:b/>
@@ -6979,16 +7557,17 @@
           <w:szCs w:val="24"/>
           <w:lang w:val="es-MX" w:eastAsia="es-MX"/>
         </w:rPr>
+        <w:lastRenderedPageBreak/>
         <mc:AlternateContent>
           <mc:Choice Requires="wps">
             <w:drawing>
-              <wp:anchor distT="0" distB="0" distL="114300" distR="114300" simplePos="0" relativeHeight="251877376" behindDoc="0" locked="0" layoutInCell="1" allowOverlap="1" wp14:anchorId="4858EE39" wp14:editId="5A6B7953">
+              <wp:anchor distT="0" distB="0" distL="114300" distR="114300" simplePos="0" relativeHeight="251877376" behindDoc="0" locked="0" layoutInCell="1" allowOverlap="1" wp14:anchorId="4858EE39" wp14:editId="30ABACE5">
                 <wp:simplePos x="0" y="0"/>
                 <wp:positionH relativeFrom="column">
-                  <wp:posOffset>4736465</wp:posOffset>
+                  <wp:posOffset>4494530</wp:posOffset>
                 </wp:positionH>
                 <wp:positionV relativeFrom="paragraph">
-                  <wp:posOffset>2722245</wp:posOffset>
+                  <wp:posOffset>2407180</wp:posOffset>
                 </wp:positionV>
                 <wp:extent cx="393700" cy="190500"/>
                 <wp:effectExtent l="0" t="0" r="25400" b="19050"/>
@@ -7050,7 +7629,7 @@
           </mc:Choice>
           <mc:Fallback>
             <w:pict>
-              <v:rect w14:anchorId="1DB668C3" id="Rectángulo 36" o:spid="_x0000_s1026" style="position:absolute;margin-left:372.95pt;margin-top:214.35pt;width:31pt;height:15pt;z-index:251877376;visibility:visible;mso-wrap-style:square;mso-width-percent:0;mso-height-percent:0;mso-wrap-distance-left:9pt;mso-wrap-distance-top:0;mso-wrap-distance-right:9pt;mso-wrap-distance-bottom:0;mso-position-horizontal:absolute;mso-position-horizontal-relative:text;mso-position-vertical:absolute;mso-position-vertical-relative:text;mso-width-percent:0;mso-height-percent:0;mso-width-relative:margin;mso-height-relative:margin;v-text-anchor:middle" o:gfxdata="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" filled="f" strokecolor="red" strokeweight="1pt"/>
+              <v:rect w14:anchorId="5D339B74" id="Rectángulo 36" o:spid="_x0000_s1026" style="position:absolute;margin-left:353.9pt;margin-top:189.55pt;width:31pt;height:15pt;z-index:251877376;visibility:visible;mso-wrap-style:square;mso-width-percent:0;mso-height-percent:0;mso-wrap-distance-left:9pt;mso-wrap-distance-top:0;mso-wrap-distance-right:9pt;mso-wrap-distance-bottom:0;mso-position-horizontal:absolute;mso-position-horizontal-relative:text;mso-position-vertical:absolute;mso-position-vertical-relative:text;mso-width-percent:0;mso-height-percent:0;mso-width-relative:margin;mso-height-relative:margin;v-text-anchor:middle" o:gfxdata="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" filled="f" strokecolor="red" strokeweight="1pt"/>
             </w:pict>
           </mc:Fallback>
         </mc:AlternateContent>
@@ -7059,13 +7638,15 @@
         <w:rPr>
           <w:rFonts w:ascii="Arial" w:hAnsi="Arial" w:cs="Arial"/>
           <w:b/>
-          <w:sz w:val="24"/>
-          <w:szCs w:val="24"/>
+          <w:noProof/>
+          <w:sz w:val="24"/>
+          <w:szCs w:val="24"/>
+          <w:lang w:val="es-MX" w:eastAsia="es-MX"/>
         </w:rPr>
         <w:drawing>
-          <wp:inline distT="0" distB="0" distL="0" distR="0" wp14:anchorId="52EE96A0" wp14:editId="37410A50">
-            <wp:extent cx="5612130" cy="2924175"/>
-            <wp:effectExtent l="0" t="0" r="7620" b="9525"/>
+          <wp:inline distT="0" distB="0" distL="0" distR="0" wp14:anchorId="52EE96A0" wp14:editId="575E9A92">
+            <wp:extent cx="4995637" cy="2602954"/>
+            <wp:effectExtent l="0" t="0" r="0" b="6985"/>
             <wp:docPr id="35" name="Imagen 35"/>
             <wp:cNvGraphicFramePr>
               <a:graphicFrameLocks xmlns:a="http://schemas.openxmlformats.org/drawingml/2006/main" noChangeAspect="1"/>
@@ -7086,7 +7667,7 @@
                   <pic:spPr>
                     <a:xfrm>
                       <a:off x="0" y="0"/>
-                      <a:ext cx="5612130" cy="2924175"/>
+                      <a:ext cx="5011780" cy="2611365"/>
                     </a:xfrm>
                     <a:prstGeom prst="rect">
                       <a:avLst/>
@@ -7098,6 +7679,17 @@
           </wp:inline>
         </w:drawing>
       </w:r>
+    </w:p>
+    <w:p>
+      <w:pPr>
+        <w:jc w:val="center"/>
+        <w:rPr>
+          <w:rFonts w:ascii="Arial" w:hAnsi="Arial" w:cs="Arial"/>
+          <w:b/>
+          <w:sz w:val="24"/>
+          <w:szCs w:val="24"/>
+        </w:rPr>
+      </w:pPr>
     </w:p>
     <w:p>
       <w:pPr>
@@ -7186,7 +7778,7 @@
               </wp:anchor>
             </w:drawing>
           </mc:Choice>
-          <mc:Fallback>
+          <mc:Fallback xmlns:cx="http://schemas.microsoft.com/office/drawing/2014/chartex" xmlns:w16se="http://schemas.microsoft.com/office/word/2015/wordml/symex">
             <w:pict>
               <v:rect w14:anchorId="30A350B0" id="Rectángulo 38" o:spid="_x0000_s1026" style="position:absolute;margin-left:-.05pt;margin-top:111.3pt;width:442.5pt;height:60pt;z-index:251879424;visibility:visible;mso-wrap-style:square;mso-width-percent:0;mso-height-percent:0;mso-wrap-distance-left:9pt;mso-wrap-distance-top:0;mso-wrap-distance-right:9pt;mso-wrap-distance-bottom:0;mso-position-horizontal:absolute;mso-position-horizontal-relative:margin;mso-position-vertical:absolute;mso-position-vertical-relative:text;mso-width-percent:0;mso-height-percent:0;mso-width-relative:margin;mso-height-relative:margin;v-text-anchor:middle" o:gfxdata="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" filled="f" strokecolor="red" strokeweight="1.5pt">
                 <w10:wrap anchorx="margin"/>
@@ -7199,8 +7791,10 @@
         <w:rPr>
           <w:rFonts w:ascii="Arial" w:hAnsi="Arial" w:cs="Arial"/>
           <w:b/>
-          <w:sz w:val="24"/>
-          <w:szCs w:val="24"/>
+          <w:noProof/>
+          <w:sz w:val="24"/>
+          <w:szCs w:val="24"/>
+          <w:lang w:val="es-MX" w:eastAsia="es-MX"/>
         </w:rPr>
         <w:drawing>
           <wp:inline distT="0" distB="0" distL="0" distR="0" wp14:anchorId="1805ADBD" wp14:editId="0A854E0D">
@@ -7241,111 +7835,93 @@
     </w:p>
     <w:p>
       <w:pPr>
-        <w:ind w:left="-1134"/>
-        <w:rPr>
-          <w:rFonts w:ascii="Arial" w:hAnsi="Arial" w:cs="Arial"/>
-          <w:b/>
-          <w:sz w:val="24"/>
-          <w:szCs w:val="24"/>
-        </w:rPr>
-      </w:pPr>
-    </w:p>
-    <w:p>
-      <w:pPr>
-        <w:ind w:left="-1276"/>
-        <w:rPr>
-          <w:rFonts w:ascii="Arial" w:hAnsi="Arial" w:cs="Arial"/>
-          <w:b/>
-          <w:sz w:val="24"/>
-          <w:szCs w:val="24"/>
-        </w:rPr>
-      </w:pPr>
-    </w:p>
-    <w:p>
-      <w:pPr>
-        <w:ind w:left="-1276"/>
-        <w:rPr>
-          <w:rFonts w:ascii="Arial" w:hAnsi="Arial" w:cs="Arial"/>
-          <w:b/>
-          <w:sz w:val="24"/>
-          <w:szCs w:val="24"/>
-        </w:rPr>
-      </w:pPr>
-    </w:p>
-    <w:p>
-      <w:pPr>
-        <w:ind w:left="-1276"/>
-        <w:rPr>
-          <w:rFonts w:ascii="Arial" w:hAnsi="Arial" w:cs="Arial"/>
-          <w:b/>
-          <w:sz w:val="24"/>
-          <w:szCs w:val="24"/>
-        </w:rPr>
-      </w:pPr>
-    </w:p>
-    <w:p>
-      <w:pPr>
-        <w:ind w:left="-1276"/>
-        <w:rPr>
-          <w:rFonts w:ascii="Arial" w:hAnsi="Arial" w:cs="Arial"/>
-          <w:b/>
-          <w:sz w:val="24"/>
-          <w:szCs w:val="24"/>
-        </w:rPr>
-      </w:pPr>
-    </w:p>
-    <w:p>
-      <w:pPr>
-        <w:ind w:left="-1276"/>
-        <w:rPr>
-          <w:rFonts w:ascii="Arial" w:hAnsi="Arial" w:cs="Arial"/>
-          <w:b/>
-          <w:sz w:val="24"/>
-          <w:szCs w:val="24"/>
-        </w:rPr>
-      </w:pPr>
-    </w:p>
-    <w:p>
-      <w:pPr>
-        <w:ind w:left="-1276"/>
-        <w:rPr>
-          <w:rFonts w:ascii="Arial" w:hAnsi="Arial" w:cs="Arial"/>
-          <w:b/>
-          <w:sz w:val="24"/>
-          <w:szCs w:val="24"/>
-        </w:rPr>
-      </w:pPr>
-    </w:p>
-    <w:p>
-      <w:pPr>
-        <w:ind w:left="-1276"/>
-        <w:rPr>
-          <w:rFonts w:ascii="Arial" w:hAnsi="Arial" w:cs="Arial"/>
-          <w:b/>
-          <w:sz w:val="24"/>
-          <w:szCs w:val="24"/>
-        </w:rPr>
-      </w:pPr>
-    </w:p>
-    <w:p>
-      <w:pPr>
-        <w:ind w:left="-1276"/>
-        <w:rPr>
-          <w:rFonts w:ascii="Arial" w:hAnsi="Arial" w:cs="Arial"/>
-          <w:b/>
-          <w:sz w:val="24"/>
-          <w:szCs w:val="24"/>
-        </w:rPr>
-      </w:pPr>
-      <w:r>
-        <w:rPr>
-          <w:rFonts w:ascii="Arial" w:hAnsi="Arial" w:cs="Arial"/>
-          <w:b/>
-          <w:sz w:val="24"/>
-          <w:szCs w:val="24"/>
-        </w:rPr>
-        <w:t xml:space="preserve">   </w:t>
-      </w:r>
+        <w:rPr>
+          <w:rFonts w:ascii="Arial" w:hAnsi="Arial" w:cs="Arial"/>
+          <w:b/>
+          <w:sz w:val="24"/>
+          <w:szCs w:val="24"/>
+        </w:rPr>
+      </w:pPr>
+    </w:p>
+    <w:p>
+      <w:pPr>
+        <w:rPr>
+          <w:rFonts w:ascii="Arial" w:hAnsi="Arial" w:cs="Arial"/>
+          <w:b/>
+          <w:sz w:val="24"/>
+          <w:szCs w:val="24"/>
+        </w:rPr>
+      </w:pPr>
+    </w:p>
+    <w:p>
+      <w:pPr>
+        <w:rPr>
+          <w:rFonts w:ascii="Arial" w:hAnsi="Arial" w:cs="Arial"/>
+          <w:b/>
+          <w:sz w:val="24"/>
+          <w:szCs w:val="24"/>
+        </w:rPr>
+      </w:pPr>
+    </w:p>
+    <w:p>
+      <w:pPr>
+        <w:rPr>
+          <w:rFonts w:ascii="Arial" w:hAnsi="Arial" w:cs="Arial"/>
+          <w:b/>
+          <w:sz w:val="24"/>
+          <w:szCs w:val="24"/>
+        </w:rPr>
+      </w:pPr>
+    </w:p>
+    <w:p>
+      <w:pPr>
+        <w:rPr>
+          <w:rFonts w:ascii="Arial" w:hAnsi="Arial" w:cs="Arial"/>
+          <w:b/>
+          <w:sz w:val="24"/>
+          <w:szCs w:val="24"/>
+        </w:rPr>
+      </w:pPr>
+    </w:p>
+    <w:p>
+      <w:pPr>
+        <w:rPr>
+          <w:rFonts w:ascii="Arial" w:hAnsi="Arial" w:cs="Arial"/>
+          <w:b/>
+          <w:sz w:val="24"/>
+          <w:szCs w:val="24"/>
+        </w:rPr>
+      </w:pPr>
+    </w:p>
+    <w:p>
+      <w:pPr>
+        <w:rPr>
+          <w:rFonts w:ascii="Arial" w:hAnsi="Arial" w:cs="Arial"/>
+          <w:b/>
+          <w:sz w:val="24"/>
+          <w:szCs w:val="24"/>
+        </w:rPr>
+      </w:pPr>
+    </w:p>
+    <w:p>
+      <w:pPr>
+        <w:rPr>
+          <w:rFonts w:ascii="Arial" w:hAnsi="Arial" w:cs="Arial"/>
+          <w:b/>
+          <w:sz w:val="24"/>
+          <w:szCs w:val="24"/>
+        </w:rPr>
+      </w:pPr>
+    </w:p>
+    <w:p>
+      <w:pPr>
+        <w:rPr>
+          <w:rFonts w:ascii="Arial" w:hAnsi="Arial" w:cs="Arial"/>
+          <w:b/>
+          <w:sz w:val="24"/>
+          <w:szCs w:val="24"/>
+        </w:rPr>
+      </w:pPr>
     </w:p>
     <w:sectPr>
       <w:headerReference w:type="default" r:id="rId17"/>
@@ -7361,7 +7937,7 @@
 </file>
 
 <file path=word/endnotes.xml><?xml version="1.0" encoding="utf-8"?>
-<w:endnotes xmlns:wpc="http://schemas.microsoft.com/office/word/2010/wordprocessingCanvas" xmlns:cx="http://schemas.microsoft.com/office/drawing/2014/chartex" xmlns:mc="http://schemas.openxmlformats.org/markup-compatibility/2006" xmlns:o="urn:schemas-microsoft-com:office:office" xmlns:r="http://schemas.openxmlformats.org/officeDocument/2006/relationships" xmlns:m="http://schemas.openxmlformats.org/officeDocument/2006/math" xmlns:v="urn:schemas-microsoft-com:vml" xmlns:wp14="http://schemas.microsoft.com/office/word/2010/wordprocessingDrawing" xmlns:wp="http://schemas.openxmlformats.org/drawingml/2006/wordprocessingDrawing" xmlns:w10="urn:schemas-microsoft-com:office:word" xmlns:w="http://schemas.openxmlformats.org/wordprocessingml/2006/main" xmlns:w14="http://schemas.microsoft.com/office/word/2010/wordml" xmlns:w15="http://schemas.microsoft.com/office/word/2012/wordml" xmlns:w16se="http://schemas.microsoft.com/office/word/2015/wordml/symex" xmlns:wpg="http://schemas.microsoft.com/office/word/2010/wordprocessingGroup" xmlns:wpi="http://schemas.microsoft.com/office/word/2010/wordprocessingInk" xmlns:wne="http://schemas.microsoft.com/office/word/2006/wordml" xmlns:wps="http://schemas.microsoft.com/office/word/2010/wordprocessingShape" mc:Ignorable="w14 w15 w16se wp14">
+<w:endnotes xmlns:wpc="http://schemas.microsoft.com/office/word/2010/wordprocessingCanvas" xmlns:mc="http://schemas.openxmlformats.org/markup-compatibility/2006" xmlns:o="urn:schemas-microsoft-com:office:office" xmlns:r="http://schemas.openxmlformats.org/officeDocument/2006/relationships" xmlns:m="http://schemas.openxmlformats.org/officeDocument/2006/math" xmlns:v="urn:schemas-microsoft-com:vml" xmlns:wp14="http://schemas.microsoft.com/office/word/2010/wordprocessingDrawing" xmlns:wp="http://schemas.openxmlformats.org/drawingml/2006/wordprocessingDrawing" xmlns:w10="urn:schemas-microsoft-com:office:word" xmlns:w="http://schemas.openxmlformats.org/wordprocessingml/2006/main" xmlns:w14="http://schemas.microsoft.com/office/word/2010/wordml" xmlns:w15="http://schemas.microsoft.com/office/word/2012/wordml" xmlns:wpg="http://schemas.microsoft.com/office/word/2010/wordprocessingGroup" xmlns:wpi="http://schemas.microsoft.com/office/word/2010/wordprocessingInk" xmlns:wne="http://schemas.microsoft.com/office/word/2006/wordml" xmlns:wps="http://schemas.microsoft.com/office/word/2010/wordprocessingShape" mc:Ignorable="w14 w15 wp14">
   <w:endnote w:type="separator" w:id="-1">
     <w:p>
       <w:pPr>
@@ -7386,7 +7962,7 @@
 </file>
 
 <file path=word/footer1.xml><?xml version="1.0" encoding="utf-8"?>
-<w:ftr xmlns:wpc="http://schemas.microsoft.com/office/word/2010/wordprocessingCanvas" xmlns:cx="http://schemas.microsoft.com/office/drawing/2014/chartex" xmlns:mc="http://schemas.openxmlformats.org/markup-compatibility/2006" xmlns:o="urn:schemas-microsoft-com:office:office" xmlns:r="http://schemas.openxmlformats.org/officeDocument/2006/relationships" xmlns:m="http://schemas.openxmlformats.org/officeDocument/2006/math" xmlns:v="urn:schemas-microsoft-com:vml" xmlns:wp14="http://schemas.microsoft.com/office/word/2010/wordprocessingDrawing" xmlns:wp="http://schemas.openxmlformats.org/drawingml/2006/wordprocessingDrawing" xmlns:w10="urn:schemas-microsoft-com:office:word" xmlns:w="http://schemas.openxmlformats.org/wordprocessingml/2006/main" xmlns:w14="http://schemas.microsoft.com/office/word/2010/wordml" xmlns:w15="http://schemas.microsoft.com/office/word/2012/wordml" xmlns:w16se="http://schemas.microsoft.com/office/word/2015/wordml/symex" xmlns:wpg="http://schemas.microsoft.com/office/word/2010/wordprocessingGroup" xmlns:wpi="http://schemas.microsoft.com/office/word/2010/wordprocessingInk" xmlns:wne="http://schemas.microsoft.com/office/word/2006/wordml" xmlns:wps="http://schemas.microsoft.com/office/word/2010/wordprocessingShape" mc:Ignorable="w14 w15 w16se wp14">
+<w:ftr xmlns:wpc="http://schemas.microsoft.com/office/word/2010/wordprocessingCanvas" xmlns:mc="http://schemas.openxmlformats.org/markup-compatibility/2006" xmlns:o="urn:schemas-microsoft-com:office:office" xmlns:r="http://schemas.openxmlformats.org/officeDocument/2006/relationships" xmlns:m="http://schemas.openxmlformats.org/officeDocument/2006/math" xmlns:v="urn:schemas-microsoft-com:vml" xmlns:wp14="http://schemas.microsoft.com/office/word/2010/wordprocessingDrawing" xmlns:wp="http://schemas.openxmlformats.org/drawingml/2006/wordprocessingDrawing" xmlns:w10="urn:schemas-microsoft-com:office:word" xmlns:w="http://schemas.openxmlformats.org/wordprocessingml/2006/main" xmlns:w14="http://schemas.microsoft.com/office/word/2010/wordml" xmlns:w15="http://schemas.microsoft.com/office/word/2012/wordml" xmlns:wpg="http://schemas.microsoft.com/office/word/2010/wordprocessingGroup" xmlns:wpi="http://schemas.microsoft.com/office/word/2010/wordprocessingInk" xmlns:wne="http://schemas.microsoft.com/office/word/2006/wordml" xmlns:wps="http://schemas.microsoft.com/office/word/2010/wordprocessingShape" mc:Ignorable="w14 w15 wp14">
   <w:sdt>
     <w:sdtPr>
       <w:rPr>
@@ -7487,7 +8063,7 @@
                     </wp:anchor>
                   </w:drawing>
                 </mc:Choice>
-                <mc:Fallback xmlns:cx1="http://schemas.microsoft.com/office/drawing/2015/9/8/chartex">
+                <mc:Fallback xmlns:cx="http://schemas.microsoft.com/office/drawing/2014/chartex" xmlns:w16se="http://schemas.microsoft.com/office/word/2015/wordml/symex" xmlns:cx1="http://schemas.microsoft.com/office/drawing/2015/9/8/chartex">
                   <w:pict>
                     <v:line w14:anchorId="42D5C661" id="Conector recto 13" o:spid="_x0000_s1026" style="position:absolute;z-index:251662336;visibility:visible;mso-wrap-style:square;mso-width-percent:0;mso-height-percent:0;mso-wrap-distance-left:9pt;mso-wrap-distance-top:0;mso-wrap-distance-right:9pt;mso-wrap-distance-bottom:0;mso-position-horizontal:absolute;mso-position-horizontal-relative:text;mso-position-vertical:absolute;mso-position-vertical-relative:text;mso-width-percent:0;mso-height-percent:0;mso-width-relative:margin;mso-height-relative:margin" from="-17.55pt,-3pt" to="446.7pt,-2.25pt" o:gfxdata="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" strokecolor="#a5a5a5 [3206]" strokeweight="1.5pt">
                       <v:stroke joinstyle="miter"/>
@@ -7598,7 +8174,7 @@
                     </wp:anchor>
                   </w:drawing>
                 </mc:Choice>
-                <mc:Fallback xmlns:cx1="http://schemas.microsoft.com/office/drawing/2015/9/8/chartex">
+                <mc:Fallback xmlns:cx="http://schemas.microsoft.com/office/drawing/2014/chartex" xmlns:w16se="http://schemas.microsoft.com/office/word/2015/wordml/symex" xmlns:cx1="http://schemas.microsoft.com/office/drawing/2015/9/8/chartex">
                   <w:pict>
                     <v:rect w14:anchorId="2CD8D370" id="Rectángulo 11" o:spid="_x0000_s1026" style="position:absolute;margin-left:280.3pt;margin-top:-3.3pt;width:167.65pt;height:22.4pt;z-index:-251658241;visibility:visible;mso-wrap-style:square;mso-width-percent:0;mso-wrap-distance-left:9pt;mso-wrap-distance-top:0;mso-wrap-distance-right:9pt;mso-wrap-distance-bottom:0;mso-position-horizontal:absolute;mso-position-horizontal-relative:text;mso-position-vertical:absolute;mso-position-vertical-relative:text;mso-width-percent:0;mso-width-relative:margin;v-text-anchor:middle" o:gfxdata="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" fillcolor="#002060" stroked="f" strokeweight="1pt">
                       <v:fill color2="#002060" o:opacity2="15728f" rotate="t" angle="90" colors="0 #002060;34734f #002060;40632f #002060;45815f #072766;46531f #002060;60293f #002060;1 #002060" focus="100%" type="gradient"/>
@@ -7649,7 +8225,7 @@
                 <w:noProof/>
                 <w:color w:val="FFFFFF" w:themeColor="background1"/>
               </w:rPr>
-              <w:t>10</w:t>
+              <w:t>4</w:t>
             </w:r>
             <w:r>
               <w:rPr>
@@ -7703,7 +8279,7 @@
                 <w:noProof/>
                 <w:color w:val="FFFFFF" w:themeColor="background1"/>
               </w:rPr>
-              <w:t>10</w:t>
+              <w:t>9</w:t>
             </w:r>
             <w:r>
               <w:rPr>
@@ -7729,7 +8305,7 @@
 </file>
 
 <file path=word/footnotes.xml><?xml version="1.0" encoding="utf-8"?>
-<w:footnotes xmlns:wpc="http://schemas.microsoft.com/office/word/2010/wordprocessingCanvas" xmlns:cx="http://schemas.microsoft.com/office/drawing/2014/chartex" xmlns:mc="http://schemas.openxmlformats.org/markup-compatibility/2006" xmlns:o="urn:schemas-microsoft-com:office:office" xmlns:r="http://schemas.openxmlformats.org/officeDocument/2006/relationships" xmlns:m="http://schemas.openxmlformats.org/officeDocument/2006/math" xmlns:v="urn:schemas-microsoft-com:vml" xmlns:wp14="http://schemas.microsoft.com/office/word/2010/wordprocessingDrawing" xmlns:wp="http://schemas.openxmlformats.org/drawingml/2006/wordprocessingDrawing" xmlns:w10="urn:schemas-microsoft-com:office:word" xmlns:w="http://schemas.openxmlformats.org/wordprocessingml/2006/main" xmlns:w14="http://schemas.microsoft.com/office/word/2010/wordml" xmlns:w15="http://schemas.microsoft.com/office/word/2012/wordml" xmlns:w16se="http://schemas.microsoft.com/office/word/2015/wordml/symex" xmlns:wpg="http://schemas.microsoft.com/office/word/2010/wordprocessingGroup" xmlns:wpi="http://schemas.microsoft.com/office/word/2010/wordprocessingInk" xmlns:wne="http://schemas.microsoft.com/office/word/2006/wordml" xmlns:wps="http://schemas.microsoft.com/office/word/2010/wordprocessingShape" mc:Ignorable="w14 w15 w16se wp14">
+<w:footnotes xmlns:wpc="http://schemas.microsoft.com/office/word/2010/wordprocessingCanvas" xmlns:mc="http://schemas.openxmlformats.org/markup-compatibility/2006" xmlns:o="urn:schemas-microsoft-com:office:office" xmlns:r="http://schemas.openxmlformats.org/officeDocument/2006/relationships" xmlns:m="http://schemas.openxmlformats.org/officeDocument/2006/math" xmlns:v="urn:schemas-microsoft-com:vml" xmlns:wp14="http://schemas.microsoft.com/office/word/2010/wordprocessingDrawing" xmlns:wp="http://schemas.openxmlformats.org/drawingml/2006/wordprocessingDrawing" xmlns:w10="urn:schemas-microsoft-com:office:word" xmlns:w="http://schemas.openxmlformats.org/wordprocessingml/2006/main" xmlns:w14="http://schemas.microsoft.com/office/word/2010/wordml" xmlns:w15="http://schemas.microsoft.com/office/word/2012/wordml" xmlns:wpg="http://schemas.microsoft.com/office/word/2010/wordprocessingGroup" xmlns:wpi="http://schemas.microsoft.com/office/word/2010/wordprocessingInk" xmlns:wne="http://schemas.microsoft.com/office/word/2006/wordml" xmlns:wps="http://schemas.microsoft.com/office/word/2010/wordprocessingShape" mc:Ignorable="w14 w15 wp14">
   <w:footnote w:type="separator" w:id="-1">
     <w:p>
       <w:pPr>
@@ -7754,7 +8330,7 @@
 </file>
 
 <file path=word/header1.xml><?xml version="1.0" encoding="utf-8"?>
-<w:hdr xmlns:wpc="http://schemas.microsoft.com/office/word/2010/wordprocessingCanvas" xmlns:cx="http://schemas.microsoft.com/office/drawing/2014/chartex" xmlns:mc="http://schemas.openxmlformats.org/markup-compatibility/2006" xmlns:o="urn:schemas-microsoft-com:office:office" xmlns:r="http://schemas.openxmlformats.org/officeDocument/2006/relationships" xmlns:m="http://schemas.openxmlformats.org/officeDocument/2006/math" xmlns:v="urn:schemas-microsoft-com:vml" xmlns:wp14="http://schemas.microsoft.com/office/word/2010/wordprocessingDrawing" xmlns:wp="http://schemas.openxmlformats.org/drawingml/2006/wordprocessingDrawing" xmlns:w10="urn:schemas-microsoft-com:office:word" xmlns:w="http://schemas.openxmlformats.org/wordprocessingml/2006/main" xmlns:w14="http://schemas.microsoft.com/office/word/2010/wordml" xmlns:w15="http://schemas.microsoft.com/office/word/2012/wordml" xmlns:w16se="http://schemas.microsoft.com/office/word/2015/wordml/symex" xmlns:wpg="http://schemas.microsoft.com/office/word/2010/wordprocessingGroup" xmlns:wpi="http://schemas.microsoft.com/office/word/2010/wordprocessingInk" xmlns:wne="http://schemas.microsoft.com/office/word/2006/wordml" xmlns:wps="http://schemas.microsoft.com/office/word/2010/wordprocessingShape" mc:Ignorable="w14 w15 w16se wp14">
+<w:hdr xmlns:wpc="http://schemas.microsoft.com/office/word/2010/wordprocessingCanvas" xmlns:mc="http://schemas.openxmlformats.org/markup-compatibility/2006" xmlns:o="urn:schemas-microsoft-com:office:office" xmlns:r="http://schemas.openxmlformats.org/officeDocument/2006/relationships" xmlns:m="http://schemas.openxmlformats.org/officeDocument/2006/math" xmlns:v="urn:schemas-microsoft-com:vml" xmlns:wp14="http://schemas.microsoft.com/office/word/2010/wordprocessingDrawing" xmlns:wp="http://schemas.openxmlformats.org/drawingml/2006/wordprocessingDrawing" xmlns:w10="urn:schemas-microsoft-com:office:word" xmlns:w="http://schemas.openxmlformats.org/wordprocessingml/2006/main" xmlns:w14="http://schemas.microsoft.com/office/word/2010/wordml" xmlns:w15="http://schemas.microsoft.com/office/word/2012/wordml" xmlns:wpg="http://schemas.microsoft.com/office/word/2010/wordprocessingGroup" xmlns:wpi="http://schemas.microsoft.com/office/word/2010/wordprocessingInk" xmlns:wne="http://schemas.microsoft.com/office/word/2006/wordml" xmlns:wps="http://schemas.microsoft.com/office/word/2010/wordprocessingShape" mc:Ignorable="w14 w15 wp14">
   <w:p>
     <w:pPr>
       <w:pStyle w:val="Encabezado"/>
@@ -7898,7 +8474,7 @@
             </wp:anchor>
           </w:drawing>
         </mc:Choice>
-        <mc:Fallback>
+        <mc:Fallback xmlns:cx="http://schemas.microsoft.com/office/drawing/2014/chartex" xmlns:w16se="http://schemas.microsoft.com/office/word/2015/wordml/symex">
           <w:pict>
             <v:rect w14:anchorId="3FEC259C" id="Rectángulo 6" o:spid="_x0000_s1032" style="position:absolute;margin-left:343.45pt;margin-top:-1.4pt;width:137pt;height:24.45pt;z-index:251659264;visibility:visible;mso-wrap-style:square;mso-width-percent:0;mso-height-percent:0;mso-wrap-distance-left:9pt;mso-wrap-distance-top:0;mso-wrap-distance-right:9pt;mso-wrap-distance-bottom:0;mso-position-horizontal:absolute;mso-position-horizontal-relative:text;mso-position-vertical:absolute;mso-position-vertical-relative:text;mso-width-percent:0;mso-height-percent:0;mso-width-relative:margin;mso-height-relative:margin;v-text-anchor:middle" o:gfxdata="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" fillcolor="#002060" stroked="f" strokeweight="1pt">
               <v:textbox>
@@ -8041,7 +8617,7 @@
 </file>
 
 <file path=word/numbering.xml><?xml version="1.0" encoding="utf-8"?>
-<w:numbering xmlns:wpc="http://schemas.microsoft.com/office/word/2010/wordprocessingCanvas" xmlns:cx="http://schemas.microsoft.com/office/drawing/2014/chartex" xmlns:mc="http://schemas.openxmlformats.org/markup-compatibility/2006" xmlns:o="urn:schemas-microsoft-com:office:office" xmlns:r="http://schemas.openxmlformats.org/officeDocument/2006/relationships" xmlns:m="http://schemas.openxmlformats.org/officeDocument/2006/math" xmlns:v="urn:schemas-microsoft-com:vml" xmlns:wp14="http://schemas.microsoft.com/office/word/2010/wordprocessingDrawing" xmlns:wp="http://schemas.openxmlformats.org/drawingml/2006/wordprocessingDrawing" xmlns:w10="urn:schemas-microsoft-com:office:word" xmlns:w="http://schemas.openxmlformats.org/wordprocessingml/2006/main" xmlns:w14="http://schemas.microsoft.com/office/word/2010/wordml" xmlns:w15="http://schemas.microsoft.com/office/word/2012/wordml" xmlns:w16se="http://schemas.microsoft.com/office/word/2015/wordml/symex" xmlns:wpg="http://schemas.microsoft.com/office/word/2010/wordprocessingGroup" xmlns:wpi="http://schemas.microsoft.com/office/word/2010/wordprocessingInk" xmlns:wne="http://schemas.microsoft.com/office/word/2006/wordml" xmlns:wps="http://schemas.microsoft.com/office/word/2010/wordprocessingShape" mc:Ignorable="w14 w15 w16se wp14">
+<w:numbering xmlns:wpc="http://schemas.microsoft.com/office/word/2010/wordprocessingCanvas" xmlns:mc="http://schemas.openxmlformats.org/markup-compatibility/2006" xmlns:o="urn:schemas-microsoft-com:office:office" xmlns:r="http://schemas.openxmlformats.org/officeDocument/2006/relationships" xmlns:m="http://schemas.openxmlformats.org/officeDocument/2006/math" xmlns:v="urn:schemas-microsoft-com:vml" xmlns:wp14="http://schemas.microsoft.com/office/word/2010/wordprocessingDrawing" xmlns:wp="http://schemas.openxmlformats.org/drawingml/2006/wordprocessingDrawing" xmlns:w10="urn:schemas-microsoft-com:office:word" xmlns:w="http://schemas.openxmlformats.org/wordprocessingml/2006/main" xmlns:w14="http://schemas.microsoft.com/office/word/2010/wordml" xmlns:w15="http://schemas.microsoft.com/office/word/2012/wordml" xmlns:wpg="http://schemas.microsoft.com/office/word/2010/wordprocessingGroup" xmlns:wpi="http://schemas.microsoft.com/office/word/2010/wordprocessingInk" xmlns:wne="http://schemas.microsoft.com/office/word/2006/wordml" xmlns:wps="http://schemas.microsoft.com/office/word/2010/wordprocessingShape" mc:Ignorable="w14 w15 wp14">
   <w:abstractNum w:abstractNumId="0" w15:restartNumberingAfterBreak="0">
     <w:nsid w:val="33767D3B"/>
     <w:multiLevelType w:val="multilevel"/>
@@ -8660,7 +9236,7 @@
 </file>
 
 <file path=word/styles.xml><?xml version="1.0" encoding="utf-8"?>
-<w:styles xmlns:mc="http://schemas.openxmlformats.org/markup-compatibility/2006" xmlns:r="http://schemas.openxmlformats.org/officeDocument/2006/relationships" xmlns:w="http://schemas.openxmlformats.org/wordprocessingml/2006/main" xmlns:w14="http://schemas.microsoft.com/office/word/2010/wordml" xmlns:w15="http://schemas.microsoft.com/office/word/2012/wordml" xmlns:w16se="http://schemas.microsoft.com/office/word/2015/wordml/symex" mc:Ignorable="w14 w15 w16se">
+<w:styles xmlns:mc="http://schemas.openxmlformats.org/markup-compatibility/2006" xmlns:r="http://schemas.openxmlformats.org/officeDocument/2006/relationships" xmlns:w="http://schemas.openxmlformats.org/wordprocessingml/2006/main" xmlns:w14="http://schemas.microsoft.com/office/word/2010/wordml" xmlns:w15="http://schemas.microsoft.com/office/word/2012/wordml" mc:Ignorable="w14 w15">
   <w:docDefaults>
     <w:rPrDefault>
       <w:rPr>
@@ -9208,7 +9784,7 @@
       <w:szCs w:val="26"/>
     </w:rPr>
   </w:style>
-  <w:style w:type="paragraph" w:styleId="TtuloTDC">
+  <w:style w:type="paragraph" w:styleId="TtulodeTDC">
     <w:name w:val="TOC Heading"/>
     <w:basedOn w:val="Ttulo1"/>
     <w:next w:val="Normal"/>
@@ -9712,7 +10288,7 @@
 </file>
 
 <file path=customXml/itemProps1.xml><?xml version="1.0" encoding="utf-8"?>
-<ds:datastoreItem xmlns:ds="http://schemas.openxmlformats.org/officeDocument/2006/customXml" ds:itemID="{B88E6AB2-E4A2-4662-8CE3-3080308CFBC4}">
+<ds:datastoreItem xmlns:ds="http://schemas.openxmlformats.org/officeDocument/2006/customXml" ds:itemID="{FF77E88E-118C-47B5-8703-0951463C5D0D}">
   <ds:schemaRefs>
     <ds:schemaRef ds:uri="http://schemas.openxmlformats.org/officeDocument/2006/bibliography"/>
   </ds:schemaRefs>

</xml_diff>